<commit_message>
mengganti link button, menambah code snippet di laporan
</commit_message>
<xml_diff>
--- a/162012133058_Duaja K. A._Laporan UTS ALPRO.docx
+++ b/162012133058_Duaja K. A._Laporan UTS ALPRO.docx
@@ -2348,14 +2348,7 @@
         <w:rPr>
           <w:lang w:val="en-US"/>
         </w:rPr>
-        <w:t xml:space="preserve">‘git </w:t>
-      </w:r>
-      <w:proofErr w:type="gramStart"/>
-      <w:r>
-        <w:rPr>
-          <w:lang w:val="en-US"/>
-        </w:rPr>
-        <w:t xml:space="preserve">add </w:t>
+        <w:t xml:space="preserve">‘git add </w:t>
       </w:r>
       <w:r>
         <w:rPr>
@@ -2363,7 +2356,6 @@
         </w:rPr>
         <w:t>.</w:t>
       </w:r>
-      <w:proofErr w:type="gramEnd"/>
       <w:r>
         <w:rPr>
           <w:lang w:val="en-US"/>
@@ -2440,21 +2432,7 @@
         <w:rPr>
           <w:lang w:val="en-US"/>
         </w:rPr>
-        <w:t xml:space="preserve">Git </w:t>
-      </w:r>
-      <w:proofErr w:type="gramStart"/>
-      <w:r>
-        <w:rPr>
-          <w:lang w:val="en-US"/>
-        </w:rPr>
-        <w:t>add .</w:t>
-      </w:r>
-      <w:proofErr w:type="gramEnd"/>
-      <w:r>
-        <w:rPr>
-          <w:lang w:val="en-US"/>
-        </w:rPr>
-        <w:t xml:space="preserve"> </w:t>
+        <w:t xml:space="preserve">Git add . </w:t>
       </w:r>
       <w:proofErr w:type="spellStart"/>
       <w:r>
@@ -2672,21 +2650,7 @@
         <w:rPr>
           <w:lang w:val="en-US"/>
         </w:rPr>
-        <w:t>‘</w:t>
-      </w:r>
-      <w:proofErr w:type="gramStart"/>
-      <w:r>
-        <w:rPr>
-          <w:lang w:val="en-US"/>
-        </w:rPr>
-        <w:t>git</w:t>
-      </w:r>
-      <w:proofErr w:type="gramEnd"/>
-      <w:r>
-        <w:rPr>
-          <w:lang w:val="en-US"/>
-        </w:rPr>
-        <w:t xml:space="preserve"> commit -m “first commit”’</w:t>
+        <w:t>‘git commit -m “first commit”’</w:t>
       </w:r>
     </w:p>
     <w:p>
@@ -2827,21 +2791,7 @@
         <w:rPr>
           <w:lang w:val="en-US"/>
         </w:rPr>
-        <w:t>‘</w:t>
-      </w:r>
-      <w:proofErr w:type="gramStart"/>
-      <w:r>
-        <w:rPr>
-          <w:lang w:val="en-US"/>
-        </w:rPr>
-        <w:t>git</w:t>
-      </w:r>
-      <w:proofErr w:type="gramEnd"/>
-      <w:r>
-        <w:rPr>
-          <w:lang w:val="en-US"/>
-        </w:rPr>
-        <w:t xml:space="preserve"> push -u origin master’</w:t>
+        <w:t>‘git push -u origin master’</w:t>
       </w:r>
     </w:p>
     <w:p>
@@ -3510,6 +3460,4898 @@
         <w:t>.</w:t>
       </w:r>
     </w:p>
+    <w:p>
+      <w:pPr>
+        <w:spacing w:line="259" w:lineRule="auto"/>
+        <w:rPr>
+          <w:rFonts w:ascii="Times New Roman" w:hAnsi="Times New Roman" w:cs="Times New Roman"/>
+          <w:sz w:val="24"/>
+          <w:szCs w:val="24"/>
+        </w:rPr>
+      </w:pPr>
+      <w:r>
+        <w:rPr>
+          <w:rFonts w:ascii="Times New Roman" w:hAnsi="Times New Roman" w:cs="Times New Roman"/>
+          <w:sz w:val="24"/>
+          <w:szCs w:val="24"/>
+        </w:rPr>
+        <w:br w:type="page"/>
+      </w:r>
+    </w:p>
+    <w:p>
+      <w:pPr>
+        <w:rPr>
+          <w:rFonts w:ascii="Times New Roman" w:hAnsi="Times New Roman" w:cs="Times New Roman"/>
+          <w:sz w:val="24"/>
+          <w:szCs w:val="24"/>
+        </w:rPr>
+      </w:pPr>
+      <w:r>
+        <w:rPr>
+          <w:rFonts w:ascii="Times New Roman" w:hAnsi="Times New Roman" w:cs="Times New Roman"/>
+          <w:sz w:val="24"/>
+          <w:szCs w:val="24"/>
+        </w:rPr>
+        <w:lastRenderedPageBreak/>
+        <w:t>Lampiran</w:t>
+      </w:r>
+    </w:p>
+    <w:p>
+      <w:pPr>
+        <w:rPr>
+          <w:rFonts w:ascii="Times New Roman" w:hAnsi="Times New Roman" w:cs="Times New Roman"/>
+          <w:sz w:val="24"/>
+          <w:szCs w:val="24"/>
+        </w:rPr>
+      </w:pPr>
+      <w:r>
+        <w:rPr>
+          <w:rFonts w:ascii="Times New Roman" w:hAnsi="Times New Roman" w:cs="Times New Roman"/>
+          <w:sz w:val="24"/>
+          <w:szCs w:val="24"/>
+        </w:rPr>
+        <w:t>Code snippet</w:t>
+      </w:r>
+    </w:p>
+    <w:tbl>
+      <w:tblPr>
+        <w:tblStyle w:val="KisiTabel"/>
+        <w:tblW w:w="0" w:type="auto"/>
+        <w:tblInd w:w="0" w:type="dxa"/>
+        <w:tblLook w:val="04A0" w:firstRow="1" w:lastRow="0" w:firstColumn="1" w:lastColumn="0" w:noHBand="0" w:noVBand="1"/>
+      </w:tblPr>
+      <w:tblGrid>
+        <w:gridCol w:w="9016"/>
+      </w:tblGrid>
+      <w:tr>
+        <w:tc>
+          <w:tcPr>
+            <w:tcW w:w="9016" w:type="dxa"/>
+          </w:tcPr>
+          <w:p>
+            <w:pPr>
+              <w:rPr>
+                <w:rFonts w:ascii="Times New Roman" w:hAnsi="Times New Roman" w:cs="Times New Roman"/>
+                <w:sz w:val="24"/>
+                <w:szCs w:val="24"/>
+              </w:rPr>
+            </w:pPr>
+            <w:r>
+              <w:rPr>
+                <w:rFonts w:ascii="Times New Roman" w:hAnsi="Times New Roman" w:cs="Times New Roman"/>
+                <w:sz w:val="24"/>
+                <w:szCs w:val="24"/>
+              </w:rPr>
+              <w:t>&lt;!DOCTYPE html&gt;</w:t>
+            </w:r>
+          </w:p>
+          <w:p>
+            <w:pPr>
+              <w:rPr>
+                <w:rFonts w:ascii="Times New Roman" w:hAnsi="Times New Roman" w:cs="Times New Roman"/>
+                <w:sz w:val="24"/>
+                <w:szCs w:val="24"/>
+              </w:rPr>
+            </w:pPr>
+            <w:r>
+              <w:rPr>
+                <w:rFonts w:ascii="Times New Roman" w:hAnsi="Times New Roman" w:cs="Times New Roman"/>
+                <w:sz w:val="24"/>
+                <w:szCs w:val="24"/>
+              </w:rPr>
+              <w:t>&lt;html lang="</w:t>
+            </w:r>
+            <w:proofErr w:type="spellStart"/>
+            <w:r>
+              <w:rPr>
+                <w:rFonts w:ascii="Times New Roman" w:hAnsi="Times New Roman" w:cs="Times New Roman"/>
+                <w:sz w:val="24"/>
+                <w:szCs w:val="24"/>
+              </w:rPr>
+              <w:t>en</w:t>
+            </w:r>
+            <w:proofErr w:type="spellEnd"/>
+            <w:r>
+              <w:rPr>
+                <w:rFonts w:ascii="Times New Roman" w:hAnsi="Times New Roman" w:cs="Times New Roman"/>
+                <w:sz w:val="24"/>
+                <w:szCs w:val="24"/>
+              </w:rPr>
+              <w:t>"&gt;</w:t>
+            </w:r>
+          </w:p>
+          <w:p>
+            <w:pPr>
+              <w:rPr>
+                <w:rFonts w:ascii="Times New Roman" w:hAnsi="Times New Roman" w:cs="Times New Roman"/>
+                <w:sz w:val="24"/>
+                <w:szCs w:val="24"/>
+              </w:rPr>
+            </w:pPr>
+            <w:r>
+              <w:rPr>
+                <w:rFonts w:ascii="Times New Roman" w:hAnsi="Times New Roman" w:cs="Times New Roman"/>
+                <w:sz w:val="24"/>
+                <w:szCs w:val="24"/>
+              </w:rPr>
+              <w:t xml:space="preserve">  &lt;head&gt;</w:t>
+            </w:r>
+          </w:p>
+          <w:p>
+            <w:pPr>
+              <w:rPr>
+                <w:rFonts w:ascii="Times New Roman" w:hAnsi="Times New Roman" w:cs="Times New Roman"/>
+                <w:sz w:val="24"/>
+                <w:szCs w:val="24"/>
+              </w:rPr>
+            </w:pPr>
+            <w:r>
+              <w:rPr>
+                <w:rFonts w:ascii="Times New Roman" w:hAnsi="Times New Roman" w:cs="Times New Roman"/>
+                <w:sz w:val="24"/>
+                <w:szCs w:val="24"/>
+              </w:rPr>
+              <w:t xml:space="preserve">    &lt;meta charset="utf-8"&gt;</w:t>
+            </w:r>
+          </w:p>
+          <w:p>
+            <w:pPr>
+              <w:rPr>
+                <w:rFonts w:ascii="Times New Roman" w:hAnsi="Times New Roman" w:cs="Times New Roman"/>
+                <w:sz w:val="24"/>
+                <w:szCs w:val="24"/>
+              </w:rPr>
+            </w:pPr>
+            <w:r>
+              <w:rPr>
+                <w:rFonts w:ascii="Times New Roman" w:hAnsi="Times New Roman" w:cs="Times New Roman"/>
+                <w:sz w:val="24"/>
+                <w:szCs w:val="24"/>
+              </w:rPr>
+              <w:t xml:space="preserve">    &lt;meta http-</w:t>
+            </w:r>
+            <w:proofErr w:type="spellStart"/>
+            <w:r>
+              <w:rPr>
+                <w:rFonts w:ascii="Times New Roman" w:hAnsi="Times New Roman" w:cs="Times New Roman"/>
+                <w:sz w:val="24"/>
+                <w:szCs w:val="24"/>
+              </w:rPr>
+              <w:t>equiv</w:t>
+            </w:r>
+            <w:proofErr w:type="spellEnd"/>
+            <w:r>
+              <w:rPr>
+                <w:rFonts w:ascii="Times New Roman" w:hAnsi="Times New Roman" w:cs="Times New Roman"/>
+                <w:sz w:val="24"/>
+                <w:szCs w:val="24"/>
+              </w:rPr>
+              <w:t>="X-UA-Compatible" content="IE=edge"&gt;</w:t>
+            </w:r>
+          </w:p>
+          <w:p>
+            <w:pPr>
+              <w:rPr>
+                <w:rFonts w:ascii="Times New Roman" w:hAnsi="Times New Roman" w:cs="Times New Roman"/>
+                <w:sz w:val="24"/>
+                <w:szCs w:val="24"/>
+              </w:rPr>
+            </w:pPr>
+            <w:r>
+              <w:rPr>
+                <w:rFonts w:ascii="Times New Roman" w:hAnsi="Times New Roman" w:cs="Times New Roman"/>
+                <w:sz w:val="24"/>
+                <w:szCs w:val="24"/>
+              </w:rPr>
+              <w:t xml:space="preserve">    &lt;meta name="viewport" content="width=device-width, initial-scale=1"&gt;</w:t>
+            </w:r>
+          </w:p>
+          <w:p>
+            <w:pPr>
+              <w:rPr>
+                <w:rFonts w:ascii="Times New Roman" w:hAnsi="Times New Roman" w:cs="Times New Roman"/>
+                <w:sz w:val="24"/>
+                <w:szCs w:val="24"/>
+              </w:rPr>
+            </w:pPr>
+            <w:r>
+              <w:rPr>
+                <w:rFonts w:ascii="Times New Roman" w:hAnsi="Times New Roman" w:cs="Times New Roman"/>
+                <w:sz w:val="24"/>
+                <w:szCs w:val="24"/>
+              </w:rPr>
+              <w:t xml:space="preserve">    &lt;!-- The above 3 meta tags *must* come first in the head; any other head content must come *after* these tags --&gt;</w:t>
+            </w:r>
+          </w:p>
+          <w:p>
+            <w:pPr>
+              <w:rPr>
+                <w:rFonts w:ascii="Times New Roman" w:hAnsi="Times New Roman" w:cs="Times New Roman"/>
+                <w:sz w:val="24"/>
+                <w:szCs w:val="24"/>
+              </w:rPr>
+            </w:pPr>
+            <w:r>
+              <w:rPr>
+                <w:rFonts w:ascii="Times New Roman" w:hAnsi="Times New Roman" w:cs="Times New Roman"/>
+                <w:sz w:val="24"/>
+                <w:szCs w:val="24"/>
+              </w:rPr>
+              <w:t xml:space="preserve">    &lt;title&gt; This is Duaja&lt;/title&gt;</w:t>
+            </w:r>
+          </w:p>
+          <w:p>
+            <w:pPr>
+              <w:rPr>
+                <w:rFonts w:ascii="Times New Roman" w:hAnsi="Times New Roman" w:cs="Times New Roman"/>
+                <w:sz w:val="24"/>
+                <w:szCs w:val="24"/>
+              </w:rPr>
+            </w:pPr>
+          </w:p>
+          <w:p>
+            <w:pPr>
+              <w:rPr>
+                <w:rFonts w:ascii="Times New Roman" w:hAnsi="Times New Roman" w:cs="Times New Roman"/>
+                <w:sz w:val="24"/>
+                <w:szCs w:val="24"/>
+              </w:rPr>
+            </w:pPr>
+            <w:r>
+              <w:rPr>
+                <w:rFonts w:ascii="Times New Roman" w:hAnsi="Times New Roman" w:cs="Times New Roman"/>
+                <w:sz w:val="24"/>
+                <w:szCs w:val="24"/>
+              </w:rPr>
+              <w:t xml:space="preserve">    &lt;!-- Bootstrap --&gt;</w:t>
+            </w:r>
+          </w:p>
+          <w:p>
+            <w:pPr>
+              <w:rPr>
+                <w:rFonts w:ascii="Times New Roman" w:hAnsi="Times New Roman" w:cs="Times New Roman"/>
+                <w:sz w:val="24"/>
+                <w:szCs w:val="24"/>
+              </w:rPr>
+            </w:pPr>
+            <w:r>
+              <w:rPr>
+                <w:rFonts w:ascii="Times New Roman" w:hAnsi="Times New Roman" w:cs="Times New Roman"/>
+                <w:sz w:val="24"/>
+                <w:szCs w:val="24"/>
+              </w:rPr>
+              <w:t xml:space="preserve">    &lt;link </w:t>
+            </w:r>
+            <w:proofErr w:type="spellStart"/>
+            <w:r>
+              <w:rPr>
+                <w:rFonts w:ascii="Times New Roman" w:hAnsi="Times New Roman" w:cs="Times New Roman"/>
+                <w:sz w:val="24"/>
+                <w:szCs w:val="24"/>
+              </w:rPr>
+              <w:t>href</w:t>
+            </w:r>
+            <w:proofErr w:type="spellEnd"/>
+            <w:r>
+              <w:rPr>
+                <w:rFonts w:ascii="Times New Roman" w:hAnsi="Times New Roman" w:cs="Times New Roman"/>
+                <w:sz w:val="24"/>
+                <w:szCs w:val="24"/>
+              </w:rPr>
+              <w:t>="</w:t>
+            </w:r>
+            <w:proofErr w:type="spellStart"/>
+            <w:r>
+              <w:rPr>
+                <w:rFonts w:ascii="Times New Roman" w:hAnsi="Times New Roman" w:cs="Times New Roman"/>
+                <w:sz w:val="24"/>
+                <w:szCs w:val="24"/>
+              </w:rPr>
+              <w:t>css</w:t>
+            </w:r>
+            <w:proofErr w:type="spellEnd"/>
+            <w:r>
+              <w:rPr>
+                <w:rFonts w:ascii="Times New Roman" w:hAnsi="Times New Roman" w:cs="Times New Roman"/>
+                <w:sz w:val="24"/>
+                <w:szCs w:val="24"/>
+              </w:rPr>
+              <w:t xml:space="preserve">/bootstrap.min.css" </w:t>
+            </w:r>
+            <w:proofErr w:type="spellStart"/>
+            <w:r>
+              <w:rPr>
+                <w:rFonts w:ascii="Times New Roman" w:hAnsi="Times New Roman" w:cs="Times New Roman"/>
+                <w:sz w:val="24"/>
+                <w:szCs w:val="24"/>
+              </w:rPr>
+              <w:t>rel</w:t>
+            </w:r>
+            <w:proofErr w:type="spellEnd"/>
+            <w:r>
+              <w:rPr>
+                <w:rFonts w:ascii="Times New Roman" w:hAnsi="Times New Roman" w:cs="Times New Roman"/>
+                <w:sz w:val="24"/>
+                <w:szCs w:val="24"/>
+              </w:rPr>
+              <w:t>="stylesheet"&gt;</w:t>
+            </w:r>
+          </w:p>
+          <w:p>
+            <w:pPr>
+              <w:rPr>
+                <w:rFonts w:ascii="Times New Roman" w:hAnsi="Times New Roman" w:cs="Times New Roman"/>
+                <w:sz w:val="24"/>
+                <w:szCs w:val="24"/>
+              </w:rPr>
+            </w:pPr>
+            <w:r>
+              <w:rPr>
+                <w:rFonts w:ascii="Times New Roman" w:hAnsi="Times New Roman" w:cs="Times New Roman"/>
+                <w:sz w:val="24"/>
+                <w:szCs w:val="24"/>
+              </w:rPr>
+              <w:t xml:space="preserve">    &lt;link </w:t>
+            </w:r>
+            <w:proofErr w:type="spellStart"/>
+            <w:r>
+              <w:rPr>
+                <w:rFonts w:ascii="Times New Roman" w:hAnsi="Times New Roman" w:cs="Times New Roman"/>
+                <w:sz w:val="24"/>
+                <w:szCs w:val="24"/>
+              </w:rPr>
+              <w:t>rel</w:t>
+            </w:r>
+            <w:proofErr w:type="spellEnd"/>
+            <w:r>
+              <w:rPr>
+                <w:rFonts w:ascii="Times New Roman" w:hAnsi="Times New Roman" w:cs="Times New Roman"/>
+                <w:sz w:val="24"/>
+                <w:szCs w:val="24"/>
+              </w:rPr>
+              <w:t xml:space="preserve">="stylesheet" </w:t>
+            </w:r>
+            <w:proofErr w:type="spellStart"/>
+            <w:r>
+              <w:rPr>
+                <w:rFonts w:ascii="Times New Roman" w:hAnsi="Times New Roman" w:cs="Times New Roman"/>
+                <w:sz w:val="24"/>
+                <w:szCs w:val="24"/>
+              </w:rPr>
+              <w:t>href</w:t>
+            </w:r>
+            <w:proofErr w:type="spellEnd"/>
+            <w:r>
+              <w:rPr>
+                <w:rFonts w:ascii="Times New Roman" w:hAnsi="Times New Roman" w:cs="Times New Roman"/>
+                <w:sz w:val="24"/>
+                <w:szCs w:val="24"/>
+              </w:rPr>
+              <w:t>="</w:t>
+            </w:r>
+            <w:proofErr w:type="spellStart"/>
+            <w:r>
+              <w:rPr>
+                <w:rFonts w:ascii="Times New Roman" w:hAnsi="Times New Roman" w:cs="Times New Roman"/>
+                <w:sz w:val="24"/>
+                <w:szCs w:val="24"/>
+              </w:rPr>
+              <w:t>css</w:t>
+            </w:r>
+            <w:proofErr w:type="spellEnd"/>
+            <w:r>
+              <w:rPr>
+                <w:rFonts w:ascii="Times New Roman" w:hAnsi="Times New Roman" w:cs="Times New Roman"/>
+                <w:sz w:val="24"/>
+                <w:szCs w:val="24"/>
+              </w:rPr>
+              <w:t>/style.css"&gt;</w:t>
+            </w:r>
+          </w:p>
+          <w:p>
+            <w:pPr>
+              <w:rPr>
+                <w:rFonts w:ascii="Times New Roman" w:hAnsi="Times New Roman" w:cs="Times New Roman"/>
+                <w:sz w:val="24"/>
+                <w:szCs w:val="24"/>
+              </w:rPr>
+            </w:pPr>
+            <w:r>
+              <w:rPr>
+                <w:rFonts w:ascii="Times New Roman" w:hAnsi="Times New Roman" w:cs="Times New Roman"/>
+                <w:sz w:val="24"/>
+                <w:szCs w:val="24"/>
+              </w:rPr>
+              <w:t xml:space="preserve">    &lt;link </w:t>
+            </w:r>
+            <w:proofErr w:type="spellStart"/>
+            <w:r>
+              <w:rPr>
+                <w:rFonts w:ascii="Times New Roman" w:hAnsi="Times New Roman" w:cs="Times New Roman"/>
+                <w:sz w:val="24"/>
+                <w:szCs w:val="24"/>
+              </w:rPr>
+              <w:t>rel</w:t>
+            </w:r>
+            <w:proofErr w:type="spellEnd"/>
+            <w:r>
+              <w:rPr>
+                <w:rFonts w:ascii="Times New Roman" w:hAnsi="Times New Roman" w:cs="Times New Roman"/>
+                <w:sz w:val="24"/>
+                <w:szCs w:val="24"/>
+              </w:rPr>
+              <w:t>="stylesheet" href="https://cdnjs.cloudflare.com/ajax/libs/font-awesome/4.7.0/css/font-awesome.min.css"&gt;</w:t>
+            </w:r>
+          </w:p>
+          <w:p>
+            <w:pPr>
+              <w:rPr>
+                <w:rFonts w:ascii="Times New Roman" w:hAnsi="Times New Roman" w:cs="Times New Roman"/>
+                <w:sz w:val="24"/>
+                <w:szCs w:val="24"/>
+              </w:rPr>
+            </w:pPr>
+            <w:r>
+              <w:rPr>
+                <w:rFonts w:ascii="Times New Roman" w:hAnsi="Times New Roman" w:cs="Times New Roman"/>
+                <w:sz w:val="24"/>
+                <w:szCs w:val="24"/>
+              </w:rPr>
+              <w:t xml:space="preserve">    &lt;link </w:t>
+            </w:r>
+            <w:proofErr w:type="spellStart"/>
+            <w:r>
+              <w:rPr>
+                <w:rFonts w:ascii="Times New Roman" w:hAnsi="Times New Roman" w:cs="Times New Roman"/>
+                <w:sz w:val="24"/>
+                <w:szCs w:val="24"/>
+              </w:rPr>
+              <w:t>rel</w:t>
+            </w:r>
+            <w:proofErr w:type="spellEnd"/>
+            <w:r>
+              <w:rPr>
+                <w:rFonts w:ascii="Times New Roman" w:hAnsi="Times New Roman" w:cs="Times New Roman"/>
+                <w:sz w:val="24"/>
+                <w:szCs w:val="24"/>
+              </w:rPr>
+              <w:t xml:space="preserve">="icon" </w:t>
+            </w:r>
+            <w:proofErr w:type="spellStart"/>
+            <w:r>
+              <w:rPr>
+                <w:rFonts w:ascii="Times New Roman" w:hAnsi="Times New Roman" w:cs="Times New Roman"/>
+                <w:sz w:val="24"/>
+                <w:szCs w:val="24"/>
+              </w:rPr>
+              <w:t>href</w:t>
+            </w:r>
+            <w:proofErr w:type="spellEnd"/>
+            <w:r>
+              <w:rPr>
+                <w:rFonts w:ascii="Times New Roman" w:hAnsi="Times New Roman" w:cs="Times New Roman"/>
+                <w:sz w:val="24"/>
+                <w:szCs w:val="24"/>
+              </w:rPr>
+              <w:t>="</w:t>
+            </w:r>
+            <w:proofErr w:type="spellStart"/>
+            <w:r>
+              <w:rPr>
+                <w:rFonts w:ascii="Times New Roman" w:hAnsi="Times New Roman" w:cs="Times New Roman"/>
+                <w:sz w:val="24"/>
+                <w:szCs w:val="24"/>
+              </w:rPr>
+              <w:t>img</w:t>
+            </w:r>
+            <w:proofErr w:type="spellEnd"/>
+            <w:r>
+              <w:rPr>
+                <w:rFonts w:ascii="Times New Roman" w:hAnsi="Times New Roman" w:cs="Times New Roman"/>
+                <w:sz w:val="24"/>
+                <w:szCs w:val="24"/>
+              </w:rPr>
+              <w:t>/icon.jpg"&gt;</w:t>
+            </w:r>
+          </w:p>
+          <w:p>
+            <w:pPr>
+              <w:rPr>
+                <w:rFonts w:ascii="Times New Roman" w:hAnsi="Times New Roman" w:cs="Times New Roman"/>
+                <w:sz w:val="24"/>
+                <w:szCs w:val="24"/>
+              </w:rPr>
+            </w:pPr>
+          </w:p>
+          <w:p>
+            <w:pPr>
+              <w:rPr>
+                <w:rFonts w:ascii="Times New Roman" w:hAnsi="Times New Roman" w:cs="Times New Roman"/>
+                <w:sz w:val="24"/>
+                <w:szCs w:val="24"/>
+              </w:rPr>
+            </w:pPr>
+            <w:r>
+              <w:rPr>
+                <w:rFonts w:ascii="Times New Roman" w:hAnsi="Times New Roman" w:cs="Times New Roman"/>
+                <w:sz w:val="24"/>
+                <w:szCs w:val="24"/>
+              </w:rPr>
+              <w:t xml:space="preserve">    &lt;!-- HTML5 shim and Respond.js for IE8 support of HTML5 elements and media queries --&gt;</w:t>
+            </w:r>
+          </w:p>
+          <w:p>
+            <w:pPr>
+              <w:rPr>
+                <w:rFonts w:ascii="Times New Roman" w:hAnsi="Times New Roman" w:cs="Times New Roman"/>
+                <w:sz w:val="24"/>
+                <w:szCs w:val="24"/>
+              </w:rPr>
+            </w:pPr>
+            <w:r>
+              <w:rPr>
+                <w:rFonts w:ascii="Times New Roman" w:hAnsi="Times New Roman" w:cs="Times New Roman"/>
+                <w:sz w:val="24"/>
+                <w:szCs w:val="24"/>
+              </w:rPr>
+              <w:t xml:space="preserve">    &lt;!-- WARNING: Respond.js doesn't work if you view the page via file:// --&gt;</w:t>
+            </w:r>
+          </w:p>
+          <w:p>
+            <w:pPr>
+              <w:rPr>
+                <w:rFonts w:ascii="Times New Roman" w:hAnsi="Times New Roman" w:cs="Times New Roman"/>
+                <w:sz w:val="24"/>
+                <w:szCs w:val="24"/>
+              </w:rPr>
+            </w:pPr>
+            <w:r>
+              <w:rPr>
+                <w:rFonts w:ascii="Times New Roman" w:hAnsi="Times New Roman" w:cs="Times New Roman"/>
+                <w:sz w:val="24"/>
+                <w:szCs w:val="24"/>
+              </w:rPr>
+              <w:t xml:space="preserve">    &lt;!--[if </w:t>
+            </w:r>
+            <w:proofErr w:type="spellStart"/>
+            <w:r>
+              <w:rPr>
+                <w:rFonts w:ascii="Times New Roman" w:hAnsi="Times New Roman" w:cs="Times New Roman"/>
+                <w:sz w:val="24"/>
+                <w:szCs w:val="24"/>
+              </w:rPr>
+              <w:t>lt</w:t>
+            </w:r>
+            <w:proofErr w:type="spellEnd"/>
+            <w:r>
+              <w:rPr>
+                <w:rFonts w:ascii="Times New Roman" w:hAnsi="Times New Roman" w:cs="Times New Roman"/>
+                <w:sz w:val="24"/>
+                <w:szCs w:val="24"/>
+              </w:rPr>
+              <w:t xml:space="preserve"> IE 9]&gt;</w:t>
+            </w:r>
+          </w:p>
+          <w:p>
+            <w:pPr>
+              <w:rPr>
+                <w:rFonts w:ascii="Times New Roman" w:hAnsi="Times New Roman" w:cs="Times New Roman"/>
+                <w:sz w:val="24"/>
+                <w:szCs w:val="24"/>
+              </w:rPr>
+            </w:pPr>
+            <w:r>
+              <w:rPr>
+                <w:rFonts w:ascii="Times New Roman" w:hAnsi="Times New Roman" w:cs="Times New Roman"/>
+                <w:sz w:val="24"/>
+                <w:szCs w:val="24"/>
+              </w:rPr>
+              <w:t xml:space="preserve">      &lt;script src="https://oss.maxcdn.com/html5shiv/3.7.3/html5shiv.min.js"&gt;&lt;/script&gt;</w:t>
+            </w:r>
+          </w:p>
+          <w:p>
+            <w:pPr>
+              <w:rPr>
+                <w:rFonts w:ascii="Times New Roman" w:hAnsi="Times New Roman" w:cs="Times New Roman"/>
+                <w:sz w:val="24"/>
+                <w:szCs w:val="24"/>
+              </w:rPr>
+            </w:pPr>
+            <w:r>
+              <w:rPr>
+                <w:rFonts w:ascii="Times New Roman" w:hAnsi="Times New Roman" w:cs="Times New Roman"/>
+                <w:sz w:val="24"/>
+                <w:szCs w:val="24"/>
+              </w:rPr>
+              <w:t xml:space="preserve">      &lt;script src="https://oss.maxcdn.com/respond/1.4.2/respond.min.js"&gt;&lt;/script&gt;</w:t>
+            </w:r>
+          </w:p>
+          <w:p>
+            <w:pPr>
+              <w:rPr>
+                <w:rFonts w:ascii="Times New Roman" w:hAnsi="Times New Roman" w:cs="Times New Roman"/>
+                <w:sz w:val="24"/>
+                <w:szCs w:val="24"/>
+              </w:rPr>
+            </w:pPr>
+            <w:r>
+              <w:rPr>
+                <w:rFonts w:ascii="Times New Roman" w:hAnsi="Times New Roman" w:cs="Times New Roman"/>
+                <w:sz w:val="24"/>
+                <w:szCs w:val="24"/>
+              </w:rPr>
+              <w:t xml:space="preserve">    &lt;![endif]--&gt;</w:t>
+            </w:r>
+          </w:p>
+          <w:p>
+            <w:pPr>
+              <w:rPr>
+                <w:rFonts w:ascii="Times New Roman" w:hAnsi="Times New Roman" w:cs="Times New Roman"/>
+                <w:sz w:val="24"/>
+                <w:szCs w:val="24"/>
+              </w:rPr>
+            </w:pPr>
+            <w:r>
+              <w:rPr>
+                <w:rFonts w:ascii="Times New Roman" w:hAnsi="Times New Roman" w:cs="Times New Roman"/>
+                <w:sz w:val="24"/>
+                <w:szCs w:val="24"/>
+              </w:rPr>
+              <w:t xml:space="preserve">  &lt;/head&gt;</w:t>
+            </w:r>
+          </w:p>
+          <w:p>
+            <w:pPr>
+              <w:rPr>
+                <w:rFonts w:ascii="Times New Roman" w:hAnsi="Times New Roman" w:cs="Times New Roman"/>
+                <w:sz w:val="24"/>
+                <w:szCs w:val="24"/>
+              </w:rPr>
+            </w:pPr>
+          </w:p>
+          <w:p>
+            <w:pPr>
+              <w:rPr>
+                <w:rFonts w:ascii="Times New Roman" w:hAnsi="Times New Roman" w:cs="Times New Roman"/>
+                <w:sz w:val="24"/>
+                <w:szCs w:val="24"/>
+              </w:rPr>
+            </w:pPr>
+            <w:r>
+              <w:rPr>
+                <w:rFonts w:ascii="Times New Roman" w:hAnsi="Times New Roman" w:cs="Times New Roman"/>
+                <w:sz w:val="24"/>
+                <w:szCs w:val="24"/>
+              </w:rPr>
+              <w:t xml:space="preserve">  &lt;body id="home"&gt;</w:t>
+            </w:r>
+          </w:p>
+          <w:p>
+            <w:pPr>
+              <w:rPr>
+                <w:rFonts w:ascii="Times New Roman" w:hAnsi="Times New Roman" w:cs="Times New Roman"/>
+                <w:sz w:val="24"/>
+                <w:szCs w:val="24"/>
+              </w:rPr>
+            </w:pPr>
+            <w:r>
+              <w:rPr>
+                <w:rFonts w:ascii="Times New Roman" w:hAnsi="Times New Roman" w:cs="Times New Roman"/>
+                <w:sz w:val="24"/>
+                <w:szCs w:val="24"/>
+              </w:rPr>
+              <w:t xml:space="preserve">    &lt;!-- navbar --&gt;</w:t>
+            </w:r>
+          </w:p>
+          <w:p>
+            <w:pPr>
+              <w:rPr>
+                <w:rFonts w:ascii="Times New Roman" w:hAnsi="Times New Roman" w:cs="Times New Roman"/>
+                <w:sz w:val="24"/>
+                <w:szCs w:val="24"/>
+              </w:rPr>
+            </w:pPr>
+            <w:r>
+              <w:rPr>
+                <w:rFonts w:ascii="Times New Roman" w:hAnsi="Times New Roman" w:cs="Times New Roman"/>
+                <w:sz w:val="24"/>
+                <w:szCs w:val="24"/>
+              </w:rPr>
+              <w:t xml:space="preserve">    &lt;nav class="navbar navbar-fixed-top"&gt;</w:t>
+            </w:r>
+          </w:p>
+          <w:p>
+            <w:pPr>
+              <w:rPr>
+                <w:rFonts w:ascii="Times New Roman" w:hAnsi="Times New Roman" w:cs="Times New Roman"/>
+                <w:sz w:val="24"/>
+                <w:szCs w:val="24"/>
+              </w:rPr>
+            </w:pPr>
+            <w:r>
+              <w:rPr>
+                <w:rFonts w:ascii="Times New Roman" w:hAnsi="Times New Roman" w:cs="Times New Roman"/>
+                <w:sz w:val="24"/>
+                <w:szCs w:val="24"/>
+              </w:rPr>
+              <w:t xml:space="preserve">      &lt;div class="container"&gt;</w:t>
+            </w:r>
+          </w:p>
+          <w:p>
+            <w:pPr>
+              <w:rPr>
+                <w:rFonts w:ascii="Times New Roman" w:hAnsi="Times New Roman" w:cs="Times New Roman"/>
+                <w:sz w:val="24"/>
+                <w:szCs w:val="24"/>
+              </w:rPr>
+            </w:pPr>
+            <w:r>
+              <w:rPr>
+                <w:rFonts w:ascii="Times New Roman" w:hAnsi="Times New Roman" w:cs="Times New Roman"/>
+                <w:sz w:val="24"/>
+                <w:szCs w:val="24"/>
+              </w:rPr>
+              <w:t xml:space="preserve">        &lt;div class="row"&gt;</w:t>
+            </w:r>
+          </w:p>
+          <w:p>
+            <w:pPr>
+              <w:rPr>
+                <w:rFonts w:ascii="Times New Roman" w:hAnsi="Times New Roman" w:cs="Times New Roman"/>
+                <w:sz w:val="24"/>
+                <w:szCs w:val="24"/>
+              </w:rPr>
+            </w:pPr>
+            <w:r>
+              <w:rPr>
+                <w:rFonts w:ascii="Times New Roman" w:hAnsi="Times New Roman" w:cs="Times New Roman"/>
+                <w:sz w:val="24"/>
+                <w:szCs w:val="24"/>
+              </w:rPr>
+              <w:t xml:space="preserve">          &lt;div class="col-xs-10 col-xs-offset-1"&gt;</w:t>
+            </w:r>
+          </w:p>
+          <w:p>
+            <w:pPr>
+              <w:rPr>
+                <w:rFonts w:ascii="Times New Roman" w:hAnsi="Times New Roman" w:cs="Times New Roman"/>
+                <w:sz w:val="24"/>
+                <w:szCs w:val="24"/>
+              </w:rPr>
+            </w:pPr>
+            <w:r>
+              <w:rPr>
+                <w:rFonts w:ascii="Times New Roman" w:hAnsi="Times New Roman" w:cs="Times New Roman"/>
+                <w:sz w:val="24"/>
+                <w:szCs w:val="24"/>
+              </w:rPr>
+              <w:t xml:space="preserve">            &lt;div class="container-fluid"&gt;</w:t>
+            </w:r>
+          </w:p>
+          <w:p>
+            <w:pPr>
+              <w:rPr>
+                <w:rFonts w:ascii="Times New Roman" w:hAnsi="Times New Roman" w:cs="Times New Roman"/>
+                <w:sz w:val="24"/>
+                <w:szCs w:val="24"/>
+              </w:rPr>
+            </w:pPr>
+            <w:r>
+              <w:rPr>
+                <w:rFonts w:ascii="Times New Roman" w:hAnsi="Times New Roman" w:cs="Times New Roman"/>
+                <w:sz w:val="24"/>
+                <w:szCs w:val="24"/>
+              </w:rPr>
+              <w:t xml:space="preserve">              &lt;div class="navbar-header"&gt;</w:t>
+            </w:r>
+          </w:p>
+          <w:p>
+            <w:pPr>
+              <w:rPr>
+                <w:rFonts w:ascii="Times New Roman" w:hAnsi="Times New Roman" w:cs="Times New Roman"/>
+                <w:sz w:val="24"/>
+                <w:szCs w:val="24"/>
+              </w:rPr>
+            </w:pPr>
+            <w:r>
+              <w:rPr>
+                <w:rFonts w:ascii="Times New Roman" w:hAnsi="Times New Roman" w:cs="Times New Roman"/>
+                <w:sz w:val="24"/>
+                <w:szCs w:val="24"/>
+              </w:rPr>
+              <w:t xml:space="preserve">                &lt;button type="button" class="navbar-toggle collapsed" data-toggle="collapse" data-target="#bs-example-navbar-collapse-1" aria-expanded="false"&gt;</w:t>
+            </w:r>
+          </w:p>
+          <w:p>
+            <w:pPr>
+              <w:rPr>
+                <w:rFonts w:ascii="Times New Roman" w:hAnsi="Times New Roman" w:cs="Times New Roman"/>
+                <w:sz w:val="24"/>
+                <w:szCs w:val="24"/>
+              </w:rPr>
+            </w:pPr>
+            <w:r>
+              <w:rPr>
+                <w:rFonts w:ascii="Times New Roman" w:hAnsi="Times New Roman" w:cs="Times New Roman"/>
+                <w:sz w:val="24"/>
+                <w:szCs w:val="24"/>
+              </w:rPr>
+              <w:t xml:space="preserve">                  &lt;span class="</w:t>
+            </w:r>
+            <w:proofErr w:type="spellStart"/>
+            <w:r>
+              <w:rPr>
+                <w:rFonts w:ascii="Times New Roman" w:hAnsi="Times New Roman" w:cs="Times New Roman"/>
+                <w:sz w:val="24"/>
+                <w:szCs w:val="24"/>
+              </w:rPr>
+              <w:t>sr</w:t>
+            </w:r>
+            <w:proofErr w:type="spellEnd"/>
+            <w:r>
+              <w:rPr>
+                <w:rFonts w:ascii="Times New Roman" w:hAnsi="Times New Roman" w:cs="Times New Roman"/>
+                <w:sz w:val="24"/>
+                <w:szCs w:val="24"/>
+              </w:rPr>
+              <w:t>-only"&gt;Toggle navigation&lt;/span&gt;</w:t>
+            </w:r>
+          </w:p>
+          <w:p>
+            <w:pPr>
+              <w:rPr>
+                <w:rFonts w:ascii="Times New Roman" w:hAnsi="Times New Roman" w:cs="Times New Roman"/>
+                <w:sz w:val="24"/>
+                <w:szCs w:val="24"/>
+              </w:rPr>
+            </w:pPr>
+            <w:r>
+              <w:rPr>
+                <w:rFonts w:ascii="Times New Roman" w:hAnsi="Times New Roman" w:cs="Times New Roman"/>
+                <w:sz w:val="24"/>
+                <w:szCs w:val="24"/>
+              </w:rPr>
+              <w:t xml:space="preserve">                  &lt;span class="icon-bar"&gt;&lt;/span&gt;</w:t>
+            </w:r>
+          </w:p>
+          <w:p>
+            <w:pPr>
+              <w:rPr>
+                <w:rFonts w:ascii="Times New Roman" w:hAnsi="Times New Roman" w:cs="Times New Roman"/>
+                <w:sz w:val="24"/>
+                <w:szCs w:val="24"/>
+              </w:rPr>
+            </w:pPr>
+            <w:r>
+              <w:rPr>
+                <w:rFonts w:ascii="Times New Roman" w:hAnsi="Times New Roman" w:cs="Times New Roman"/>
+                <w:sz w:val="24"/>
+                <w:szCs w:val="24"/>
+              </w:rPr>
+              <w:t xml:space="preserve">                  &lt;span class="icon-bar"&gt;&lt;/span&gt;</w:t>
+            </w:r>
+          </w:p>
+          <w:p>
+            <w:pPr>
+              <w:rPr>
+                <w:rFonts w:ascii="Times New Roman" w:hAnsi="Times New Roman" w:cs="Times New Roman"/>
+                <w:sz w:val="24"/>
+                <w:szCs w:val="24"/>
+              </w:rPr>
+            </w:pPr>
+            <w:r>
+              <w:rPr>
+                <w:rFonts w:ascii="Times New Roman" w:hAnsi="Times New Roman" w:cs="Times New Roman"/>
+                <w:sz w:val="24"/>
+                <w:szCs w:val="24"/>
+              </w:rPr>
+              <w:t xml:space="preserve">                  &lt;span class="icon-bar"&gt;&lt;/span&gt;</w:t>
+            </w:r>
+          </w:p>
+          <w:p>
+            <w:pPr>
+              <w:rPr>
+                <w:rFonts w:ascii="Times New Roman" w:hAnsi="Times New Roman" w:cs="Times New Roman"/>
+                <w:sz w:val="24"/>
+                <w:szCs w:val="24"/>
+              </w:rPr>
+            </w:pPr>
+            <w:r>
+              <w:rPr>
+                <w:rFonts w:ascii="Times New Roman" w:hAnsi="Times New Roman" w:cs="Times New Roman"/>
+                <w:sz w:val="24"/>
+                <w:szCs w:val="24"/>
+              </w:rPr>
+              <w:t xml:space="preserve">                &lt;/button&gt;</w:t>
+            </w:r>
+          </w:p>
+          <w:p>
+            <w:pPr>
+              <w:rPr>
+                <w:rFonts w:ascii="Times New Roman" w:hAnsi="Times New Roman" w:cs="Times New Roman"/>
+                <w:sz w:val="24"/>
+                <w:szCs w:val="24"/>
+              </w:rPr>
+            </w:pPr>
+            <w:r>
+              <w:rPr>
+                <w:rFonts w:ascii="Times New Roman" w:hAnsi="Times New Roman" w:cs="Times New Roman"/>
+                <w:sz w:val="24"/>
+                <w:szCs w:val="24"/>
+              </w:rPr>
+              <w:t xml:space="preserve">              &lt;/div&gt;</w:t>
+            </w:r>
+          </w:p>
+          <w:p>
+            <w:pPr>
+              <w:rPr>
+                <w:rFonts w:ascii="Times New Roman" w:hAnsi="Times New Roman" w:cs="Times New Roman"/>
+                <w:sz w:val="24"/>
+                <w:szCs w:val="24"/>
+              </w:rPr>
+            </w:pPr>
+            <w:r>
+              <w:rPr>
+                <w:rFonts w:ascii="Times New Roman" w:hAnsi="Times New Roman" w:cs="Times New Roman"/>
+                <w:sz w:val="24"/>
+                <w:szCs w:val="24"/>
+              </w:rPr>
+              <w:t xml:space="preserve">              </w:t>
+            </w:r>
+          </w:p>
+          <w:p>
+            <w:pPr>
+              <w:rPr>
+                <w:rFonts w:ascii="Times New Roman" w:hAnsi="Times New Roman" w:cs="Times New Roman"/>
+                <w:sz w:val="24"/>
+                <w:szCs w:val="24"/>
+              </w:rPr>
+            </w:pPr>
+            <w:r>
+              <w:rPr>
+                <w:rFonts w:ascii="Times New Roman" w:hAnsi="Times New Roman" w:cs="Times New Roman"/>
+                <w:sz w:val="24"/>
+                <w:szCs w:val="24"/>
+              </w:rPr>
+              <w:t xml:space="preserve">              &lt;div class="collapse navbar-collapse" id="bs-example-navbar-collapse-1"&gt;</w:t>
+            </w:r>
+          </w:p>
+          <w:p>
+            <w:pPr>
+              <w:rPr>
+                <w:rFonts w:ascii="Times New Roman" w:hAnsi="Times New Roman" w:cs="Times New Roman"/>
+                <w:sz w:val="24"/>
+                <w:szCs w:val="24"/>
+              </w:rPr>
+            </w:pPr>
+            <w:r>
+              <w:rPr>
+                <w:rFonts w:ascii="Times New Roman" w:hAnsi="Times New Roman" w:cs="Times New Roman"/>
+                <w:sz w:val="24"/>
+                <w:szCs w:val="24"/>
+              </w:rPr>
+              <w:lastRenderedPageBreak/>
+              <w:t xml:space="preserve">                &lt;ul class="nav navbar-nav"&gt;</w:t>
+            </w:r>
+          </w:p>
+          <w:p>
+            <w:pPr>
+              <w:rPr>
+                <w:rFonts w:ascii="Times New Roman" w:hAnsi="Times New Roman" w:cs="Times New Roman"/>
+                <w:sz w:val="24"/>
+                <w:szCs w:val="24"/>
+              </w:rPr>
+            </w:pPr>
+            <w:r>
+              <w:rPr>
+                <w:rFonts w:ascii="Times New Roman" w:hAnsi="Times New Roman" w:cs="Times New Roman"/>
+                <w:sz w:val="24"/>
+                <w:szCs w:val="24"/>
+              </w:rPr>
+              <w:t xml:space="preserve">                  &lt;li&gt;&lt;a </w:t>
+            </w:r>
+            <w:proofErr w:type="spellStart"/>
+            <w:r>
+              <w:rPr>
+                <w:rFonts w:ascii="Times New Roman" w:hAnsi="Times New Roman" w:cs="Times New Roman"/>
+                <w:sz w:val="24"/>
+                <w:szCs w:val="24"/>
+              </w:rPr>
+              <w:t>href</w:t>
+            </w:r>
+            <w:proofErr w:type="spellEnd"/>
+            <w:r>
+              <w:rPr>
+                <w:rFonts w:ascii="Times New Roman" w:hAnsi="Times New Roman" w:cs="Times New Roman"/>
+                <w:sz w:val="24"/>
+                <w:szCs w:val="24"/>
+              </w:rPr>
+              <w:t>="#"&gt;This is Duaja&lt;/a&gt;&lt;/li&gt;</w:t>
+            </w:r>
+          </w:p>
+          <w:p>
+            <w:pPr>
+              <w:rPr>
+                <w:rFonts w:ascii="Times New Roman" w:hAnsi="Times New Roman" w:cs="Times New Roman"/>
+                <w:sz w:val="24"/>
+                <w:szCs w:val="24"/>
+              </w:rPr>
+            </w:pPr>
+            <w:r>
+              <w:rPr>
+                <w:rFonts w:ascii="Times New Roman" w:hAnsi="Times New Roman" w:cs="Times New Roman"/>
+                <w:sz w:val="24"/>
+                <w:szCs w:val="24"/>
+              </w:rPr>
+              <w:t xml:space="preserve">                &lt;/ul&gt;</w:t>
+            </w:r>
+          </w:p>
+          <w:p>
+            <w:pPr>
+              <w:rPr>
+                <w:rFonts w:ascii="Times New Roman" w:hAnsi="Times New Roman" w:cs="Times New Roman"/>
+                <w:sz w:val="24"/>
+                <w:szCs w:val="24"/>
+              </w:rPr>
+            </w:pPr>
+            <w:r>
+              <w:rPr>
+                <w:rFonts w:ascii="Times New Roman" w:hAnsi="Times New Roman" w:cs="Times New Roman"/>
+                <w:sz w:val="24"/>
+                <w:szCs w:val="24"/>
+              </w:rPr>
+              <w:t xml:space="preserve">                </w:t>
+            </w:r>
+          </w:p>
+          <w:p>
+            <w:pPr>
+              <w:rPr>
+                <w:rFonts w:ascii="Times New Roman" w:hAnsi="Times New Roman" w:cs="Times New Roman"/>
+                <w:sz w:val="24"/>
+                <w:szCs w:val="24"/>
+              </w:rPr>
+            </w:pPr>
+            <w:r>
+              <w:rPr>
+                <w:rFonts w:ascii="Times New Roman" w:hAnsi="Times New Roman" w:cs="Times New Roman"/>
+                <w:sz w:val="24"/>
+                <w:szCs w:val="24"/>
+              </w:rPr>
+              <w:t xml:space="preserve">                &lt;ul class="nav navbar-nav navbar-right"&gt;</w:t>
+            </w:r>
+          </w:p>
+          <w:p>
+            <w:pPr>
+              <w:rPr>
+                <w:rFonts w:ascii="Times New Roman" w:hAnsi="Times New Roman" w:cs="Times New Roman"/>
+                <w:sz w:val="24"/>
+                <w:szCs w:val="24"/>
+              </w:rPr>
+            </w:pPr>
+            <w:r>
+              <w:rPr>
+                <w:rFonts w:ascii="Times New Roman" w:hAnsi="Times New Roman" w:cs="Times New Roman"/>
+                <w:sz w:val="24"/>
+                <w:szCs w:val="24"/>
+              </w:rPr>
+              <w:t xml:space="preserve">                  &lt;li&gt;&lt;a </w:t>
+            </w:r>
+            <w:proofErr w:type="spellStart"/>
+            <w:r>
+              <w:rPr>
+                <w:rFonts w:ascii="Times New Roman" w:hAnsi="Times New Roman" w:cs="Times New Roman"/>
+                <w:sz w:val="24"/>
+                <w:szCs w:val="24"/>
+              </w:rPr>
+              <w:t>href</w:t>
+            </w:r>
+            <w:proofErr w:type="spellEnd"/>
+            <w:r>
+              <w:rPr>
+                <w:rFonts w:ascii="Times New Roman" w:hAnsi="Times New Roman" w:cs="Times New Roman"/>
+                <w:sz w:val="24"/>
+                <w:szCs w:val="24"/>
+              </w:rPr>
+              <w:t xml:space="preserve">="#" onclick=" </w:t>
+            </w:r>
+            <w:proofErr w:type="spellStart"/>
+            <w:r>
+              <w:rPr>
+                <w:rFonts w:ascii="Times New Roman" w:hAnsi="Times New Roman" w:cs="Times New Roman"/>
+                <w:sz w:val="24"/>
+                <w:szCs w:val="24"/>
+              </w:rPr>
+              <w:t>window.open</w:t>
+            </w:r>
+            <w:proofErr w:type="spellEnd"/>
+            <w:r>
+              <w:rPr>
+                <w:rFonts w:ascii="Times New Roman" w:hAnsi="Times New Roman" w:cs="Times New Roman"/>
+                <w:sz w:val="24"/>
+                <w:szCs w:val="24"/>
+              </w:rPr>
+              <w:t>('https://github.com/</w:t>
+            </w:r>
+            <w:proofErr w:type="spellStart"/>
+            <w:r>
+              <w:rPr>
+                <w:rFonts w:ascii="Times New Roman" w:hAnsi="Times New Roman" w:cs="Times New Roman"/>
+                <w:sz w:val="24"/>
+                <w:szCs w:val="24"/>
+              </w:rPr>
+              <w:t>duduaja</w:t>
+            </w:r>
+            <w:proofErr w:type="spellEnd"/>
+            <w:r>
+              <w:rPr>
+                <w:rFonts w:ascii="Times New Roman" w:hAnsi="Times New Roman" w:cs="Times New Roman"/>
+                <w:sz w:val="24"/>
+                <w:szCs w:val="24"/>
+              </w:rPr>
+              <w:t>', '_blank'); return false;"&gt;</w:t>
+            </w:r>
+            <w:proofErr w:type="spellStart"/>
+            <w:r>
+              <w:rPr>
+                <w:rFonts w:ascii="Times New Roman" w:hAnsi="Times New Roman" w:cs="Times New Roman"/>
+                <w:sz w:val="24"/>
+                <w:szCs w:val="24"/>
+              </w:rPr>
+              <w:t>Github</w:t>
+            </w:r>
+            <w:proofErr w:type="spellEnd"/>
+            <w:r>
+              <w:rPr>
+                <w:rFonts w:ascii="Times New Roman" w:hAnsi="Times New Roman" w:cs="Times New Roman"/>
+                <w:sz w:val="24"/>
+                <w:szCs w:val="24"/>
+              </w:rPr>
+              <w:t>&lt;/a&gt;&lt;/li&gt;</w:t>
+            </w:r>
+          </w:p>
+          <w:p>
+            <w:pPr>
+              <w:rPr>
+                <w:rFonts w:ascii="Times New Roman" w:hAnsi="Times New Roman" w:cs="Times New Roman"/>
+                <w:sz w:val="24"/>
+                <w:szCs w:val="24"/>
+              </w:rPr>
+            </w:pPr>
+            <w:r>
+              <w:rPr>
+                <w:rFonts w:ascii="Times New Roman" w:hAnsi="Times New Roman" w:cs="Times New Roman"/>
+                <w:sz w:val="24"/>
+                <w:szCs w:val="24"/>
+              </w:rPr>
+              <w:t xml:space="preserve">                  &lt;li&gt;&lt;a </w:t>
+            </w:r>
+            <w:proofErr w:type="spellStart"/>
+            <w:r>
+              <w:rPr>
+                <w:rFonts w:ascii="Times New Roman" w:hAnsi="Times New Roman" w:cs="Times New Roman"/>
+                <w:sz w:val="24"/>
+                <w:szCs w:val="24"/>
+              </w:rPr>
+              <w:t>href</w:t>
+            </w:r>
+            <w:proofErr w:type="spellEnd"/>
+            <w:r>
+              <w:rPr>
+                <w:rFonts w:ascii="Times New Roman" w:hAnsi="Times New Roman" w:cs="Times New Roman"/>
+                <w:sz w:val="24"/>
+                <w:szCs w:val="24"/>
+              </w:rPr>
+              <w:t>="portofolio.html"&gt;Portfolio&lt;/a&gt;&lt;/li&gt;</w:t>
+            </w:r>
+          </w:p>
+          <w:p>
+            <w:pPr>
+              <w:rPr>
+                <w:rFonts w:ascii="Times New Roman" w:hAnsi="Times New Roman" w:cs="Times New Roman"/>
+                <w:sz w:val="24"/>
+                <w:szCs w:val="24"/>
+              </w:rPr>
+            </w:pPr>
+            <w:r>
+              <w:rPr>
+                <w:rFonts w:ascii="Times New Roman" w:hAnsi="Times New Roman" w:cs="Times New Roman"/>
+                <w:sz w:val="24"/>
+                <w:szCs w:val="24"/>
+              </w:rPr>
+              <w:t xml:space="preserve">                  &lt;li&gt;&lt;a </w:t>
+            </w:r>
+            <w:proofErr w:type="spellStart"/>
+            <w:r>
+              <w:rPr>
+                <w:rFonts w:ascii="Times New Roman" w:hAnsi="Times New Roman" w:cs="Times New Roman"/>
+                <w:sz w:val="24"/>
+                <w:szCs w:val="24"/>
+              </w:rPr>
+              <w:t>href</w:t>
+            </w:r>
+            <w:proofErr w:type="spellEnd"/>
+            <w:r>
+              <w:rPr>
+                <w:rFonts w:ascii="Times New Roman" w:hAnsi="Times New Roman" w:cs="Times New Roman"/>
+                <w:sz w:val="24"/>
+                <w:szCs w:val="24"/>
+              </w:rPr>
+              <w:t xml:space="preserve">="#" onclick=" </w:t>
+            </w:r>
+            <w:proofErr w:type="spellStart"/>
+            <w:r>
+              <w:rPr>
+                <w:rFonts w:ascii="Times New Roman" w:hAnsi="Times New Roman" w:cs="Times New Roman"/>
+                <w:sz w:val="24"/>
+                <w:szCs w:val="24"/>
+              </w:rPr>
+              <w:t>window.open</w:t>
+            </w:r>
+            <w:proofErr w:type="spellEnd"/>
+            <w:r>
+              <w:rPr>
+                <w:rFonts w:ascii="Times New Roman" w:hAnsi="Times New Roman" w:cs="Times New Roman"/>
+                <w:sz w:val="24"/>
+                <w:szCs w:val="24"/>
+              </w:rPr>
+              <w:t>('#', '_blank'); return false;"&gt;Medium&lt;/a&gt;&lt;/li&gt;</w:t>
+            </w:r>
+          </w:p>
+          <w:p>
+            <w:pPr>
+              <w:rPr>
+                <w:rFonts w:ascii="Times New Roman" w:hAnsi="Times New Roman" w:cs="Times New Roman"/>
+                <w:sz w:val="24"/>
+                <w:szCs w:val="24"/>
+              </w:rPr>
+            </w:pPr>
+            <w:r>
+              <w:rPr>
+                <w:rFonts w:ascii="Times New Roman" w:hAnsi="Times New Roman" w:cs="Times New Roman"/>
+                <w:sz w:val="24"/>
+                <w:szCs w:val="24"/>
+              </w:rPr>
+              <w:t xml:space="preserve">                  &lt;li&gt;&lt;a </w:t>
+            </w:r>
+            <w:proofErr w:type="spellStart"/>
+            <w:r>
+              <w:rPr>
+                <w:rFonts w:ascii="Times New Roman" w:hAnsi="Times New Roman" w:cs="Times New Roman"/>
+                <w:sz w:val="24"/>
+                <w:szCs w:val="24"/>
+              </w:rPr>
+              <w:t>href</w:t>
+            </w:r>
+            <w:proofErr w:type="spellEnd"/>
+            <w:r>
+              <w:rPr>
+                <w:rFonts w:ascii="Times New Roman" w:hAnsi="Times New Roman" w:cs="Times New Roman"/>
+                <w:sz w:val="24"/>
+                <w:szCs w:val="24"/>
+              </w:rPr>
+              <w:t>="galeri.html"&gt;</w:t>
+            </w:r>
+            <w:proofErr w:type="spellStart"/>
+            <w:r>
+              <w:rPr>
+                <w:rFonts w:ascii="Times New Roman" w:hAnsi="Times New Roman" w:cs="Times New Roman"/>
+                <w:sz w:val="24"/>
+                <w:szCs w:val="24"/>
+              </w:rPr>
+              <w:t>Galeri</w:t>
+            </w:r>
+            <w:proofErr w:type="spellEnd"/>
+            <w:r>
+              <w:rPr>
+                <w:rFonts w:ascii="Times New Roman" w:hAnsi="Times New Roman" w:cs="Times New Roman"/>
+                <w:sz w:val="24"/>
+                <w:szCs w:val="24"/>
+              </w:rPr>
+              <w:t>&lt;/a&gt;&lt;/li&gt;</w:t>
+            </w:r>
+          </w:p>
+          <w:p>
+            <w:pPr>
+              <w:rPr>
+                <w:rFonts w:ascii="Times New Roman" w:hAnsi="Times New Roman" w:cs="Times New Roman"/>
+                <w:sz w:val="24"/>
+                <w:szCs w:val="24"/>
+              </w:rPr>
+            </w:pPr>
+            <w:r>
+              <w:rPr>
+                <w:rFonts w:ascii="Times New Roman" w:hAnsi="Times New Roman" w:cs="Times New Roman"/>
+                <w:sz w:val="24"/>
+                <w:szCs w:val="24"/>
+              </w:rPr>
+              <w:t xml:space="preserve">                &lt;/ul&gt;</w:t>
+            </w:r>
+          </w:p>
+          <w:p>
+            <w:pPr>
+              <w:rPr>
+                <w:rFonts w:ascii="Times New Roman" w:hAnsi="Times New Roman" w:cs="Times New Roman"/>
+                <w:sz w:val="24"/>
+                <w:szCs w:val="24"/>
+              </w:rPr>
+            </w:pPr>
+            <w:r>
+              <w:rPr>
+                <w:rFonts w:ascii="Times New Roman" w:hAnsi="Times New Roman" w:cs="Times New Roman"/>
+                <w:sz w:val="24"/>
+                <w:szCs w:val="24"/>
+              </w:rPr>
+              <w:t xml:space="preserve">              &lt;/div&gt;</w:t>
+            </w:r>
+          </w:p>
+          <w:p>
+            <w:pPr>
+              <w:rPr>
+                <w:rFonts w:ascii="Times New Roman" w:hAnsi="Times New Roman" w:cs="Times New Roman"/>
+                <w:sz w:val="24"/>
+                <w:szCs w:val="24"/>
+              </w:rPr>
+            </w:pPr>
+            <w:r>
+              <w:rPr>
+                <w:rFonts w:ascii="Times New Roman" w:hAnsi="Times New Roman" w:cs="Times New Roman"/>
+                <w:sz w:val="24"/>
+                <w:szCs w:val="24"/>
+              </w:rPr>
+              <w:t xml:space="preserve">            &lt;/div&gt;</w:t>
+            </w:r>
+          </w:p>
+          <w:p>
+            <w:pPr>
+              <w:rPr>
+                <w:rFonts w:ascii="Times New Roman" w:hAnsi="Times New Roman" w:cs="Times New Roman"/>
+                <w:sz w:val="24"/>
+                <w:szCs w:val="24"/>
+              </w:rPr>
+            </w:pPr>
+            <w:r>
+              <w:rPr>
+                <w:rFonts w:ascii="Times New Roman" w:hAnsi="Times New Roman" w:cs="Times New Roman"/>
+                <w:sz w:val="24"/>
+                <w:szCs w:val="24"/>
+              </w:rPr>
+              <w:t xml:space="preserve">          &lt;/div&gt;</w:t>
+            </w:r>
+          </w:p>
+          <w:p>
+            <w:pPr>
+              <w:rPr>
+                <w:rFonts w:ascii="Times New Roman" w:hAnsi="Times New Roman" w:cs="Times New Roman"/>
+                <w:sz w:val="24"/>
+                <w:szCs w:val="24"/>
+              </w:rPr>
+            </w:pPr>
+            <w:r>
+              <w:rPr>
+                <w:rFonts w:ascii="Times New Roman" w:hAnsi="Times New Roman" w:cs="Times New Roman"/>
+                <w:sz w:val="24"/>
+                <w:szCs w:val="24"/>
+              </w:rPr>
+              <w:t xml:space="preserve">        &lt;/div&gt;</w:t>
+            </w:r>
+          </w:p>
+          <w:p>
+            <w:pPr>
+              <w:rPr>
+                <w:rFonts w:ascii="Times New Roman" w:hAnsi="Times New Roman" w:cs="Times New Roman"/>
+                <w:sz w:val="24"/>
+                <w:szCs w:val="24"/>
+              </w:rPr>
+            </w:pPr>
+            <w:r>
+              <w:rPr>
+                <w:rFonts w:ascii="Times New Roman" w:hAnsi="Times New Roman" w:cs="Times New Roman"/>
+                <w:sz w:val="24"/>
+                <w:szCs w:val="24"/>
+              </w:rPr>
+              <w:t xml:space="preserve">      &lt;/div&gt;</w:t>
+            </w:r>
+          </w:p>
+          <w:p>
+            <w:pPr>
+              <w:rPr>
+                <w:rFonts w:ascii="Times New Roman" w:hAnsi="Times New Roman" w:cs="Times New Roman"/>
+                <w:sz w:val="24"/>
+                <w:szCs w:val="24"/>
+              </w:rPr>
+            </w:pPr>
+            <w:r>
+              <w:rPr>
+                <w:rFonts w:ascii="Times New Roman" w:hAnsi="Times New Roman" w:cs="Times New Roman"/>
+                <w:sz w:val="24"/>
+                <w:szCs w:val="24"/>
+              </w:rPr>
+              <w:t xml:space="preserve">    &lt;/nav&gt;</w:t>
+            </w:r>
+          </w:p>
+          <w:p>
+            <w:pPr>
+              <w:rPr>
+                <w:rFonts w:ascii="Times New Roman" w:hAnsi="Times New Roman" w:cs="Times New Roman"/>
+                <w:sz w:val="24"/>
+                <w:szCs w:val="24"/>
+              </w:rPr>
+            </w:pPr>
+            <w:r>
+              <w:rPr>
+                <w:rFonts w:ascii="Times New Roman" w:hAnsi="Times New Roman" w:cs="Times New Roman"/>
+                <w:sz w:val="24"/>
+                <w:szCs w:val="24"/>
+              </w:rPr>
+              <w:t xml:space="preserve">    &lt;!-- end navbar --&gt;</w:t>
+            </w:r>
+          </w:p>
+          <w:p>
+            <w:pPr>
+              <w:rPr>
+                <w:rFonts w:ascii="Times New Roman" w:hAnsi="Times New Roman" w:cs="Times New Roman"/>
+                <w:sz w:val="24"/>
+                <w:szCs w:val="24"/>
+              </w:rPr>
+            </w:pPr>
+          </w:p>
+          <w:p>
+            <w:pPr>
+              <w:rPr>
+                <w:rFonts w:ascii="Times New Roman" w:hAnsi="Times New Roman" w:cs="Times New Roman"/>
+                <w:sz w:val="24"/>
+                <w:szCs w:val="24"/>
+              </w:rPr>
+            </w:pPr>
+          </w:p>
+          <w:p>
+            <w:pPr>
+              <w:rPr>
+                <w:rFonts w:ascii="Times New Roman" w:hAnsi="Times New Roman" w:cs="Times New Roman"/>
+                <w:sz w:val="24"/>
+                <w:szCs w:val="24"/>
+              </w:rPr>
+            </w:pPr>
+          </w:p>
+          <w:p>
+            <w:pPr>
+              <w:rPr>
+                <w:rFonts w:ascii="Times New Roman" w:hAnsi="Times New Roman" w:cs="Times New Roman"/>
+                <w:sz w:val="24"/>
+                <w:szCs w:val="24"/>
+              </w:rPr>
+            </w:pPr>
+            <w:r>
+              <w:rPr>
+                <w:rFonts w:ascii="Times New Roman" w:hAnsi="Times New Roman" w:cs="Times New Roman"/>
+                <w:sz w:val="24"/>
+                <w:szCs w:val="24"/>
+              </w:rPr>
+              <w:t xml:space="preserve">    &lt;!-- info </w:t>
+            </w:r>
+            <w:proofErr w:type="spellStart"/>
+            <w:r>
+              <w:rPr>
+                <w:rFonts w:ascii="Times New Roman" w:hAnsi="Times New Roman" w:cs="Times New Roman"/>
+                <w:sz w:val="24"/>
+                <w:szCs w:val="24"/>
+              </w:rPr>
+              <w:t>umum</w:t>
+            </w:r>
+            <w:proofErr w:type="spellEnd"/>
+            <w:r>
+              <w:rPr>
+                <w:rFonts w:ascii="Times New Roman" w:hAnsi="Times New Roman" w:cs="Times New Roman"/>
+                <w:sz w:val="24"/>
+                <w:szCs w:val="24"/>
+              </w:rPr>
+              <w:t xml:space="preserve"> --&gt;</w:t>
+            </w:r>
+          </w:p>
+          <w:p>
+            <w:pPr>
+              <w:rPr>
+                <w:rFonts w:ascii="Times New Roman" w:hAnsi="Times New Roman" w:cs="Times New Roman"/>
+                <w:sz w:val="24"/>
+                <w:szCs w:val="24"/>
+              </w:rPr>
+            </w:pPr>
+            <w:r>
+              <w:rPr>
+                <w:rFonts w:ascii="Times New Roman" w:hAnsi="Times New Roman" w:cs="Times New Roman"/>
+                <w:sz w:val="24"/>
+                <w:szCs w:val="24"/>
+              </w:rPr>
+              <w:t xml:space="preserve">    &lt;div class="info text-center"&gt;</w:t>
+            </w:r>
+          </w:p>
+          <w:p>
+            <w:pPr>
+              <w:rPr>
+                <w:rFonts w:ascii="Times New Roman" w:hAnsi="Times New Roman" w:cs="Times New Roman"/>
+                <w:sz w:val="24"/>
+                <w:szCs w:val="24"/>
+              </w:rPr>
+            </w:pPr>
+            <w:r>
+              <w:rPr>
+                <w:rFonts w:ascii="Times New Roman" w:hAnsi="Times New Roman" w:cs="Times New Roman"/>
+                <w:sz w:val="24"/>
+                <w:szCs w:val="24"/>
+              </w:rPr>
+              <w:t xml:space="preserve">        &lt;a </w:t>
+            </w:r>
+            <w:proofErr w:type="spellStart"/>
+            <w:r>
+              <w:rPr>
+                <w:rFonts w:ascii="Times New Roman" w:hAnsi="Times New Roman" w:cs="Times New Roman"/>
+                <w:sz w:val="24"/>
+                <w:szCs w:val="24"/>
+              </w:rPr>
+              <w:t>href</w:t>
+            </w:r>
+            <w:proofErr w:type="spellEnd"/>
+            <w:r>
+              <w:rPr>
+                <w:rFonts w:ascii="Times New Roman" w:hAnsi="Times New Roman" w:cs="Times New Roman"/>
+                <w:sz w:val="24"/>
+                <w:szCs w:val="24"/>
+              </w:rPr>
+              <w:t>="#"&gt;&lt;</w:t>
+            </w:r>
+            <w:proofErr w:type="spellStart"/>
+            <w:r>
+              <w:rPr>
+                <w:rFonts w:ascii="Times New Roman" w:hAnsi="Times New Roman" w:cs="Times New Roman"/>
+                <w:sz w:val="24"/>
+                <w:szCs w:val="24"/>
+              </w:rPr>
+              <w:t>img</w:t>
+            </w:r>
+            <w:proofErr w:type="spellEnd"/>
+            <w:r>
+              <w:rPr>
+                <w:rFonts w:ascii="Times New Roman" w:hAnsi="Times New Roman" w:cs="Times New Roman"/>
+                <w:sz w:val="24"/>
+                <w:szCs w:val="24"/>
+              </w:rPr>
+              <w:t xml:space="preserve"> </w:t>
+            </w:r>
+            <w:proofErr w:type="spellStart"/>
+            <w:r>
+              <w:rPr>
+                <w:rFonts w:ascii="Times New Roman" w:hAnsi="Times New Roman" w:cs="Times New Roman"/>
+                <w:sz w:val="24"/>
+                <w:szCs w:val="24"/>
+              </w:rPr>
+              <w:t>src</w:t>
+            </w:r>
+            <w:proofErr w:type="spellEnd"/>
+            <w:r>
+              <w:rPr>
+                <w:rFonts w:ascii="Times New Roman" w:hAnsi="Times New Roman" w:cs="Times New Roman"/>
+                <w:sz w:val="24"/>
+                <w:szCs w:val="24"/>
+              </w:rPr>
+              <w:t>="</w:t>
+            </w:r>
+            <w:proofErr w:type="spellStart"/>
+            <w:r>
+              <w:rPr>
+                <w:rFonts w:ascii="Times New Roman" w:hAnsi="Times New Roman" w:cs="Times New Roman"/>
+                <w:sz w:val="24"/>
+                <w:szCs w:val="24"/>
+              </w:rPr>
+              <w:t>img</w:t>
+            </w:r>
+            <w:proofErr w:type="spellEnd"/>
+            <w:r>
+              <w:rPr>
+                <w:rFonts w:ascii="Times New Roman" w:hAnsi="Times New Roman" w:cs="Times New Roman"/>
+                <w:sz w:val="24"/>
+                <w:szCs w:val="24"/>
+              </w:rPr>
+              <w:t>/foto2ja.png" alt="foto2ja"&gt;&lt;/a&gt;</w:t>
+            </w:r>
+          </w:p>
+          <w:p>
+            <w:pPr>
+              <w:rPr>
+                <w:rFonts w:ascii="Times New Roman" w:hAnsi="Times New Roman" w:cs="Times New Roman"/>
+                <w:sz w:val="24"/>
+                <w:szCs w:val="24"/>
+              </w:rPr>
+            </w:pPr>
+            <w:r>
+              <w:rPr>
+                <w:rFonts w:ascii="Times New Roman" w:hAnsi="Times New Roman" w:cs="Times New Roman"/>
+                <w:sz w:val="24"/>
+                <w:szCs w:val="24"/>
+              </w:rPr>
+              <w:t xml:space="preserve">        &lt;h1&gt;Duaja </w:t>
+            </w:r>
+            <w:proofErr w:type="spellStart"/>
+            <w:r>
+              <w:rPr>
+                <w:rFonts w:ascii="Times New Roman" w:hAnsi="Times New Roman" w:cs="Times New Roman"/>
+                <w:sz w:val="24"/>
+                <w:szCs w:val="24"/>
+              </w:rPr>
+              <w:t>Kukuh</w:t>
+            </w:r>
+            <w:proofErr w:type="spellEnd"/>
+            <w:r>
+              <w:rPr>
+                <w:rFonts w:ascii="Times New Roman" w:hAnsi="Times New Roman" w:cs="Times New Roman"/>
+                <w:sz w:val="24"/>
+                <w:szCs w:val="24"/>
+              </w:rPr>
+              <w:t xml:space="preserve"> </w:t>
+            </w:r>
+            <w:proofErr w:type="spellStart"/>
+            <w:r>
+              <w:rPr>
+                <w:rFonts w:ascii="Times New Roman" w:hAnsi="Times New Roman" w:cs="Times New Roman"/>
+                <w:sz w:val="24"/>
+                <w:szCs w:val="24"/>
+              </w:rPr>
+              <w:t>Adiwijaya</w:t>
+            </w:r>
+            <w:proofErr w:type="spellEnd"/>
+            <w:r>
+              <w:rPr>
+                <w:rFonts w:ascii="Times New Roman" w:hAnsi="Times New Roman" w:cs="Times New Roman"/>
+                <w:sz w:val="24"/>
+                <w:szCs w:val="24"/>
+              </w:rPr>
+              <w:t>&lt;/h1&gt;</w:t>
+            </w:r>
+          </w:p>
+          <w:p>
+            <w:pPr>
+              <w:rPr>
+                <w:rFonts w:ascii="Times New Roman" w:hAnsi="Times New Roman" w:cs="Times New Roman"/>
+                <w:sz w:val="24"/>
+                <w:szCs w:val="24"/>
+              </w:rPr>
+            </w:pPr>
+            <w:r>
+              <w:rPr>
+                <w:rFonts w:ascii="Times New Roman" w:hAnsi="Times New Roman" w:cs="Times New Roman"/>
+                <w:sz w:val="24"/>
+                <w:szCs w:val="24"/>
+              </w:rPr>
+              <w:t xml:space="preserve">        &lt;!-- icon social media --&gt;</w:t>
+            </w:r>
+          </w:p>
+          <w:p>
+            <w:pPr>
+              <w:rPr>
+                <w:rFonts w:ascii="Times New Roman" w:hAnsi="Times New Roman" w:cs="Times New Roman"/>
+                <w:sz w:val="24"/>
+                <w:szCs w:val="24"/>
+              </w:rPr>
+            </w:pPr>
+            <w:r>
+              <w:rPr>
+                <w:rFonts w:ascii="Times New Roman" w:hAnsi="Times New Roman" w:cs="Times New Roman"/>
+                <w:sz w:val="24"/>
+                <w:szCs w:val="24"/>
+              </w:rPr>
+              <w:t xml:space="preserve">        &lt;div class="icon"&gt; </w:t>
+            </w:r>
+          </w:p>
+          <w:p>
+            <w:pPr>
+              <w:rPr>
+                <w:rFonts w:ascii="Times New Roman" w:hAnsi="Times New Roman" w:cs="Times New Roman"/>
+                <w:sz w:val="24"/>
+                <w:szCs w:val="24"/>
+              </w:rPr>
+            </w:pPr>
+            <w:r>
+              <w:rPr>
+                <w:rFonts w:ascii="Times New Roman" w:hAnsi="Times New Roman" w:cs="Times New Roman"/>
+                <w:sz w:val="24"/>
+                <w:szCs w:val="24"/>
+              </w:rPr>
+              <w:t xml:space="preserve">            &lt;a </w:t>
+            </w:r>
+            <w:proofErr w:type="spellStart"/>
+            <w:r>
+              <w:rPr>
+                <w:rFonts w:ascii="Times New Roman" w:hAnsi="Times New Roman" w:cs="Times New Roman"/>
+                <w:sz w:val="24"/>
+                <w:szCs w:val="24"/>
+              </w:rPr>
+              <w:t>href</w:t>
+            </w:r>
+            <w:proofErr w:type="spellEnd"/>
+            <w:r>
+              <w:rPr>
+                <w:rFonts w:ascii="Times New Roman" w:hAnsi="Times New Roman" w:cs="Times New Roman"/>
+                <w:sz w:val="24"/>
+                <w:szCs w:val="24"/>
+              </w:rPr>
+              <w:t xml:space="preserve">="#" onclick=" </w:t>
+            </w:r>
+            <w:proofErr w:type="spellStart"/>
+            <w:r>
+              <w:rPr>
+                <w:rFonts w:ascii="Times New Roman" w:hAnsi="Times New Roman" w:cs="Times New Roman"/>
+                <w:sz w:val="24"/>
+                <w:szCs w:val="24"/>
+              </w:rPr>
+              <w:t>window.open</w:t>
+            </w:r>
+            <w:proofErr w:type="spellEnd"/>
+            <w:r>
+              <w:rPr>
+                <w:rFonts w:ascii="Times New Roman" w:hAnsi="Times New Roman" w:cs="Times New Roman"/>
+                <w:sz w:val="24"/>
+                <w:szCs w:val="24"/>
+              </w:rPr>
+              <w:t>('https://www.instagram.com/__duaja/', '_blank'); return false;"&gt;&lt;</w:t>
+            </w:r>
+            <w:proofErr w:type="spellStart"/>
+            <w:r>
+              <w:rPr>
+                <w:rFonts w:ascii="Times New Roman" w:hAnsi="Times New Roman" w:cs="Times New Roman"/>
+                <w:sz w:val="24"/>
+                <w:szCs w:val="24"/>
+              </w:rPr>
+              <w:t>i</w:t>
+            </w:r>
+            <w:proofErr w:type="spellEnd"/>
+            <w:r>
+              <w:rPr>
+                <w:rFonts w:ascii="Times New Roman" w:hAnsi="Times New Roman" w:cs="Times New Roman"/>
+                <w:sz w:val="24"/>
+                <w:szCs w:val="24"/>
+              </w:rPr>
+              <w:t xml:space="preserve"> class="fa fa-</w:t>
+            </w:r>
+            <w:proofErr w:type="spellStart"/>
+            <w:r>
+              <w:rPr>
+                <w:rFonts w:ascii="Times New Roman" w:hAnsi="Times New Roman" w:cs="Times New Roman"/>
+                <w:sz w:val="24"/>
+                <w:szCs w:val="24"/>
+              </w:rPr>
+              <w:t>instagram</w:t>
+            </w:r>
+            <w:proofErr w:type="spellEnd"/>
+            <w:r>
+              <w:rPr>
+                <w:rFonts w:ascii="Times New Roman" w:hAnsi="Times New Roman" w:cs="Times New Roman"/>
+                <w:sz w:val="24"/>
+                <w:szCs w:val="24"/>
+              </w:rPr>
+              <w:t>"&gt;&lt;/</w:t>
+            </w:r>
+            <w:proofErr w:type="spellStart"/>
+            <w:r>
+              <w:rPr>
+                <w:rFonts w:ascii="Times New Roman" w:hAnsi="Times New Roman" w:cs="Times New Roman"/>
+                <w:sz w:val="24"/>
+                <w:szCs w:val="24"/>
+              </w:rPr>
+              <w:t>i</w:t>
+            </w:r>
+            <w:proofErr w:type="spellEnd"/>
+            <w:r>
+              <w:rPr>
+                <w:rFonts w:ascii="Times New Roman" w:hAnsi="Times New Roman" w:cs="Times New Roman"/>
+                <w:sz w:val="24"/>
+                <w:szCs w:val="24"/>
+              </w:rPr>
+              <w:t>&gt;&lt;/a&gt;&amp;</w:t>
+            </w:r>
+            <w:proofErr w:type="spellStart"/>
+            <w:r>
+              <w:rPr>
+                <w:rFonts w:ascii="Times New Roman" w:hAnsi="Times New Roman" w:cs="Times New Roman"/>
+                <w:sz w:val="24"/>
+                <w:szCs w:val="24"/>
+              </w:rPr>
+              <w:t>ensp</w:t>
+            </w:r>
+            <w:proofErr w:type="spellEnd"/>
+            <w:r>
+              <w:rPr>
+                <w:rFonts w:ascii="Times New Roman" w:hAnsi="Times New Roman" w:cs="Times New Roman"/>
+                <w:sz w:val="24"/>
+                <w:szCs w:val="24"/>
+              </w:rPr>
+              <w:t>;</w:t>
+            </w:r>
+          </w:p>
+          <w:p>
+            <w:pPr>
+              <w:rPr>
+                <w:rFonts w:ascii="Times New Roman" w:hAnsi="Times New Roman" w:cs="Times New Roman"/>
+                <w:sz w:val="24"/>
+                <w:szCs w:val="24"/>
+              </w:rPr>
+            </w:pPr>
+            <w:r>
+              <w:rPr>
+                <w:rFonts w:ascii="Times New Roman" w:hAnsi="Times New Roman" w:cs="Times New Roman"/>
+                <w:sz w:val="24"/>
+                <w:szCs w:val="24"/>
+              </w:rPr>
+              <w:t xml:space="preserve">            &lt;a </w:t>
+            </w:r>
+            <w:proofErr w:type="spellStart"/>
+            <w:r>
+              <w:rPr>
+                <w:rFonts w:ascii="Times New Roman" w:hAnsi="Times New Roman" w:cs="Times New Roman"/>
+                <w:sz w:val="24"/>
+                <w:szCs w:val="24"/>
+              </w:rPr>
+              <w:t>href</w:t>
+            </w:r>
+            <w:proofErr w:type="spellEnd"/>
+            <w:r>
+              <w:rPr>
+                <w:rFonts w:ascii="Times New Roman" w:hAnsi="Times New Roman" w:cs="Times New Roman"/>
+                <w:sz w:val="24"/>
+                <w:szCs w:val="24"/>
+              </w:rPr>
+              <w:t xml:space="preserve">="#" onclick=" </w:t>
+            </w:r>
+            <w:proofErr w:type="spellStart"/>
+            <w:r>
+              <w:rPr>
+                <w:rFonts w:ascii="Times New Roman" w:hAnsi="Times New Roman" w:cs="Times New Roman"/>
+                <w:sz w:val="24"/>
+                <w:szCs w:val="24"/>
+              </w:rPr>
+              <w:t>window.open</w:t>
+            </w:r>
+            <w:proofErr w:type="spellEnd"/>
+            <w:r>
+              <w:rPr>
+                <w:rFonts w:ascii="Times New Roman" w:hAnsi="Times New Roman" w:cs="Times New Roman"/>
+                <w:sz w:val="24"/>
+                <w:szCs w:val="24"/>
+              </w:rPr>
+              <w:t>('#', '_blank'); return false;"&gt;&lt;</w:t>
+            </w:r>
+            <w:proofErr w:type="spellStart"/>
+            <w:r>
+              <w:rPr>
+                <w:rFonts w:ascii="Times New Roman" w:hAnsi="Times New Roman" w:cs="Times New Roman"/>
+                <w:sz w:val="24"/>
+                <w:szCs w:val="24"/>
+              </w:rPr>
+              <w:t>i</w:t>
+            </w:r>
+            <w:proofErr w:type="spellEnd"/>
+            <w:r>
+              <w:rPr>
+                <w:rFonts w:ascii="Times New Roman" w:hAnsi="Times New Roman" w:cs="Times New Roman"/>
+                <w:sz w:val="24"/>
+                <w:szCs w:val="24"/>
+              </w:rPr>
+              <w:t xml:space="preserve"> class="fa fa-medium"&gt;&lt;/</w:t>
+            </w:r>
+            <w:proofErr w:type="spellStart"/>
+            <w:r>
+              <w:rPr>
+                <w:rFonts w:ascii="Times New Roman" w:hAnsi="Times New Roman" w:cs="Times New Roman"/>
+                <w:sz w:val="24"/>
+                <w:szCs w:val="24"/>
+              </w:rPr>
+              <w:t>i</w:t>
+            </w:r>
+            <w:proofErr w:type="spellEnd"/>
+            <w:r>
+              <w:rPr>
+                <w:rFonts w:ascii="Times New Roman" w:hAnsi="Times New Roman" w:cs="Times New Roman"/>
+                <w:sz w:val="24"/>
+                <w:szCs w:val="24"/>
+              </w:rPr>
+              <w:t>&gt;&lt;/a&gt;&amp;</w:t>
+            </w:r>
+            <w:proofErr w:type="spellStart"/>
+            <w:r>
+              <w:rPr>
+                <w:rFonts w:ascii="Times New Roman" w:hAnsi="Times New Roman" w:cs="Times New Roman"/>
+                <w:sz w:val="24"/>
+                <w:szCs w:val="24"/>
+              </w:rPr>
+              <w:t>ensp</w:t>
+            </w:r>
+            <w:proofErr w:type="spellEnd"/>
+            <w:r>
+              <w:rPr>
+                <w:rFonts w:ascii="Times New Roman" w:hAnsi="Times New Roman" w:cs="Times New Roman"/>
+                <w:sz w:val="24"/>
+                <w:szCs w:val="24"/>
+              </w:rPr>
+              <w:t>;</w:t>
+            </w:r>
+          </w:p>
+          <w:p>
+            <w:pPr>
+              <w:rPr>
+                <w:rFonts w:ascii="Times New Roman" w:hAnsi="Times New Roman" w:cs="Times New Roman"/>
+                <w:sz w:val="24"/>
+                <w:szCs w:val="24"/>
+              </w:rPr>
+            </w:pPr>
+            <w:r>
+              <w:rPr>
+                <w:rFonts w:ascii="Times New Roman" w:hAnsi="Times New Roman" w:cs="Times New Roman"/>
+                <w:sz w:val="24"/>
+                <w:szCs w:val="24"/>
+              </w:rPr>
+              <w:t xml:space="preserve">            &lt;a </w:t>
+            </w:r>
+            <w:proofErr w:type="spellStart"/>
+            <w:r>
+              <w:rPr>
+                <w:rFonts w:ascii="Times New Roman" w:hAnsi="Times New Roman" w:cs="Times New Roman"/>
+                <w:sz w:val="24"/>
+                <w:szCs w:val="24"/>
+              </w:rPr>
+              <w:t>href</w:t>
+            </w:r>
+            <w:proofErr w:type="spellEnd"/>
+            <w:r>
+              <w:rPr>
+                <w:rFonts w:ascii="Times New Roman" w:hAnsi="Times New Roman" w:cs="Times New Roman"/>
+                <w:sz w:val="24"/>
+                <w:szCs w:val="24"/>
+              </w:rPr>
+              <w:t xml:space="preserve">="#" onclick=" </w:t>
+            </w:r>
+            <w:proofErr w:type="spellStart"/>
+            <w:r>
+              <w:rPr>
+                <w:rFonts w:ascii="Times New Roman" w:hAnsi="Times New Roman" w:cs="Times New Roman"/>
+                <w:sz w:val="24"/>
+                <w:szCs w:val="24"/>
+              </w:rPr>
+              <w:t>window.open</w:t>
+            </w:r>
+            <w:proofErr w:type="spellEnd"/>
+            <w:r>
+              <w:rPr>
+                <w:rFonts w:ascii="Times New Roman" w:hAnsi="Times New Roman" w:cs="Times New Roman"/>
+                <w:sz w:val="24"/>
+                <w:szCs w:val="24"/>
+              </w:rPr>
+              <w:t>('#', '_blank'); return false;"&gt;&lt;</w:t>
+            </w:r>
+            <w:proofErr w:type="spellStart"/>
+            <w:r>
+              <w:rPr>
+                <w:rFonts w:ascii="Times New Roman" w:hAnsi="Times New Roman" w:cs="Times New Roman"/>
+                <w:sz w:val="24"/>
+                <w:szCs w:val="24"/>
+              </w:rPr>
+              <w:t>i</w:t>
+            </w:r>
+            <w:proofErr w:type="spellEnd"/>
+            <w:r>
+              <w:rPr>
+                <w:rFonts w:ascii="Times New Roman" w:hAnsi="Times New Roman" w:cs="Times New Roman"/>
+                <w:sz w:val="24"/>
+                <w:szCs w:val="24"/>
+              </w:rPr>
+              <w:t xml:space="preserve"> class="fa fa-envelope"&gt;&lt;/</w:t>
+            </w:r>
+            <w:proofErr w:type="spellStart"/>
+            <w:r>
+              <w:rPr>
+                <w:rFonts w:ascii="Times New Roman" w:hAnsi="Times New Roman" w:cs="Times New Roman"/>
+                <w:sz w:val="24"/>
+                <w:szCs w:val="24"/>
+              </w:rPr>
+              <w:t>i</w:t>
+            </w:r>
+            <w:proofErr w:type="spellEnd"/>
+            <w:r>
+              <w:rPr>
+                <w:rFonts w:ascii="Times New Roman" w:hAnsi="Times New Roman" w:cs="Times New Roman"/>
+                <w:sz w:val="24"/>
+                <w:szCs w:val="24"/>
+              </w:rPr>
+              <w:t>&gt;&lt;/a&gt;&amp;</w:t>
+            </w:r>
+            <w:proofErr w:type="spellStart"/>
+            <w:r>
+              <w:rPr>
+                <w:rFonts w:ascii="Times New Roman" w:hAnsi="Times New Roman" w:cs="Times New Roman"/>
+                <w:sz w:val="24"/>
+                <w:szCs w:val="24"/>
+              </w:rPr>
+              <w:t>ensp</w:t>
+            </w:r>
+            <w:proofErr w:type="spellEnd"/>
+            <w:r>
+              <w:rPr>
+                <w:rFonts w:ascii="Times New Roman" w:hAnsi="Times New Roman" w:cs="Times New Roman"/>
+                <w:sz w:val="24"/>
+                <w:szCs w:val="24"/>
+              </w:rPr>
+              <w:t>;</w:t>
+            </w:r>
+          </w:p>
+          <w:p>
+            <w:pPr>
+              <w:rPr>
+                <w:rFonts w:ascii="Times New Roman" w:hAnsi="Times New Roman" w:cs="Times New Roman"/>
+                <w:sz w:val="24"/>
+                <w:szCs w:val="24"/>
+              </w:rPr>
+            </w:pPr>
+            <w:r>
+              <w:rPr>
+                <w:rFonts w:ascii="Times New Roman" w:hAnsi="Times New Roman" w:cs="Times New Roman"/>
+                <w:sz w:val="24"/>
+                <w:szCs w:val="24"/>
+              </w:rPr>
+              <w:t xml:space="preserve">            &lt;a </w:t>
+            </w:r>
+            <w:proofErr w:type="spellStart"/>
+            <w:r>
+              <w:rPr>
+                <w:rFonts w:ascii="Times New Roman" w:hAnsi="Times New Roman" w:cs="Times New Roman"/>
+                <w:sz w:val="24"/>
+                <w:szCs w:val="24"/>
+              </w:rPr>
+              <w:t>href</w:t>
+            </w:r>
+            <w:proofErr w:type="spellEnd"/>
+            <w:r>
+              <w:rPr>
+                <w:rFonts w:ascii="Times New Roman" w:hAnsi="Times New Roman" w:cs="Times New Roman"/>
+                <w:sz w:val="24"/>
+                <w:szCs w:val="24"/>
+              </w:rPr>
+              <w:t>="#" onclick=" window.open('https://www.linkedin.com/in/duajaadiwijaya/','_blank');return false;"&gt;&lt;</w:t>
+            </w:r>
+            <w:proofErr w:type="spellStart"/>
+            <w:r>
+              <w:rPr>
+                <w:rFonts w:ascii="Times New Roman" w:hAnsi="Times New Roman" w:cs="Times New Roman"/>
+                <w:sz w:val="24"/>
+                <w:szCs w:val="24"/>
+              </w:rPr>
+              <w:t>i</w:t>
+            </w:r>
+            <w:proofErr w:type="spellEnd"/>
+            <w:r>
+              <w:rPr>
+                <w:rFonts w:ascii="Times New Roman" w:hAnsi="Times New Roman" w:cs="Times New Roman"/>
+                <w:sz w:val="24"/>
+                <w:szCs w:val="24"/>
+              </w:rPr>
+              <w:t xml:space="preserve"> class="fa fa-</w:t>
+            </w:r>
+            <w:proofErr w:type="spellStart"/>
+            <w:r>
+              <w:rPr>
+                <w:rFonts w:ascii="Times New Roman" w:hAnsi="Times New Roman" w:cs="Times New Roman"/>
+                <w:sz w:val="24"/>
+                <w:szCs w:val="24"/>
+              </w:rPr>
+              <w:t>linkedin</w:t>
+            </w:r>
+            <w:proofErr w:type="spellEnd"/>
+            <w:r>
+              <w:rPr>
+                <w:rFonts w:ascii="Times New Roman" w:hAnsi="Times New Roman" w:cs="Times New Roman"/>
+                <w:sz w:val="24"/>
+                <w:szCs w:val="24"/>
+              </w:rPr>
+              <w:t>-square"&gt;&lt;/</w:t>
+            </w:r>
+            <w:proofErr w:type="spellStart"/>
+            <w:r>
+              <w:rPr>
+                <w:rFonts w:ascii="Times New Roman" w:hAnsi="Times New Roman" w:cs="Times New Roman"/>
+                <w:sz w:val="24"/>
+                <w:szCs w:val="24"/>
+              </w:rPr>
+              <w:t>i</w:t>
+            </w:r>
+            <w:proofErr w:type="spellEnd"/>
+            <w:r>
+              <w:rPr>
+                <w:rFonts w:ascii="Times New Roman" w:hAnsi="Times New Roman" w:cs="Times New Roman"/>
+                <w:sz w:val="24"/>
+                <w:szCs w:val="24"/>
+              </w:rPr>
+              <w:t>&gt;&lt;/a&gt;&amp;</w:t>
+            </w:r>
+            <w:proofErr w:type="spellStart"/>
+            <w:r>
+              <w:rPr>
+                <w:rFonts w:ascii="Times New Roman" w:hAnsi="Times New Roman" w:cs="Times New Roman"/>
+                <w:sz w:val="24"/>
+                <w:szCs w:val="24"/>
+              </w:rPr>
+              <w:t>ensp</w:t>
+            </w:r>
+            <w:proofErr w:type="spellEnd"/>
+            <w:r>
+              <w:rPr>
+                <w:rFonts w:ascii="Times New Roman" w:hAnsi="Times New Roman" w:cs="Times New Roman"/>
+                <w:sz w:val="24"/>
+                <w:szCs w:val="24"/>
+              </w:rPr>
+              <w:t>;</w:t>
+            </w:r>
+          </w:p>
+          <w:p>
+            <w:pPr>
+              <w:rPr>
+                <w:rFonts w:ascii="Times New Roman" w:hAnsi="Times New Roman" w:cs="Times New Roman"/>
+                <w:sz w:val="24"/>
+                <w:szCs w:val="24"/>
+              </w:rPr>
+            </w:pPr>
+            <w:r>
+              <w:rPr>
+                <w:rFonts w:ascii="Times New Roman" w:hAnsi="Times New Roman" w:cs="Times New Roman"/>
+                <w:sz w:val="24"/>
+                <w:szCs w:val="24"/>
+              </w:rPr>
+              <w:t xml:space="preserve">            &lt;a </w:t>
+            </w:r>
+            <w:proofErr w:type="spellStart"/>
+            <w:r>
+              <w:rPr>
+                <w:rFonts w:ascii="Times New Roman" w:hAnsi="Times New Roman" w:cs="Times New Roman"/>
+                <w:sz w:val="24"/>
+                <w:szCs w:val="24"/>
+              </w:rPr>
+              <w:t>href</w:t>
+            </w:r>
+            <w:proofErr w:type="spellEnd"/>
+            <w:r>
+              <w:rPr>
+                <w:rFonts w:ascii="Times New Roman" w:hAnsi="Times New Roman" w:cs="Times New Roman"/>
+                <w:sz w:val="24"/>
+                <w:szCs w:val="24"/>
+              </w:rPr>
+              <w:t xml:space="preserve">="#" onclick=" </w:t>
+            </w:r>
+            <w:proofErr w:type="spellStart"/>
+            <w:r>
+              <w:rPr>
+                <w:rFonts w:ascii="Times New Roman" w:hAnsi="Times New Roman" w:cs="Times New Roman"/>
+                <w:sz w:val="24"/>
+                <w:szCs w:val="24"/>
+              </w:rPr>
+              <w:t>window.open</w:t>
+            </w:r>
+            <w:proofErr w:type="spellEnd"/>
+            <w:r>
+              <w:rPr>
+                <w:rFonts w:ascii="Times New Roman" w:hAnsi="Times New Roman" w:cs="Times New Roman"/>
+                <w:sz w:val="24"/>
+                <w:szCs w:val="24"/>
+              </w:rPr>
+              <w:t>('https://twitter.com/</w:t>
+            </w:r>
+            <w:proofErr w:type="spellStart"/>
+            <w:r>
+              <w:rPr>
+                <w:rFonts w:ascii="Times New Roman" w:hAnsi="Times New Roman" w:cs="Times New Roman"/>
+                <w:sz w:val="24"/>
+                <w:szCs w:val="24"/>
+              </w:rPr>
+              <w:t>iniguava</w:t>
+            </w:r>
+            <w:proofErr w:type="spellEnd"/>
+            <w:r>
+              <w:rPr>
+                <w:rFonts w:ascii="Times New Roman" w:hAnsi="Times New Roman" w:cs="Times New Roman"/>
+                <w:sz w:val="24"/>
+                <w:szCs w:val="24"/>
+              </w:rPr>
+              <w:t>', '_blank'); return false;"&gt;&lt;</w:t>
+            </w:r>
+            <w:proofErr w:type="spellStart"/>
+            <w:r>
+              <w:rPr>
+                <w:rFonts w:ascii="Times New Roman" w:hAnsi="Times New Roman" w:cs="Times New Roman"/>
+                <w:sz w:val="24"/>
+                <w:szCs w:val="24"/>
+              </w:rPr>
+              <w:t>i</w:t>
+            </w:r>
+            <w:proofErr w:type="spellEnd"/>
+            <w:r>
+              <w:rPr>
+                <w:rFonts w:ascii="Times New Roman" w:hAnsi="Times New Roman" w:cs="Times New Roman"/>
+                <w:sz w:val="24"/>
+                <w:szCs w:val="24"/>
+              </w:rPr>
+              <w:t xml:space="preserve"> class="fa fa-twitter"&gt;&lt;/</w:t>
+            </w:r>
+            <w:proofErr w:type="spellStart"/>
+            <w:r>
+              <w:rPr>
+                <w:rFonts w:ascii="Times New Roman" w:hAnsi="Times New Roman" w:cs="Times New Roman"/>
+                <w:sz w:val="24"/>
+                <w:szCs w:val="24"/>
+              </w:rPr>
+              <w:t>i</w:t>
+            </w:r>
+            <w:proofErr w:type="spellEnd"/>
+            <w:r>
+              <w:rPr>
+                <w:rFonts w:ascii="Times New Roman" w:hAnsi="Times New Roman" w:cs="Times New Roman"/>
+                <w:sz w:val="24"/>
+                <w:szCs w:val="24"/>
+              </w:rPr>
+              <w:t>&gt;&lt;/a&gt;</w:t>
+            </w:r>
+          </w:p>
+          <w:p>
+            <w:pPr>
+              <w:rPr>
+                <w:rFonts w:ascii="Times New Roman" w:hAnsi="Times New Roman" w:cs="Times New Roman"/>
+                <w:sz w:val="24"/>
+                <w:szCs w:val="24"/>
+              </w:rPr>
+            </w:pPr>
+            <w:r>
+              <w:rPr>
+                <w:rFonts w:ascii="Times New Roman" w:hAnsi="Times New Roman" w:cs="Times New Roman"/>
+                <w:sz w:val="24"/>
+                <w:szCs w:val="24"/>
+              </w:rPr>
+              <w:t xml:space="preserve">            &lt;!-- &lt;a </w:t>
+            </w:r>
+            <w:proofErr w:type="spellStart"/>
+            <w:r>
+              <w:rPr>
+                <w:rFonts w:ascii="Times New Roman" w:hAnsi="Times New Roman" w:cs="Times New Roman"/>
+                <w:sz w:val="24"/>
+                <w:szCs w:val="24"/>
+              </w:rPr>
+              <w:t>href</w:t>
+            </w:r>
+            <w:proofErr w:type="spellEnd"/>
+            <w:r>
+              <w:rPr>
+                <w:rFonts w:ascii="Times New Roman" w:hAnsi="Times New Roman" w:cs="Times New Roman"/>
+                <w:sz w:val="24"/>
+                <w:szCs w:val="24"/>
+              </w:rPr>
+              <w:t xml:space="preserve">="#" onclick=" </w:t>
+            </w:r>
+            <w:proofErr w:type="spellStart"/>
+            <w:r>
+              <w:rPr>
+                <w:rFonts w:ascii="Times New Roman" w:hAnsi="Times New Roman" w:cs="Times New Roman"/>
+                <w:sz w:val="24"/>
+                <w:szCs w:val="24"/>
+              </w:rPr>
+              <w:t>window.open</w:t>
+            </w:r>
+            <w:proofErr w:type="spellEnd"/>
+            <w:r>
+              <w:rPr>
+                <w:rFonts w:ascii="Times New Roman" w:hAnsi="Times New Roman" w:cs="Times New Roman"/>
+                <w:sz w:val="24"/>
+                <w:szCs w:val="24"/>
+              </w:rPr>
+              <w:t>('https://github.com/</w:t>
+            </w:r>
+            <w:proofErr w:type="spellStart"/>
+            <w:r>
+              <w:rPr>
+                <w:rFonts w:ascii="Times New Roman" w:hAnsi="Times New Roman" w:cs="Times New Roman"/>
+                <w:sz w:val="24"/>
+                <w:szCs w:val="24"/>
+              </w:rPr>
+              <w:t>duduaja</w:t>
+            </w:r>
+            <w:proofErr w:type="spellEnd"/>
+            <w:r>
+              <w:rPr>
+                <w:rFonts w:ascii="Times New Roman" w:hAnsi="Times New Roman" w:cs="Times New Roman"/>
+                <w:sz w:val="24"/>
+                <w:szCs w:val="24"/>
+              </w:rPr>
+              <w:t>', '_blank'); return false;"&gt;&lt;</w:t>
+            </w:r>
+            <w:proofErr w:type="spellStart"/>
+            <w:r>
+              <w:rPr>
+                <w:rFonts w:ascii="Times New Roman" w:hAnsi="Times New Roman" w:cs="Times New Roman"/>
+                <w:sz w:val="24"/>
+                <w:szCs w:val="24"/>
+              </w:rPr>
+              <w:t>i</w:t>
+            </w:r>
+            <w:proofErr w:type="spellEnd"/>
+            <w:r>
+              <w:rPr>
+                <w:rFonts w:ascii="Times New Roman" w:hAnsi="Times New Roman" w:cs="Times New Roman"/>
+                <w:sz w:val="24"/>
+                <w:szCs w:val="24"/>
+              </w:rPr>
+              <w:t xml:space="preserve"> class="fa fa-</w:t>
+            </w:r>
+            <w:proofErr w:type="spellStart"/>
+            <w:r>
+              <w:rPr>
+                <w:rFonts w:ascii="Times New Roman" w:hAnsi="Times New Roman" w:cs="Times New Roman"/>
+                <w:sz w:val="24"/>
+                <w:szCs w:val="24"/>
+              </w:rPr>
+              <w:t>github</w:t>
+            </w:r>
+            <w:proofErr w:type="spellEnd"/>
+            <w:r>
+              <w:rPr>
+                <w:rFonts w:ascii="Times New Roman" w:hAnsi="Times New Roman" w:cs="Times New Roman"/>
+                <w:sz w:val="24"/>
+                <w:szCs w:val="24"/>
+              </w:rPr>
+              <w:t>"&gt;&lt;/</w:t>
+            </w:r>
+            <w:proofErr w:type="spellStart"/>
+            <w:r>
+              <w:rPr>
+                <w:rFonts w:ascii="Times New Roman" w:hAnsi="Times New Roman" w:cs="Times New Roman"/>
+                <w:sz w:val="24"/>
+                <w:szCs w:val="24"/>
+              </w:rPr>
+              <w:t>i</w:t>
+            </w:r>
+            <w:proofErr w:type="spellEnd"/>
+            <w:r>
+              <w:rPr>
+                <w:rFonts w:ascii="Times New Roman" w:hAnsi="Times New Roman" w:cs="Times New Roman"/>
+                <w:sz w:val="24"/>
+                <w:szCs w:val="24"/>
+              </w:rPr>
+              <w:t>&gt;&lt;/a&gt; --&gt;</w:t>
+            </w:r>
+          </w:p>
+          <w:p>
+            <w:pPr>
+              <w:rPr>
+                <w:rFonts w:ascii="Times New Roman" w:hAnsi="Times New Roman" w:cs="Times New Roman"/>
+                <w:sz w:val="24"/>
+                <w:szCs w:val="24"/>
+              </w:rPr>
+            </w:pPr>
+            <w:r>
+              <w:rPr>
+                <w:rFonts w:ascii="Times New Roman" w:hAnsi="Times New Roman" w:cs="Times New Roman"/>
+                <w:sz w:val="24"/>
+                <w:szCs w:val="24"/>
+              </w:rPr>
+              <w:t xml:space="preserve">        &lt;/div&gt;</w:t>
+            </w:r>
+          </w:p>
+          <w:p>
+            <w:pPr>
+              <w:rPr>
+                <w:rFonts w:ascii="Times New Roman" w:hAnsi="Times New Roman" w:cs="Times New Roman"/>
+                <w:sz w:val="24"/>
+                <w:szCs w:val="24"/>
+              </w:rPr>
+            </w:pPr>
+            <w:r>
+              <w:rPr>
+                <w:rFonts w:ascii="Times New Roman" w:hAnsi="Times New Roman" w:cs="Times New Roman"/>
+                <w:sz w:val="24"/>
+                <w:szCs w:val="24"/>
+              </w:rPr>
+              <w:t xml:space="preserve">        &lt;!-- end icon social media --&gt;</w:t>
+            </w:r>
+          </w:p>
+          <w:p>
+            <w:pPr>
+              <w:rPr>
+                <w:rFonts w:ascii="Times New Roman" w:hAnsi="Times New Roman" w:cs="Times New Roman"/>
+                <w:sz w:val="24"/>
+                <w:szCs w:val="24"/>
+              </w:rPr>
+            </w:pPr>
+            <w:r>
+              <w:rPr>
+                <w:rFonts w:ascii="Times New Roman" w:hAnsi="Times New Roman" w:cs="Times New Roman"/>
+                <w:sz w:val="24"/>
+                <w:szCs w:val="24"/>
+              </w:rPr>
+              <w:t xml:space="preserve">        &lt;</w:t>
+            </w:r>
+            <w:proofErr w:type="spellStart"/>
+            <w:r>
+              <w:rPr>
+                <w:rFonts w:ascii="Times New Roman" w:hAnsi="Times New Roman" w:cs="Times New Roman"/>
+                <w:sz w:val="24"/>
+                <w:szCs w:val="24"/>
+              </w:rPr>
+              <w:t>br</w:t>
+            </w:r>
+            <w:proofErr w:type="spellEnd"/>
+            <w:r>
+              <w:rPr>
+                <w:rFonts w:ascii="Times New Roman" w:hAnsi="Times New Roman" w:cs="Times New Roman"/>
+                <w:sz w:val="24"/>
+                <w:szCs w:val="24"/>
+              </w:rPr>
+              <w:t>&gt;</w:t>
+            </w:r>
+          </w:p>
+          <w:p>
+            <w:pPr>
+              <w:rPr>
+                <w:rFonts w:ascii="Times New Roman" w:hAnsi="Times New Roman" w:cs="Times New Roman"/>
+                <w:sz w:val="24"/>
+                <w:szCs w:val="24"/>
+              </w:rPr>
+            </w:pPr>
+            <w:r>
+              <w:rPr>
+                <w:rFonts w:ascii="Times New Roman" w:hAnsi="Times New Roman" w:cs="Times New Roman"/>
+                <w:sz w:val="24"/>
+                <w:szCs w:val="24"/>
+              </w:rPr>
+              <w:t xml:space="preserve">    &lt;/div&gt;</w:t>
+            </w:r>
+          </w:p>
+          <w:p>
+            <w:pPr>
+              <w:rPr>
+                <w:rFonts w:ascii="Times New Roman" w:hAnsi="Times New Roman" w:cs="Times New Roman"/>
+                <w:sz w:val="24"/>
+                <w:szCs w:val="24"/>
+              </w:rPr>
+            </w:pPr>
+            <w:r>
+              <w:rPr>
+                <w:rFonts w:ascii="Times New Roman" w:hAnsi="Times New Roman" w:cs="Times New Roman"/>
+                <w:sz w:val="24"/>
+                <w:szCs w:val="24"/>
+              </w:rPr>
+              <w:t xml:space="preserve">    &lt;!-- end info </w:t>
+            </w:r>
+            <w:proofErr w:type="spellStart"/>
+            <w:r>
+              <w:rPr>
+                <w:rFonts w:ascii="Times New Roman" w:hAnsi="Times New Roman" w:cs="Times New Roman"/>
+                <w:sz w:val="24"/>
+                <w:szCs w:val="24"/>
+              </w:rPr>
+              <w:t>umum</w:t>
+            </w:r>
+            <w:proofErr w:type="spellEnd"/>
+            <w:r>
+              <w:rPr>
+                <w:rFonts w:ascii="Times New Roman" w:hAnsi="Times New Roman" w:cs="Times New Roman"/>
+                <w:sz w:val="24"/>
+                <w:szCs w:val="24"/>
+              </w:rPr>
+              <w:t xml:space="preserve"> --&gt;</w:t>
+            </w:r>
+          </w:p>
+          <w:p>
+            <w:pPr>
+              <w:rPr>
+                <w:rFonts w:ascii="Times New Roman" w:hAnsi="Times New Roman" w:cs="Times New Roman"/>
+                <w:sz w:val="24"/>
+                <w:szCs w:val="24"/>
+              </w:rPr>
+            </w:pPr>
+          </w:p>
+          <w:p>
+            <w:pPr>
+              <w:rPr>
+                <w:rFonts w:ascii="Times New Roman" w:hAnsi="Times New Roman" w:cs="Times New Roman"/>
+                <w:sz w:val="24"/>
+                <w:szCs w:val="24"/>
+              </w:rPr>
+            </w:pPr>
+          </w:p>
+          <w:p>
+            <w:pPr>
+              <w:rPr>
+                <w:rFonts w:ascii="Times New Roman" w:hAnsi="Times New Roman" w:cs="Times New Roman"/>
+                <w:sz w:val="24"/>
+                <w:szCs w:val="24"/>
+              </w:rPr>
+            </w:pPr>
+            <w:r>
+              <w:rPr>
+                <w:rFonts w:ascii="Times New Roman" w:hAnsi="Times New Roman" w:cs="Times New Roman"/>
+                <w:sz w:val="24"/>
+                <w:szCs w:val="24"/>
+              </w:rPr>
+              <w:t xml:space="preserve">    &lt;!-- about --&gt;</w:t>
+            </w:r>
+          </w:p>
+          <w:p>
+            <w:pPr>
+              <w:rPr>
+                <w:rFonts w:ascii="Times New Roman" w:hAnsi="Times New Roman" w:cs="Times New Roman"/>
+                <w:sz w:val="24"/>
+                <w:szCs w:val="24"/>
+              </w:rPr>
+            </w:pPr>
+            <w:r>
+              <w:rPr>
+                <w:rFonts w:ascii="Times New Roman" w:hAnsi="Times New Roman" w:cs="Times New Roman"/>
+                <w:sz w:val="24"/>
+                <w:szCs w:val="24"/>
+              </w:rPr>
+              <w:t xml:space="preserve">    &lt;section class="about"&gt;</w:t>
+            </w:r>
+          </w:p>
+          <w:p>
+            <w:pPr>
+              <w:rPr>
+                <w:rFonts w:ascii="Times New Roman" w:hAnsi="Times New Roman" w:cs="Times New Roman"/>
+                <w:sz w:val="24"/>
+                <w:szCs w:val="24"/>
+              </w:rPr>
+            </w:pPr>
+            <w:r>
+              <w:rPr>
+                <w:rFonts w:ascii="Times New Roman" w:hAnsi="Times New Roman" w:cs="Times New Roman"/>
+                <w:sz w:val="24"/>
+                <w:szCs w:val="24"/>
+              </w:rPr>
+              <w:t xml:space="preserve">        &lt;div class="container"&gt;</w:t>
+            </w:r>
+          </w:p>
+          <w:p>
+            <w:pPr>
+              <w:rPr>
+                <w:rFonts w:ascii="Times New Roman" w:hAnsi="Times New Roman" w:cs="Times New Roman"/>
+                <w:sz w:val="24"/>
+                <w:szCs w:val="24"/>
+              </w:rPr>
+            </w:pPr>
+            <w:r>
+              <w:rPr>
+                <w:rFonts w:ascii="Times New Roman" w:hAnsi="Times New Roman" w:cs="Times New Roman"/>
+                <w:sz w:val="24"/>
+                <w:szCs w:val="24"/>
+              </w:rPr>
+              <w:t xml:space="preserve">            &lt;div class="row"&gt;</w:t>
+            </w:r>
+          </w:p>
+          <w:p>
+            <w:pPr>
+              <w:rPr>
+                <w:rFonts w:ascii="Times New Roman" w:hAnsi="Times New Roman" w:cs="Times New Roman"/>
+                <w:sz w:val="24"/>
+                <w:szCs w:val="24"/>
+              </w:rPr>
+            </w:pPr>
+            <w:r>
+              <w:rPr>
+                <w:rFonts w:ascii="Times New Roman" w:hAnsi="Times New Roman" w:cs="Times New Roman"/>
+                <w:sz w:val="24"/>
+                <w:szCs w:val="24"/>
+              </w:rPr>
+              <w:t xml:space="preserve">                &lt;div class="col-xs-8 col-xs-offset-2"&gt;</w:t>
+            </w:r>
+          </w:p>
+          <w:p>
+            <w:pPr>
+              <w:rPr>
+                <w:rFonts w:ascii="Times New Roman" w:hAnsi="Times New Roman" w:cs="Times New Roman"/>
+                <w:sz w:val="24"/>
+                <w:szCs w:val="24"/>
+              </w:rPr>
+            </w:pPr>
+            <w:r>
+              <w:rPr>
+                <w:rFonts w:ascii="Times New Roman" w:hAnsi="Times New Roman" w:cs="Times New Roman"/>
+                <w:sz w:val="24"/>
+                <w:szCs w:val="24"/>
+              </w:rPr>
+              <w:t xml:space="preserve">                  &lt;p&gt;Hi! I'm Duaja&lt;/p&gt;</w:t>
+            </w:r>
+          </w:p>
+          <w:p>
+            <w:pPr>
+              <w:rPr>
+                <w:rFonts w:ascii="Times New Roman" w:hAnsi="Times New Roman" w:cs="Times New Roman"/>
+                <w:sz w:val="24"/>
+                <w:szCs w:val="24"/>
+              </w:rPr>
+            </w:pPr>
+            <w:r>
+              <w:rPr>
+                <w:rFonts w:ascii="Times New Roman" w:hAnsi="Times New Roman" w:cs="Times New Roman"/>
+                <w:sz w:val="24"/>
+                <w:szCs w:val="24"/>
+              </w:rPr>
+              <w:t xml:space="preserve">                  &lt;p&gt;Now, I'm a Data Science student at Universitas </w:t>
+            </w:r>
+            <w:proofErr w:type="spellStart"/>
+            <w:r>
+              <w:rPr>
+                <w:rFonts w:ascii="Times New Roman" w:hAnsi="Times New Roman" w:cs="Times New Roman"/>
+                <w:sz w:val="24"/>
+                <w:szCs w:val="24"/>
+              </w:rPr>
+              <w:t>Airlangga</w:t>
+            </w:r>
+            <w:proofErr w:type="spellEnd"/>
+            <w:r>
+              <w:rPr>
+                <w:rFonts w:ascii="Times New Roman" w:hAnsi="Times New Roman" w:cs="Times New Roman"/>
+                <w:sz w:val="24"/>
+                <w:szCs w:val="24"/>
+              </w:rPr>
+              <w:t>, Surabaya&lt;/p&gt;</w:t>
+            </w:r>
+          </w:p>
+          <w:p>
+            <w:pPr>
+              <w:rPr>
+                <w:rFonts w:ascii="Times New Roman" w:hAnsi="Times New Roman" w:cs="Times New Roman"/>
+                <w:sz w:val="24"/>
+                <w:szCs w:val="24"/>
+              </w:rPr>
+            </w:pPr>
+            <w:r>
+              <w:rPr>
+                <w:rFonts w:ascii="Times New Roman" w:hAnsi="Times New Roman" w:cs="Times New Roman"/>
+                <w:sz w:val="24"/>
+                <w:szCs w:val="24"/>
+              </w:rPr>
+              <w:t xml:space="preserve">                  &lt;p&gt;I love reading a non-fiction book. And I trying to write my journey/experience. But my article still haven't been uploaded. Soon I'll post it on my Medium.&lt;/p&gt;</w:t>
+            </w:r>
+          </w:p>
+          <w:p>
+            <w:pPr>
+              <w:rPr>
+                <w:rFonts w:ascii="Times New Roman" w:hAnsi="Times New Roman" w:cs="Times New Roman"/>
+                <w:sz w:val="24"/>
+                <w:szCs w:val="24"/>
+              </w:rPr>
+            </w:pPr>
+            <w:r>
+              <w:rPr>
+                <w:rFonts w:ascii="Times New Roman" w:hAnsi="Times New Roman" w:cs="Times New Roman"/>
+                <w:sz w:val="24"/>
+                <w:szCs w:val="24"/>
+              </w:rPr>
+              <w:t xml:space="preserve">                  &lt;p&gt;Currently, I'm doing mid-term test. And this website was created for fulfill grade of </w:t>
+            </w:r>
+            <w:proofErr w:type="spellStart"/>
+            <w:r>
+              <w:rPr>
+                <w:rFonts w:ascii="Times New Roman" w:hAnsi="Times New Roman" w:cs="Times New Roman"/>
+                <w:sz w:val="24"/>
+                <w:szCs w:val="24"/>
+              </w:rPr>
+              <w:t>Algoritma</w:t>
+            </w:r>
+            <w:proofErr w:type="spellEnd"/>
+            <w:r>
+              <w:rPr>
+                <w:rFonts w:ascii="Times New Roman" w:hAnsi="Times New Roman" w:cs="Times New Roman"/>
+                <w:sz w:val="24"/>
+                <w:szCs w:val="24"/>
+              </w:rPr>
+              <w:t xml:space="preserve"> </w:t>
+            </w:r>
+            <w:proofErr w:type="spellStart"/>
+            <w:r>
+              <w:rPr>
+                <w:rFonts w:ascii="Times New Roman" w:hAnsi="Times New Roman" w:cs="Times New Roman"/>
+                <w:sz w:val="24"/>
+                <w:szCs w:val="24"/>
+              </w:rPr>
+              <w:t>Pemrograman</w:t>
+            </w:r>
+            <w:proofErr w:type="spellEnd"/>
+            <w:r>
+              <w:rPr>
+                <w:rFonts w:ascii="Times New Roman" w:hAnsi="Times New Roman" w:cs="Times New Roman"/>
+                <w:sz w:val="24"/>
+                <w:szCs w:val="24"/>
+              </w:rPr>
+              <w:t xml:space="preserve"> II.&lt;/p&gt;</w:t>
+            </w:r>
+          </w:p>
+          <w:p>
+            <w:pPr>
+              <w:rPr>
+                <w:rFonts w:ascii="Times New Roman" w:hAnsi="Times New Roman" w:cs="Times New Roman"/>
+                <w:sz w:val="24"/>
+                <w:szCs w:val="24"/>
+              </w:rPr>
+            </w:pPr>
+            <w:r>
+              <w:rPr>
+                <w:rFonts w:ascii="Times New Roman" w:hAnsi="Times New Roman" w:cs="Times New Roman"/>
+                <w:sz w:val="24"/>
+                <w:szCs w:val="24"/>
+              </w:rPr>
+              <w:t xml:space="preserve">                &lt;/div&gt;</w:t>
+            </w:r>
+          </w:p>
+          <w:p>
+            <w:pPr>
+              <w:rPr>
+                <w:rFonts w:ascii="Times New Roman" w:hAnsi="Times New Roman" w:cs="Times New Roman"/>
+                <w:sz w:val="24"/>
+                <w:szCs w:val="24"/>
+              </w:rPr>
+            </w:pPr>
+            <w:r>
+              <w:rPr>
+                <w:rFonts w:ascii="Times New Roman" w:hAnsi="Times New Roman" w:cs="Times New Roman"/>
+                <w:sz w:val="24"/>
+                <w:szCs w:val="24"/>
+              </w:rPr>
+              <w:t xml:space="preserve">            &lt;/div&gt;</w:t>
+            </w:r>
+          </w:p>
+          <w:p>
+            <w:pPr>
+              <w:rPr>
+                <w:rFonts w:ascii="Times New Roman" w:hAnsi="Times New Roman" w:cs="Times New Roman"/>
+                <w:sz w:val="24"/>
+                <w:szCs w:val="24"/>
+              </w:rPr>
+            </w:pPr>
+            <w:r>
+              <w:rPr>
+                <w:rFonts w:ascii="Times New Roman" w:hAnsi="Times New Roman" w:cs="Times New Roman"/>
+                <w:sz w:val="24"/>
+                <w:szCs w:val="24"/>
+              </w:rPr>
+              <w:t xml:space="preserve">            &lt;</w:t>
+            </w:r>
+            <w:proofErr w:type="spellStart"/>
+            <w:r>
+              <w:rPr>
+                <w:rFonts w:ascii="Times New Roman" w:hAnsi="Times New Roman" w:cs="Times New Roman"/>
+                <w:sz w:val="24"/>
+                <w:szCs w:val="24"/>
+              </w:rPr>
+              <w:t>br</w:t>
+            </w:r>
+            <w:proofErr w:type="spellEnd"/>
+            <w:r>
+              <w:rPr>
+                <w:rFonts w:ascii="Times New Roman" w:hAnsi="Times New Roman" w:cs="Times New Roman"/>
+                <w:sz w:val="24"/>
+                <w:szCs w:val="24"/>
+              </w:rPr>
+              <w:t>&gt;</w:t>
+            </w:r>
+          </w:p>
+          <w:p>
+            <w:pPr>
+              <w:rPr>
+                <w:rFonts w:ascii="Times New Roman" w:hAnsi="Times New Roman" w:cs="Times New Roman"/>
+                <w:sz w:val="24"/>
+                <w:szCs w:val="24"/>
+              </w:rPr>
+            </w:pPr>
+            <w:r>
+              <w:rPr>
+                <w:rFonts w:ascii="Times New Roman" w:hAnsi="Times New Roman" w:cs="Times New Roman"/>
+                <w:sz w:val="24"/>
+                <w:szCs w:val="24"/>
+              </w:rPr>
+              <w:t xml:space="preserve">        &lt;/div&gt;</w:t>
+            </w:r>
+          </w:p>
+          <w:p>
+            <w:pPr>
+              <w:rPr>
+                <w:rFonts w:ascii="Times New Roman" w:hAnsi="Times New Roman" w:cs="Times New Roman"/>
+                <w:sz w:val="24"/>
+                <w:szCs w:val="24"/>
+              </w:rPr>
+            </w:pPr>
+            <w:r>
+              <w:rPr>
+                <w:rFonts w:ascii="Times New Roman" w:hAnsi="Times New Roman" w:cs="Times New Roman"/>
+                <w:sz w:val="24"/>
+                <w:szCs w:val="24"/>
+              </w:rPr>
+              <w:t xml:space="preserve">    &lt;/section&gt;</w:t>
+            </w:r>
+          </w:p>
+          <w:p>
+            <w:pPr>
+              <w:rPr>
+                <w:rFonts w:ascii="Times New Roman" w:hAnsi="Times New Roman" w:cs="Times New Roman"/>
+                <w:sz w:val="24"/>
+                <w:szCs w:val="24"/>
+              </w:rPr>
+            </w:pPr>
+            <w:r>
+              <w:rPr>
+                <w:rFonts w:ascii="Times New Roman" w:hAnsi="Times New Roman" w:cs="Times New Roman"/>
+                <w:sz w:val="24"/>
+                <w:szCs w:val="24"/>
+              </w:rPr>
+              <w:t xml:space="preserve">    &lt;!-- end about --&gt;</w:t>
+            </w:r>
+          </w:p>
+          <w:p>
+            <w:pPr>
+              <w:rPr>
+                <w:rFonts w:ascii="Times New Roman" w:hAnsi="Times New Roman" w:cs="Times New Roman"/>
+                <w:sz w:val="24"/>
+                <w:szCs w:val="24"/>
+              </w:rPr>
+            </w:pPr>
+          </w:p>
+          <w:p>
+            <w:pPr>
+              <w:rPr>
+                <w:rFonts w:ascii="Times New Roman" w:hAnsi="Times New Roman" w:cs="Times New Roman"/>
+                <w:sz w:val="24"/>
+                <w:szCs w:val="24"/>
+              </w:rPr>
+            </w:pPr>
+            <w:r>
+              <w:rPr>
+                <w:rFonts w:ascii="Times New Roman" w:hAnsi="Times New Roman" w:cs="Times New Roman"/>
+                <w:sz w:val="24"/>
+                <w:szCs w:val="24"/>
+              </w:rPr>
+              <w:t xml:space="preserve">    &lt;!-- </w:t>
+            </w:r>
+            <w:proofErr w:type="spellStart"/>
+            <w:r>
+              <w:rPr>
+                <w:rFonts w:ascii="Times New Roman" w:hAnsi="Times New Roman" w:cs="Times New Roman"/>
+                <w:sz w:val="24"/>
+                <w:szCs w:val="24"/>
+              </w:rPr>
+              <w:t>github</w:t>
+            </w:r>
+            <w:proofErr w:type="spellEnd"/>
+            <w:r>
+              <w:rPr>
+                <w:rFonts w:ascii="Times New Roman" w:hAnsi="Times New Roman" w:cs="Times New Roman"/>
+                <w:sz w:val="24"/>
+                <w:szCs w:val="24"/>
+              </w:rPr>
+              <w:t xml:space="preserve"> pages --&gt;</w:t>
+            </w:r>
+          </w:p>
+          <w:p>
+            <w:pPr>
+              <w:rPr>
+                <w:rFonts w:ascii="Times New Roman" w:hAnsi="Times New Roman" w:cs="Times New Roman"/>
+                <w:sz w:val="24"/>
+                <w:szCs w:val="24"/>
+              </w:rPr>
+            </w:pPr>
+            <w:r>
+              <w:rPr>
+                <w:rFonts w:ascii="Times New Roman" w:hAnsi="Times New Roman" w:cs="Times New Roman"/>
+                <w:sz w:val="24"/>
+                <w:szCs w:val="24"/>
+              </w:rPr>
+              <w:t xml:space="preserve">    &lt;section class="</w:t>
+            </w:r>
+            <w:proofErr w:type="spellStart"/>
+            <w:r>
+              <w:rPr>
+                <w:rFonts w:ascii="Times New Roman" w:hAnsi="Times New Roman" w:cs="Times New Roman"/>
+                <w:sz w:val="24"/>
+                <w:szCs w:val="24"/>
+              </w:rPr>
+              <w:t>ghp</w:t>
+            </w:r>
+            <w:proofErr w:type="spellEnd"/>
+            <w:r>
+              <w:rPr>
+                <w:rFonts w:ascii="Times New Roman" w:hAnsi="Times New Roman" w:cs="Times New Roman"/>
+                <w:sz w:val="24"/>
+                <w:szCs w:val="24"/>
+              </w:rPr>
+              <w:t>"&gt;</w:t>
+            </w:r>
+          </w:p>
+          <w:p>
+            <w:pPr>
+              <w:rPr>
+                <w:rFonts w:ascii="Times New Roman" w:hAnsi="Times New Roman" w:cs="Times New Roman"/>
+                <w:sz w:val="24"/>
+                <w:szCs w:val="24"/>
+              </w:rPr>
+            </w:pPr>
+            <w:r>
+              <w:rPr>
+                <w:rFonts w:ascii="Times New Roman" w:hAnsi="Times New Roman" w:cs="Times New Roman"/>
+                <w:sz w:val="24"/>
+                <w:szCs w:val="24"/>
+              </w:rPr>
+              <w:t xml:space="preserve">      &lt;div class="container"&gt;</w:t>
+            </w:r>
+          </w:p>
+          <w:p>
+            <w:pPr>
+              <w:rPr>
+                <w:rFonts w:ascii="Times New Roman" w:hAnsi="Times New Roman" w:cs="Times New Roman"/>
+                <w:sz w:val="24"/>
+                <w:szCs w:val="24"/>
+              </w:rPr>
+            </w:pPr>
+            <w:r>
+              <w:rPr>
+                <w:rFonts w:ascii="Times New Roman" w:hAnsi="Times New Roman" w:cs="Times New Roman"/>
+                <w:sz w:val="24"/>
+                <w:szCs w:val="24"/>
+              </w:rPr>
+              <w:t xml:space="preserve">        &lt;!-- Langkah </w:t>
+            </w:r>
+            <w:proofErr w:type="spellStart"/>
+            <w:r>
+              <w:rPr>
+                <w:rFonts w:ascii="Times New Roman" w:hAnsi="Times New Roman" w:cs="Times New Roman"/>
+                <w:sz w:val="24"/>
+                <w:szCs w:val="24"/>
+              </w:rPr>
+              <w:t>github</w:t>
+            </w:r>
+            <w:proofErr w:type="spellEnd"/>
+            <w:r>
+              <w:rPr>
+                <w:rFonts w:ascii="Times New Roman" w:hAnsi="Times New Roman" w:cs="Times New Roman"/>
+                <w:sz w:val="24"/>
+                <w:szCs w:val="24"/>
+              </w:rPr>
+              <w:t xml:space="preserve"> pages --&gt;</w:t>
+            </w:r>
+          </w:p>
+          <w:p>
+            <w:pPr>
+              <w:rPr>
+                <w:rFonts w:ascii="Times New Roman" w:hAnsi="Times New Roman" w:cs="Times New Roman"/>
+                <w:sz w:val="24"/>
+                <w:szCs w:val="24"/>
+              </w:rPr>
+            </w:pPr>
+            <w:r>
+              <w:rPr>
+                <w:rFonts w:ascii="Times New Roman" w:hAnsi="Times New Roman" w:cs="Times New Roman"/>
+                <w:sz w:val="24"/>
+                <w:szCs w:val="24"/>
+              </w:rPr>
+              <w:t xml:space="preserve">        &lt;div class="row" id="</w:t>
+            </w:r>
+            <w:proofErr w:type="spellStart"/>
+            <w:r>
+              <w:rPr>
+                <w:rFonts w:ascii="Times New Roman" w:hAnsi="Times New Roman" w:cs="Times New Roman"/>
+                <w:sz w:val="24"/>
+                <w:szCs w:val="24"/>
+              </w:rPr>
+              <w:t>judul-ghp</w:t>
+            </w:r>
+            <w:proofErr w:type="spellEnd"/>
+            <w:r>
+              <w:rPr>
+                <w:rFonts w:ascii="Times New Roman" w:hAnsi="Times New Roman" w:cs="Times New Roman"/>
+                <w:sz w:val="24"/>
+                <w:szCs w:val="24"/>
+              </w:rPr>
+              <w:t>"&gt;</w:t>
+            </w:r>
+          </w:p>
+          <w:p>
+            <w:pPr>
+              <w:rPr>
+                <w:rFonts w:ascii="Times New Roman" w:hAnsi="Times New Roman" w:cs="Times New Roman"/>
+                <w:sz w:val="24"/>
+                <w:szCs w:val="24"/>
+              </w:rPr>
+            </w:pPr>
+            <w:r>
+              <w:rPr>
+                <w:rFonts w:ascii="Times New Roman" w:hAnsi="Times New Roman" w:cs="Times New Roman"/>
+                <w:sz w:val="24"/>
+                <w:szCs w:val="24"/>
+              </w:rPr>
+              <w:t xml:space="preserve">          &lt;div class="col-xs-8 col-sm-offset-2 text-center"&gt;</w:t>
+            </w:r>
+          </w:p>
+          <w:p>
+            <w:pPr>
+              <w:rPr>
+                <w:rFonts w:ascii="Times New Roman" w:hAnsi="Times New Roman" w:cs="Times New Roman"/>
+                <w:sz w:val="24"/>
+                <w:szCs w:val="24"/>
+              </w:rPr>
+            </w:pPr>
+            <w:r>
+              <w:rPr>
+                <w:rFonts w:ascii="Times New Roman" w:hAnsi="Times New Roman" w:cs="Times New Roman"/>
+                <w:sz w:val="24"/>
+                <w:szCs w:val="24"/>
+              </w:rPr>
+              <w:t xml:space="preserve">            &lt;p&gt;Langkah </w:t>
+            </w:r>
+            <w:proofErr w:type="spellStart"/>
+            <w:r>
+              <w:rPr>
+                <w:rFonts w:ascii="Times New Roman" w:hAnsi="Times New Roman" w:cs="Times New Roman"/>
+                <w:sz w:val="24"/>
+                <w:szCs w:val="24"/>
+              </w:rPr>
+              <w:t>Pembuatan</w:t>
+            </w:r>
+            <w:proofErr w:type="spellEnd"/>
+            <w:r>
+              <w:rPr>
+                <w:rFonts w:ascii="Times New Roman" w:hAnsi="Times New Roman" w:cs="Times New Roman"/>
+                <w:sz w:val="24"/>
+                <w:szCs w:val="24"/>
+              </w:rPr>
+              <w:t xml:space="preserve"> </w:t>
+            </w:r>
+            <w:proofErr w:type="spellStart"/>
+            <w:r>
+              <w:rPr>
+                <w:rFonts w:ascii="Times New Roman" w:hAnsi="Times New Roman" w:cs="Times New Roman"/>
+                <w:sz w:val="24"/>
+                <w:szCs w:val="24"/>
+              </w:rPr>
+              <w:t>Github</w:t>
+            </w:r>
+            <w:proofErr w:type="spellEnd"/>
+            <w:r>
+              <w:rPr>
+                <w:rFonts w:ascii="Times New Roman" w:hAnsi="Times New Roman" w:cs="Times New Roman"/>
+                <w:sz w:val="24"/>
+                <w:szCs w:val="24"/>
+              </w:rPr>
+              <w:t xml:space="preserve"> Pages&lt;/p&gt;</w:t>
+            </w:r>
+          </w:p>
+          <w:p>
+            <w:pPr>
+              <w:rPr>
+                <w:rFonts w:ascii="Times New Roman" w:hAnsi="Times New Roman" w:cs="Times New Roman"/>
+                <w:sz w:val="24"/>
+                <w:szCs w:val="24"/>
+              </w:rPr>
+            </w:pPr>
+            <w:r>
+              <w:rPr>
+                <w:rFonts w:ascii="Times New Roman" w:hAnsi="Times New Roman" w:cs="Times New Roman"/>
+                <w:sz w:val="24"/>
+                <w:szCs w:val="24"/>
+              </w:rPr>
+              <w:t xml:space="preserve">          &lt;/div&gt;</w:t>
+            </w:r>
+          </w:p>
+          <w:p>
+            <w:pPr>
+              <w:rPr>
+                <w:rFonts w:ascii="Times New Roman" w:hAnsi="Times New Roman" w:cs="Times New Roman"/>
+                <w:sz w:val="24"/>
+                <w:szCs w:val="24"/>
+              </w:rPr>
+            </w:pPr>
+            <w:r>
+              <w:rPr>
+                <w:rFonts w:ascii="Times New Roman" w:hAnsi="Times New Roman" w:cs="Times New Roman"/>
+                <w:sz w:val="24"/>
+                <w:szCs w:val="24"/>
+              </w:rPr>
+              <w:t xml:space="preserve">        &lt;/div&gt;</w:t>
+            </w:r>
+          </w:p>
+          <w:p>
+            <w:pPr>
+              <w:rPr>
+                <w:rFonts w:ascii="Times New Roman" w:hAnsi="Times New Roman" w:cs="Times New Roman"/>
+                <w:sz w:val="24"/>
+                <w:szCs w:val="24"/>
+              </w:rPr>
+            </w:pPr>
+          </w:p>
+          <w:p>
+            <w:pPr>
+              <w:rPr>
+                <w:rFonts w:ascii="Times New Roman" w:hAnsi="Times New Roman" w:cs="Times New Roman"/>
+                <w:sz w:val="24"/>
+                <w:szCs w:val="24"/>
+              </w:rPr>
+            </w:pPr>
+            <w:r>
+              <w:rPr>
+                <w:rFonts w:ascii="Times New Roman" w:hAnsi="Times New Roman" w:cs="Times New Roman"/>
+                <w:sz w:val="24"/>
+                <w:szCs w:val="24"/>
+              </w:rPr>
+              <w:t xml:space="preserve">        &lt;div class="row" id="</w:t>
+            </w:r>
+            <w:proofErr w:type="spellStart"/>
+            <w:r>
+              <w:rPr>
+                <w:rFonts w:ascii="Times New Roman" w:hAnsi="Times New Roman" w:cs="Times New Roman"/>
+                <w:sz w:val="24"/>
+                <w:szCs w:val="24"/>
+              </w:rPr>
+              <w:t>isi</w:t>
+            </w:r>
+            <w:proofErr w:type="spellEnd"/>
+            <w:r>
+              <w:rPr>
+                <w:rFonts w:ascii="Times New Roman" w:hAnsi="Times New Roman" w:cs="Times New Roman"/>
+                <w:sz w:val="24"/>
+                <w:szCs w:val="24"/>
+              </w:rPr>
+              <w:t xml:space="preserve"> </w:t>
+            </w:r>
+            <w:proofErr w:type="spellStart"/>
+            <w:r>
+              <w:rPr>
+                <w:rFonts w:ascii="Times New Roman" w:hAnsi="Times New Roman" w:cs="Times New Roman"/>
+                <w:sz w:val="24"/>
+                <w:szCs w:val="24"/>
+              </w:rPr>
+              <w:t>ghp</w:t>
+            </w:r>
+            <w:proofErr w:type="spellEnd"/>
+            <w:r>
+              <w:rPr>
+                <w:rFonts w:ascii="Times New Roman" w:hAnsi="Times New Roman" w:cs="Times New Roman"/>
+                <w:sz w:val="24"/>
+                <w:szCs w:val="24"/>
+              </w:rPr>
+              <w:t>"&gt;</w:t>
+            </w:r>
+          </w:p>
+          <w:p>
+            <w:pPr>
+              <w:rPr>
+                <w:rFonts w:ascii="Times New Roman" w:hAnsi="Times New Roman" w:cs="Times New Roman"/>
+                <w:sz w:val="24"/>
+                <w:szCs w:val="24"/>
+              </w:rPr>
+            </w:pPr>
+            <w:r>
+              <w:rPr>
+                <w:rFonts w:ascii="Times New Roman" w:hAnsi="Times New Roman" w:cs="Times New Roman"/>
+                <w:sz w:val="24"/>
+                <w:szCs w:val="24"/>
+              </w:rPr>
+              <w:t xml:space="preserve">          &lt;div class="col-xs-8 col-sm-offset-2"&gt;</w:t>
+            </w:r>
+          </w:p>
+          <w:p>
+            <w:pPr>
+              <w:rPr>
+                <w:rFonts w:ascii="Times New Roman" w:hAnsi="Times New Roman" w:cs="Times New Roman"/>
+                <w:sz w:val="24"/>
+                <w:szCs w:val="24"/>
+              </w:rPr>
+            </w:pPr>
+            <w:r>
+              <w:rPr>
+                <w:rFonts w:ascii="Times New Roman" w:hAnsi="Times New Roman" w:cs="Times New Roman"/>
+                <w:sz w:val="24"/>
+                <w:szCs w:val="24"/>
+              </w:rPr>
+              <w:t xml:space="preserve">            &lt;p&gt;1. </w:t>
+            </w:r>
+            <w:proofErr w:type="spellStart"/>
+            <w:r>
+              <w:rPr>
+                <w:rFonts w:ascii="Times New Roman" w:hAnsi="Times New Roman" w:cs="Times New Roman"/>
+                <w:sz w:val="24"/>
+                <w:szCs w:val="24"/>
+              </w:rPr>
+              <w:t>Membuat</w:t>
+            </w:r>
+            <w:proofErr w:type="spellEnd"/>
+            <w:r>
+              <w:rPr>
+                <w:rFonts w:ascii="Times New Roman" w:hAnsi="Times New Roman" w:cs="Times New Roman"/>
+                <w:sz w:val="24"/>
+                <w:szCs w:val="24"/>
+              </w:rPr>
+              <w:t xml:space="preserve"> repository di </w:t>
+            </w:r>
+            <w:proofErr w:type="spellStart"/>
+            <w:r>
+              <w:rPr>
+                <w:rFonts w:ascii="Times New Roman" w:hAnsi="Times New Roman" w:cs="Times New Roman"/>
+                <w:sz w:val="24"/>
+                <w:szCs w:val="24"/>
+              </w:rPr>
+              <w:t>github</w:t>
+            </w:r>
+            <w:proofErr w:type="spellEnd"/>
+            <w:r>
+              <w:rPr>
+                <w:rFonts w:ascii="Times New Roman" w:hAnsi="Times New Roman" w:cs="Times New Roman"/>
+                <w:sz w:val="24"/>
+                <w:szCs w:val="24"/>
+              </w:rPr>
+              <w:t xml:space="preserve"> </w:t>
+            </w:r>
+            <w:proofErr w:type="spellStart"/>
+            <w:r>
+              <w:rPr>
+                <w:rFonts w:ascii="Times New Roman" w:hAnsi="Times New Roman" w:cs="Times New Roman"/>
+                <w:sz w:val="24"/>
+                <w:szCs w:val="24"/>
+              </w:rPr>
+              <w:t>dengan</w:t>
+            </w:r>
+            <w:proofErr w:type="spellEnd"/>
+            <w:r>
+              <w:rPr>
+                <w:rFonts w:ascii="Times New Roman" w:hAnsi="Times New Roman" w:cs="Times New Roman"/>
+                <w:sz w:val="24"/>
+                <w:szCs w:val="24"/>
+              </w:rPr>
+              <w:t xml:space="preserve"> </w:t>
+            </w:r>
+            <w:proofErr w:type="spellStart"/>
+            <w:r>
+              <w:rPr>
+                <w:rFonts w:ascii="Times New Roman" w:hAnsi="Times New Roman" w:cs="Times New Roman"/>
+                <w:sz w:val="24"/>
+                <w:szCs w:val="24"/>
+              </w:rPr>
+              <w:t>judul</w:t>
+            </w:r>
+            <w:proofErr w:type="spellEnd"/>
+            <w:r>
+              <w:rPr>
+                <w:rFonts w:ascii="Times New Roman" w:hAnsi="Times New Roman" w:cs="Times New Roman"/>
+                <w:sz w:val="24"/>
+                <w:szCs w:val="24"/>
+              </w:rPr>
+              <w:t xml:space="preserve"> (</w:t>
+            </w:r>
+            <w:proofErr w:type="spellStart"/>
+            <w:r>
+              <w:rPr>
+                <w:rFonts w:ascii="Times New Roman" w:hAnsi="Times New Roman" w:cs="Times New Roman"/>
+                <w:sz w:val="24"/>
+                <w:szCs w:val="24"/>
+              </w:rPr>
+              <w:t>nama</w:t>
+            </w:r>
+            <w:proofErr w:type="spellEnd"/>
+            <w:r>
+              <w:rPr>
+                <w:rFonts w:ascii="Times New Roman" w:hAnsi="Times New Roman" w:cs="Times New Roman"/>
+                <w:sz w:val="24"/>
+                <w:szCs w:val="24"/>
+              </w:rPr>
+              <w:t xml:space="preserve"> </w:t>
+            </w:r>
+            <w:proofErr w:type="spellStart"/>
+            <w:r>
+              <w:rPr>
+                <w:rFonts w:ascii="Times New Roman" w:hAnsi="Times New Roman" w:cs="Times New Roman"/>
+                <w:sz w:val="24"/>
+                <w:szCs w:val="24"/>
+              </w:rPr>
+              <w:t>pengguna</w:t>
+            </w:r>
+            <w:proofErr w:type="spellEnd"/>
+            <w:r>
+              <w:rPr>
+                <w:rFonts w:ascii="Times New Roman" w:hAnsi="Times New Roman" w:cs="Times New Roman"/>
+                <w:sz w:val="24"/>
+                <w:szCs w:val="24"/>
+              </w:rPr>
+              <w:t>).github.io&lt;/p&gt;</w:t>
+            </w:r>
+          </w:p>
+          <w:p>
+            <w:pPr>
+              <w:rPr>
+                <w:rFonts w:ascii="Times New Roman" w:hAnsi="Times New Roman" w:cs="Times New Roman"/>
+                <w:sz w:val="24"/>
+                <w:szCs w:val="24"/>
+              </w:rPr>
+            </w:pPr>
+            <w:r>
+              <w:rPr>
+                <w:rFonts w:ascii="Times New Roman" w:hAnsi="Times New Roman" w:cs="Times New Roman"/>
+                <w:sz w:val="24"/>
+                <w:szCs w:val="24"/>
+              </w:rPr>
+              <w:t xml:space="preserve">            &lt;p&gt;2. </w:t>
+            </w:r>
+            <w:proofErr w:type="spellStart"/>
+            <w:r>
+              <w:rPr>
+                <w:rFonts w:ascii="Times New Roman" w:hAnsi="Times New Roman" w:cs="Times New Roman"/>
+                <w:sz w:val="24"/>
+                <w:szCs w:val="24"/>
+              </w:rPr>
+              <w:t>Membuka</w:t>
+            </w:r>
+            <w:proofErr w:type="spellEnd"/>
+            <w:r>
+              <w:rPr>
+                <w:rFonts w:ascii="Times New Roman" w:hAnsi="Times New Roman" w:cs="Times New Roman"/>
+                <w:sz w:val="24"/>
+                <w:szCs w:val="24"/>
+              </w:rPr>
+              <w:t xml:space="preserve"> local directory, </w:t>
+            </w:r>
+            <w:proofErr w:type="spellStart"/>
+            <w:r>
+              <w:rPr>
+                <w:rFonts w:ascii="Times New Roman" w:hAnsi="Times New Roman" w:cs="Times New Roman"/>
+                <w:sz w:val="24"/>
+                <w:szCs w:val="24"/>
+              </w:rPr>
+              <w:t>kemudian</w:t>
+            </w:r>
+            <w:proofErr w:type="spellEnd"/>
+            <w:r>
+              <w:rPr>
+                <w:rFonts w:ascii="Times New Roman" w:hAnsi="Times New Roman" w:cs="Times New Roman"/>
+                <w:sz w:val="24"/>
+                <w:szCs w:val="24"/>
+              </w:rPr>
+              <w:t xml:space="preserve"> git bash here&lt;/p&gt;</w:t>
+            </w:r>
+          </w:p>
+          <w:p>
+            <w:pPr>
+              <w:rPr>
+                <w:rFonts w:ascii="Times New Roman" w:hAnsi="Times New Roman" w:cs="Times New Roman"/>
+                <w:sz w:val="24"/>
+                <w:szCs w:val="24"/>
+              </w:rPr>
+            </w:pPr>
+            <w:r>
+              <w:rPr>
+                <w:rFonts w:ascii="Times New Roman" w:hAnsi="Times New Roman" w:cs="Times New Roman"/>
+                <w:sz w:val="24"/>
+                <w:szCs w:val="24"/>
+              </w:rPr>
+              <w:t xml:space="preserve">            &lt;p&gt;3. </w:t>
+            </w:r>
+            <w:proofErr w:type="spellStart"/>
+            <w:r>
+              <w:rPr>
+                <w:rFonts w:ascii="Times New Roman" w:hAnsi="Times New Roman" w:cs="Times New Roman"/>
+                <w:sz w:val="24"/>
+                <w:szCs w:val="24"/>
+              </w:rPr>
+              <w:t>Inisiasi</w:t>
+            </w:r>
+            <w:proofErr w:type="spellEnd"/>
+            <w:r>
+              <w:rPr>
+                <w:rFonts w:ascii="Times New Roman" w:hAnsi="Times New Roman" w:cs="Times New Roman"/>
+                <w:sz w:val="24"/>
+                <w:szCs w:val="24"/>
+              </w:rPr>
+              <w:t xml:space="preserve"> repository </w:t>
+            </w:r>
+            <w:proofErr w:type="spellStart"/>
+            <w:r>
+              <w:rPr>
+                <w:rFonts w:ascii="Times New Roman" w:hAnsi="Times New Roman" w:cs="Times New Roman"/>
+                <w:sz w:val="24"/>
+                <w:szCs w:val="24"/>
+              </w:rPr>
+              <w:t>dengan</w:t>
+            </w:r>
+            <w:proofErr w:type="spellEnd"/>
+            <w:r>
+              <w:rPr>
+                <w:rFonts w:ascii="Times New Roman" w:hAnsi="Times New Roman" w:cs="Times New Roman"/>
+                <w:sz w:val="24"/>
+                <w:szCs w:val="24"/>
+              </w:rPr>
+              <w:t xml:space="preserve"> &lt;</w:t>
+            </w:r>
+            <w:proofErr w:type="spellStart"/>
+            <w:r>
+              <w:rPr>
+                <w:rFonts w:ascii="Times New Roman" w:hAnsi="Times New Roman" w:cs="Times New Roman"/>
+                <w:sz w:val="24"/>
+                <w:szCs w:val="24"/>
+              </w:rPr>
+              <w:t>br</w:t>
+            </w:r>
+            <w:proofErr w:type="spellEnd"/>
+            <w:r>
+              <w:rPr>
+                <w:rFonts w:ascii="Times New Roman" w:hAnsi="Times New Roman" w:cs="Times New Roman"/>
+                <w:sz w:val="24"/>
+                <w:szCs w:val="24"/>
+              </w:rPr>
+              <w:t>&gt;</w:t>
+            </w:r>
+          </w:p>
+          <w:p>
+            <w:pPr>
+              <w:rPr>
+                <w:rFonts w:ascii="Times New Roman" w:hAnsi="Times New Roman" w:cs="Times New Roman"/>
+                <w:sz w:val="24"/>
+                <w:szCs w:val="24"/>
+              </w:rPr>
+            </w:pPr>
+            <w:r>
+              <w:rPr>
+                <w:rFonts w:ascii="Times New Roman" w:hAnsi="Times New Roman" w:cs="Times New Roman"/>
+                <w:sz w:val="24"/>
+                <w:szCs w:val="24"/>
+              </w:rPr>
+              <w:t xml:space="preserve">            git </w:t>
+            </w:r>
+            <w:proofErr w:type="spellStart"/>
+            <w:r>
+              <w:rPr>
+                <w:rFonts w:ascii="Times New Roman" w:hAnsi="Times New Roman" w:cs="Times New Roman"/>
+                <w:sz w:val="24"/>
+                <w:szCs w:val="24"/>
+              </w:rPr>
+              <w:t>init</w:t>
+            </w:r>
+            <w:proofErr w:type="spellEnd"/>
+            <w:r>
+              <w:rPr>
+                <w:rFonts w:ascii="Times New Roman" w:hAnsi="Times New Roman" w:cs="Times New Roman"/>
+                <w:sz w:val="24"/>
+                <w:szCs w:val="24"/>
+              </w:rPr>
+              <w:t>&lt;/p&gt;</w:t>
+            </w:r>
+          </w:p>
+          <w:p>
+            <w:pPr>
+              <w:rPr>
+                <w:rFonts w:ascii="Times New Roman" w:hAnsi="Times New Roman" w:cs="Times New Roman"/>
+                <w:sz w:val="24"/>
+                <w:szCs w:val="24"/>
+              </w:rPr>
+            </w:pPr>
+            <w:r>
+              <w:rPr>
+                <w:rFonts w:ascii="Times New Roman" w:hAnsi="Times New Roman" w:cs="Times New Roman"/>
+                <w:sz w:val="24"/>
+                <w:szCs w:val="24"/>
+              </w:rPr>
+              <w:t xml:space="preserve">            &lt;p&gt;4. </w:t>
+            </w:r>
+            <w:proofErr w:type="spellStart"/>
+            <w:r>
+              <w:rPr>
+                <w:rFonts w:ascii="Times New Roman" w:hAnsi="Times New Roman" w:cs="Times New Roman"/>
+                <w:sz w:val="24"/>
+                <w:szCs w:val="24"/>
+              </w:rPr>
+              <w:t>Melakukan</w:t>
+            </w:r>
+            <w:proofErr w:type="spellEnd"/>
+            <w:r>
+              <w:rPr>
+                <w:rFonts w:ascii="Times New Roman" w:hAnsi="Times New Roman" w:cs="Times New Roman"/>
+                <w:sz w:val="24"/>
+                <w:szCs w:val="24"/>
+              </w:rPr>
+              <w:t xml:space="preserve"> remote repository </w:t>
+            </w:r>
+            <w:proofErr w:type="spellStart"/>
+            <w:r>
+              <w:rPr>
+                <w:rFonts w:ascii="Times New Roman" w:hAnsi="Times New Roman" w:cs="Times New Roman"/>
+                <w:sz w:val="24"/>
+                <w:szCs w:val="24"/>
+              </w:rPr>
+              <w:t>github</w:t>
+            </w:r>
+            <w:proofErr w:type="spellEnd"/>
+            <w:r>
+              <w:rPr>
+                <w:rFonts w:ascii="Times New Roman" w:hAnsi="Times New Roman" w:cs="Times New Roman"/>
+                <w:sz w:val="24"/>
+                <w:szCs w:val="24"/>
+              </w:rPr>
+              <w:t xml:space="preserve"> </w:t>
+            </w:r>
+            <w:proofErr w:type="spellStart"/>
+            <w:r>
+              <w:rPr>
+                <w:rFonts w:ascii="Times New Roman" w:hAnsi="Times New Roman" w:cs="Times New Roman"/>
+                <w:sz w:val="24"/>
+                <w:szCs w:val="24"/>
+              </w:rPr>
+              <w:t>dengan</w:t>
+            </w:r>
+            <w:proofErr w:type="spellEnd"/>
+            <w:r>
+              <w:rPr>
+                <w:rFonts w:ascii="Times New Roman" w:hAnsi="Times New Roman" w:cs="Times New Roman"/>
+                <w:sz w:val="24"/>
+                <w:szCs w:val="24"/>
+              </w:rPr>
+              <w:t xml:space="preserve"> &lt;</w:t>
+            </w:r>
+            <w:proofErr w:type="spellStart"/>
+            <w:r>
+              <w:rPr>
+                <w:rFonts w:ascii="Times New Roman" w:hAnsi="Times New Roman" w:cs="Times New Roman"/>
+                <w:sz w:val="24"/>
+                <w:szCs w:val="24"/>
+              </w:rPr>
+              <w:t>br</w:t>
+            </w:r>
+            <w:proofErr w:type="spellEnd"/>
+            <w:r>
+              <w:rPr>
+                <w:rFonts w:ascii="Times New Roman" w:hAnsi="Times New Roman" w:cs="Times New Roman"/>
+                <w:sz w:val="24"/>
+                <w:szCs w:val="24"/>
+              </w:rPr>
+              <w:t>&gt;</w:t>
+            </w:r>
+          </w:p>
+          <w:p>
+            <w:pPr>
+              <w:rPr>
+                <w:rFonts w:ascii="Times New Roman" w:hAnsi="Times New Roman" w:cs="Times New Roman"/>
+                <w:sz w:val="24"/>
+                <w:szCs w:val="24"/>
+              </w:rPr>
+            </w:pPr>
+            <w:r>
+              <w:rPr>
+                <w:rFonts w:ascii="Times New Roman" w:hAnsi="Times New Roman" w:cs="Times New Roman"/>
+                <w:sz w:val="24"/>
+                <w:szCs w:val="24"/>
+              </w:rPr>
+              <w:t xml:space="preserve">            git remote add origin git remote add origin https://github.com/duduaja/duduaja.github.io.git</w:t>
+            </w:r>
+          </w:p>
+          <w:p>
+            <w:pPr>
+              <w:rPr>
+                <w:rFonts w:ascii="Times New Roman" w:hAnsi="Times New Roman" w:cs="Times New Roman"/>
+                <w:sz w:val="24"/>
+                <w:szCs w:val="24"/>
+              </w:rPr>
+            </w:pPr>
+            <w:r>
+              <w:rPr>
+                <w:rFonts w:ascii="Times New Roman" w:hAnsi="Times New Roman" w:cs="Times New Roman"/>
+                <w:sz w:val="24"/>
+                <w:szCs w:val="24"/>
+              </w:rPr>
+              <w:t xml:space="preserve">            &lt;/p&gt;</w:t>
+            </w:r>
+          </w:p>
+          <w:p>
+            <w:pPr>
+              <w:rPr>
+                <w:rFonts w:ascii="Times New Roman" w:hAnsi="Times New Roman" w:cs="Times New Roman"/>
+                <w:sz w:val="24"/>
+                <w:szCs w:val="24"/>
+              </w:rPr>
+            </w:pPr>
+            <w:r>
+              <w:rPr>
+                <w:rFonts w:ascii="Times New Roman" w:hAnsi="Times New Roman" w:cs="Times New Roman"/>
+                <w:sz w:val="24"/>
+                <w:szCs w:val="24"/>
+              </w:rPr>
+              <w:t xml:space="preserve">            &lt;p&gt;5. </w:t>
+            </w:r>
+            <w:proofErr w:type="spellStart"/>
+            <w:r>
+              <w:rPr>
+                <w:rFonts w:ascii="Times New Roman" w:hAnsi="Times New Roman" w:cs="Times New Roman"/>
+                <w:sz w:val="24"/>
+                <w:szCs w:val="24"/>
+              </w:rPr>
+              <w:t>Menambahkan</w:t>
+            </w:r>
+            <w:proofErr w:type="spellEnd"/>
+            <w:r>
+              <w:rPr>
+                <w:rFonts w:ascii="Times New Roman" w:hAnsi="Times New Roman" w:cs="Times New Roman"/>
+                <w:sz w:val="24"/>
+                <w:szCs w:val="24"/>
+              </w:rPr>
+              <w:t xml:space="preserve"> </w:t>
+            </w:r>
+            <w:proofErr w:type="spellStart"/>
+            <w:r>
+              <w:rPr>
+                <w:rFonts w:ascii="Times New Roman" w:hAnsi="Times New Roman" w:cs="Times New Roman"/>
+                <w:sz w:val="24"/>
+                <w:szCs w:val="24"/>
+              </w:rPr>
+              <w:t>seluruh</w:t>
+            </w:r>
+            <w:proofErr w:type="spellEnd"/>
+            <w:r>
+              <w:rPr>
+                <w:rFonts w:ascii="Times New Roman" w:hAnsi="Times New Roman" w:cs="Times New Roman"/>
+                <w:sz w:val="24"/>
+                <w:szCs w:val="24"/>
+              </w:rPr>
+              <w:t xml:space="preserve"> file </w:t>
+            </w:r>
+            <w:proofErr w:type="spellStart"/>
+            <w:r>
+              <w:rPr>
+                <w:rFonts w:ascii="Times New Roman" w:hAnsi="Times New Roman" w:cs="Times New Roman"/>
+                <w:sz w:val="24"/>
+                <w:szCs w:val="24"/>
+              </w:rPr>
+              <w:t>ke</w:t>
+            </w:r>
+            <w:proofErr w:type="spellEnd"/>
+            <w:r>
+              <w:rPr>
+                <w:rFonts w:ascii="Times New Roman" w:hAnsi="Times New Roman" w:cs="Times New Roman"/>
+                <w:sz w:val="24"/>
+                <w:szCs w:val="24"/>
+              </w:rPr>
+              <w:t xml:space="preserve"> staging area </w:t>
+            </w:r>
+            <w:proofErr w:type="spellStart"/>
+            <w:r>
+              <w:rPr>
+                <w:rFonts w:ascii="Times New Roman" w:hAnsi="Times New Roman" w:cs="Times New Roman"/>
+                <w:sz w:val="24"/>
+                <w:szCs w:val="24"/>
+              </w:rPr>
+              <w:t>dengan</w:t>
+            </w:r>
+            <w:proofErr w:type="spellEnd"/>
+            <w:r>
+              <w:rPr>
+                <w:rFonts w:ascii="Times New Roman" w:hAnsi="Times New Roman" w:cs="Times New Roman"/>
+                <w:sz w:val="24"/>
+                <w:szCs w:val="24"/>
+              </w:rPr>
+              <w:t xml:space="preserve"> &lt;</w:t>
+            </w:r>
+            <w:proofErr w:type="spellStart"/>
+            <w:r>
+              <w:rPr>
+                <w:rFonts w:ascii="Times New Roman" w:hAnsi="Times New Roman" w:cs="Times New Roman"/>
+                <w:sz w:val="24"/>
+                <w:szCs w:val="24"/>
+              </w:rPr>
+              <w:t>br</w:t>
+            </w:r>
+            <w:proofErr w:type="spellEnd"/>
+            <w:r>
+              <w:rPr>
+                <w:rFonts w:ascii="Times New Roman" w:hAnsi="Times New Roman" w:cs="Times New Roman"/>
+                <w:sz w:val="24"/>
+                <w:szCs w:val="24"/>
+              </w:rPr>
+              <w:t>&gt;</w:t>
+            </w:r>
+          </w:p>
+          <w:p>
+            <w:pPr>
+              <w:rPr>
+                <w:rFonts w:ascii="Times New Roman" w:hAnsi="Times New Roman" w:cs="Times New Roman"/>
+                <w:sz w:val="24"/>
+                <w:szCs w:val="24"/>
+              </w:rPr>
+            </w:pPr>
+            <w:r>
+              <w:rPr>
+                <w:rFonts w:ascii="Times New Roman" w:hAnsi="Times New Roman" w:cs="Times New Roman"/>
+                <w:sz w:val="24"/>
+                <w:szCs w:val="24"/>
+              </w:rPr>
+              <w:t xml:space="preserve">            git add . </w:t>
+            </w:r>
+          </w:p>
+          <w:p>
+            <w:pPr>
+              <w:rPr>
+                <w:rFonts w:ascii="Times New Roman" w:hAnsi="Times New Roman" w:cs="Times New Roman"/>
+                <w:sz w:val="24"/>
+                <w:szCs w:val="24"/>
+              </w:rPr>
+            </w:pPr>
+            <w:r>
+              <w:rPr>
+                <w:rFonts w:ascii="Times New Roman" w:hAnsi="Times New Roman" w:cs="Times New Roman"/>
+                <w:sz w:val="24"/>
+                <w:szCs w:val="24"/>
+              </w:rPr>
+              <w:t xml:space="preserve">            &lt;/p&gt;</w:t>
+            </w:r>
+          </w:p>
+          <w:p>
+            <w:pPr>
+              <w:rPr>
+                <w:rFonts w:ascii="Times New Roman" w:hAnsi="Times New Roman" w:cs="Times New Roman"/>
+                <w:sz w:val="24"/>
+                <w:szCs w:val="24"/>
+              </w:rPr>
+            </w:pPr>
+            <w:r>
+              <w:rPr>
+                <w:rFonts w:ascii="Times New Roman" w:hAnsi="Times New Roman" w:cs="Times New Roman"/>
+                <w:sz w:val="24"/>
+                <w:szCs w:val="24"/>
+              </w:rPr>
+              <w:t xml:space="preserve">            &lt;p&gt;6. </w:t>
+            </w:r>
+            <w:proofErr w:type="spellStart"/>
+            <w:r>
+              <w:rPr>
+                <w:rFonts w:ascii="Times New Roman" w:hAnsi="Times New Roman" w:cs="Times New Roman"/>
+                <w:sz w:val="24"/>
+                <w:szCs w:val="24"/>
+              </w:rPr>
+              <w:t>Melakukan</w:t>
+            </w:r>
+            <w:proofErr w:type="spellEnd"/>
+            <w:r>
+              <w:rPr>
+                <w:rFonts w:ascii="Times New Roman" w:hAnsi="Times New Roman" w:cs="Times New Roman"/>
+                <w:sz w:val="24"/>
+                <w:szCs w:val="24"/>
+              </w:rPr>
+              <w:t xml:space="preserve"> commit </w:t>
+            </w:r>
+            <w:proofErr w:type="spellStart"/>
+            <w:r>
+              <w:rPr>
+                <w:rFonts w:ascii="Times New Roman" w:hAnsi="Times New Roman" w:cs="Times New Roman"/>
+                <w:sz w:val="24"/>
+                <w:szCs w:val="24"/>
+              </w:rPr>
+              <w:t>dengan</w:t>
+            </w:r>
+            <w:proofErr w:type="spellEnd"/>
+            <w:r>
+              <w:rPr>
+                <w:rFonts w:ascii="Times New Roman" w:hAnsi="Times New Roman" w:cs="Times New Roman"/>
+                <w:sz w:val="24"/>
+                <w:szCs w:val="24"/>
+              </w:rPr>
+              <w:t xml:space="preserve"> &lt;</w:t>
+            </w:r>
+            <w:proofErr w:type="spellStart"/>
+            <w:r>
+              <w:rPr>
+                <w:rFonts w:ascii="Times New Roman" w:hAnsi="Times New Roman" w:cs="Times New Roman"/>
+                <w:sz w:val="24"/>
+                <w:szCs w:val="24"/>
+              </w:rPr>
+              <w:t>br</w:t>
+            </w:r>
+            <w:proofErr w:type="spellEnd"/>
+            <w:r>
+              <w:rPr>
+                <w:rFonts w:ascii="Times New Roman" w:hAnsi="Times New Roman" w:cs="Times New Roman"/>
+                <w:sz w:val="24"/>
+                <w:szCs w:val="24"/>
+              </w:rPr>
+              <w:t>&gt;</w:t>
+            </w:r>
+          </w:p>
+          <w:p>
+            <w:pPr>
+              <w:rPr>
+                <w:rFonts w:ascii="Times New Roman" w:hAnsi="Times New Roman" w:cs="Times New Roman"/>
+                <w:sz w:val="24"/>
+                <w:szCs w:val="24"/>
+              </w:rPr>
+            </w:pPr>
+            <w:r>
+              <w:rPr>
+                <w:rFonts w:ascii="Times New Roman" w:hAnsi="Times New Roman" w:cs="Times New Roman"/>
+                <w:sz w:val="24"/>
+                <w:szCs w:val="24"/>
+              </w:rPr>
+              <w:t xml:space="preserve">            git commit -m "</w:t>
+            </w:r>
+            <w:proofErr w:type="spellStart"/>
+            <w:r>
+              <w:rPr>
+                <w:rFonts w:ascii="Times New Roman" w:hAnsi="Times New Roman" w:cs="Times New Roman"/>
+                <w:sz w:val="24"/>
+                <w:szCs w:val="24"/>
+              </w:rPr>
+              <w:t>fisrt</w:t>
+            </w:r>
+            <w:proofErr w:type="spellEnd"/>
+            <w:r>
+              <w:rPr>
+                <w:rFonts w:ascii="Times New Roman" w:hAnsi="Times New Roman" w:cs="Times New Roman"/>
+                <w:sz w:val="24"/>
+                <w:szCs w:val="24"/>
+              </w:rPr>
+              <w:t xml:space="preserve"> commit"&lt;/p&gt;</w:t>
+            </w:r>
+          </w:p>
+          <w:p>
+            <w:pPr>
+              <w:rPr>
+                <w:rFonts w:ascii="Times New Roman" w:hAnsi="Times New Roman" w:cs="Times New Roman"/>
+                <w:sz w:val="24"/>
+                <w:szCs w:val="24"/>
+              </w:rPr>
+            </w:pPr>
+            <w:r>
+              <w:rPr>
+                <w:rFonts w:ascii="Times New Roman" w:hAnsi="Times New Roman" w:cs="Times New Roman"/>
+                <w:sz w:val="24"/>
+                <w:szCs w:val="24"/>
+              </w:rPr>
+              <w:t xml:space="preserve">            &lt;p&gt;7. </w:t>
+            </w:r>
+            <w:proofErr w:type="spellStart"/>
+            <w:r>
+              <w:rPr>
+                <w:rFonts w:ascii="Times New Roman" w:hAnsi="Times New Roman" w:cs="Times New Roman"/>
+                <w:sz w:val="24"/>
+                <w:szCs w:val="24"/>
+              </w:rPr>
+              <w:t>Melakukan</w:t>
+            </w:r>
+            <w:proofErr w:type="spellEnd"/>
+            <w:r>
+              <w:rPr>
+                <w:rFonts w:ascii="Times New Roman" w:hAnsi="Times New Roman" w:cs="Times New Roman"/>
+                <w:sz w:val="24"/>
+                <w:szCs w:val="24"/>
+              </w:rPr>
+              <w:t xml:space="preserve"> push </w:t>
+            </w:r>
+            <w:proofErr w:type="spellStart"/>
+            <w:r>
+              <w:rPr>
+                <w:rFonts w:ascii="Times New Roman" w:hAnsi="Times New Roman" w:cs="Times New Roman"/>
+                <w:sz w:val="24"/>
+                <w:szCs w:val="24"/>
+              </w:rPr>
+              <w:t>seluruh</w:t>
+            </w:r>
+            <w:proofErr w:type="spellEnd"/>
+            <w:r>
+              <w:rPr>
+                <w:rFonts w:ascii="Times New Roman" w:hAnsi="Times New Roman" w:cs="Times New Roman"/>
+                <w:sz w:val="24"/>
+                <w:szCs w:val="24"/>
+              </w:rPr>
+              <w:t xml:space="preserve"> file </w:t>
+            </w:r>
+            <w:proofErr w:type="spellStart"/>
+            <w:r>
+              <w:rPr>
+                <w:rFonts w:ascii="Times New Roman" w:hAnsi="Times New Roman" w:cs="Times New Roman"/>
+                <w:sz w:val="24"/>
+                <w:szCs w:val="24"/>
+              </w:rPr>
+              <w:t>ke</w:t>
+            </w:r>
+            <w:proofErr w:type="spellEnd"/>
+            <w:r>
+              <w:rPr>
+                <w:rFonts w:ascii="Times New Roman" w:hAnsi="Times New Roman" w:cs="Times New Roman"/>
+                <w:sz w:val="24"/>
+                <w:szCs w:val="24"/>
+              </w:rPr>
+              <w:t xml:space="preserve"> repository </w:t>
+            </w:r>
+            <w:proofErr w:type="spellStart"/>
+            <w:r>
+              <w:rPr>
+                <w:rFonts w:ascii="Times New Roman" w:hAnsi="Times New Roman" w:cs="Times New Roman"/>
+                <w:sz w:val="24"/>
+                <w:szCs w:val="24"/>
+              </w:rPr>
+              <w:t>github</w:t>
+            </w:r>
+            <w:proofErr w:type="spellEnd"/>
+            <w:r>
+              <w:rPr>
+                <w:rFonts w:ascii="Times New Roman" w:hAnsi="Times New Roman" w:cs="Times New Roman"/>
+                <w:sz w:val="24"/>
+                <w:szCs w:val="24"/>
+              </w:rPr>
+              <w:t xml:space="preserve"> </w:t>
+            </w:r>
+            <w:proofErr w:type="spellStart"/>
+            <w:r>
+              <w:rPr>
+                <w:rFonts w:ascii="Times New Roman" w:hAnsi="Times New Roman" w:cs="Times New Roman"/>
+                <w:sz w:val="24"/>
+                <w:szCs w:val="24"/>
+              </w:rPr>
+              <w:t>dengan</w:t>
+            </w:r>
+            <w:proofErr w:type="spellEnd"/>
+            <w:r>
+              <w:rPr>
+                <w:rFonts w:ascii="Times New Roman" w:hAnsi="Times New Roman" w:cs="Times New Roman"/>
+                <w:sz w:val="24"/>
+                <w:szCs w:val="24"/>
+              </w:rPr>
+              <w:t xml:space="preserve"> &lt;</w:t>
+            </w:r>
+            <w:proofErr w:type="spellStart"/>
+            <w:r>
+              <w:rPr>
+                <w:rFonts w:ascii="Times New Roman" w:hAnsi="Times New Roman" w:cs="Times New Roman"/>
+                <w:sz w:val="24"/>
+                <w:szCs w:val="24"/>
+              </w:rPr>
+              <w:t>br</w:t>
+            </w:r>
+            <w:proofErr w:type="spellEnd"/>
+            <w:r>
+              <w:rPr>
+                <w:rFonts w:ascii="Times New Roman" w:hAnsi="Times New Roman" w:cs="Times New Roman"/>
+                <w:sz w:val="24"/>
+                <w:szCs w:val="24"/>
+              </w:rPr>
+              <w:t>&gt;</w:t>
+            </w:r>
+          </w:p>
+          <w:p>
+            <w:pPr>
+              <w:rPr>
+                <w:rFonts w:ascii="Times New Roman" w:hAnsi="Times New Roman" w:cs="Times New Roman"/>
+                <w:sz w:val="24"/>
+                <w:szCs w:val="24"/>
+              </w:rPr>
+            </w:pPr>
+            <w:r>
+              <w:rPr>
+                <w:rFonts w:ascii="Times New Roman" w:hAnsi="Times New Roman" w:cs="Times New Roman"/>
+                <w:sz w:val="24"/>
+                <w:szCs w:val="24"/>
+              </w:rPr>
+              <w:t xml:space="preserve">            git push -u origin master&lt;/p&gt;</w:t>
+            </w:r>
+          </w:p>
+          <w:p>
+            <w:pPr>
+              <w:rPr>
+                <w:rFonts w:ascii="Times New Roman" w:hAnsi="Times New Roman" w:cs="Times New Roman"/>
+                <w:sz w:val="24"/>
+                <w:szCs w:val="24"/>
+              </w:rPr>
+            </w:pPr>
+            <w:r>
+              <w:rPr>
+                <w:rFonts w:ascii="Times New Roman" w:hAnsi="Times New Roman" w:cs="Times New Roman"/>
+                <w:sz w:val="24"/>
+                <w:szCs w:val="24"/>
+              </w:rPr>
+              <w:lastRenderedPageBreak/>
+              <w:t xml:space="preserve">          &lt;/div&gt;</w:t>
+            </w:r>
+          </w:p>
+          <w:p>
+            <w:pPr>
+              <w:rPr>
+                <w:rFonts w:ascii="Times New Roman" w:hAnsi="Times New Roman" w:cs="Times New Roman"/>
+                <w:sz w:val="24"/>
+                <w:szCs w:val="24"/>
+              </w:rPr>
+            </w:pPr>
+            <w:r>
+              <w:rPr>
+                <w:rFonts w:ascii="Times New Roman" w:hAnsi="Times New Roman" w:cs="Times New Roman"/>
+                <w:sz w:val="24"/>
+                <w:szCs w:val="24"/>
+              </w:rPr>
+              <w:t xml:space="preserve">        &lt;/div&gt;</w:t>
+            </w:r>
+          </w:p>
+          <w:p>
+            <w:pPr>
+              <w:rPr>
+                <w:rFonts w:ascii="Times New Roman" w:hAnsi="Times New Roman" w:cs="Times New Roman"/>
+                <w:sz w:val="24"/>
+                <w:szCs w:val="24"/>
+              </w:rPr>
+            </w:pPr>
+            <w:r>
+              <w:rPr>
+                <w:rFonts w:ascii="Times New Roman" w:hAnsi="Times New Roman" w:cs="Times New Roman"/>
+                <w:sz w:val="24"/>
+                <w:szCs w:val="24"/>
+              </w:rPr>
+              <w:t xml:space="preserve">      &lt;/div&gt;</w:t>
+            </w:r>
+          </w:p>
+          <w:p>
+            <w:pPr>
+              <w:rPr>
+                <w:rFonts w:ascii="Times New Roman" w:hAnsi="Times New Roman" w:cs="Times New Roman"/>
+                <w:sz w:val="24"/>
+                <w:szCs w:val="24"/>
+              </w:rPr>
+            </w:pPr>
+            <w:r>
+              <w:rPr>
+                <w:rFonts w:ascii="Times New Roman" w:hAnsi="Times New Roman" w:cs="Times New Roman"/>
+                <w:sz w:val="24"/>
+                <w:szCs w:val="24"/>
+              </w:rPr>
+              <w:t xml:space="preserve">    &lt;/section&gt;</w:t>
+            </w:r>
+          </w:p>
+          <w:p>
+            <w:pPr>
+              <w:rPr>
+                <w:rFonts w:ascii="Times New Roman" w:hAnsi="Times New Roman" w:cs="Times New Roman"/>
+                <w:sz w:val="24"/>
+                <w:szCs w:val="24"/>
+              </w:rPr>
+            </w:pPr>
+            <w:r>
+              <w:rPr>
+                <w:rFonts w:ascii="Times New Roman" w:hAnsi="Times New Roman" w:cs="Times New Roman"/>
+                <w:sz w:val="24"/>
+                <w:szCs w:val="24"/>
+              </w:rPr>
+              <w:t xml:space="preserve">    &lt;!-- end </w:t>
+            </w:r>
+            <w:proofErr w:type="spellStart"/>
+            <w:r>
+              <w:rPr>
+                <w:rFonts w:ascii="Times New Roman" w:hAnsi="Times New Roman" w:cs="Times New Roman"/>
+                <w:sz w:val="24"/>
+                <w:szCs w:val="24"/>
+              </w:rPr>
+              <w:t>github</w:t>
+            </w:r>
+            <w:proofErr w:type="spellEnd"/>
+            <w:r>
+              <w:rPr>
+                <w:rFonts w:ascii="Times New Roman" w:hAnsi="Times New Roman" w:cs="Times New Roman"/>
+                <w:sz w:val="24"/>
+                <w:szCs w:val="24"/>
+              </w:rPr>
+              <w:t xml:space="preserve"> pages --&gt;</w:t>
+            </w:r>
+          </w:p>
+          <w:p>
+            <w:pPr>
+              <w:rPr>
+                <w:rFonts w:ascii="Times New Roman" w:hAnsi="Times New Roman" w:cs="Times New Roman"/>
+                <w:sz w:val="24"/>
+                <w:szCs w:val="24"/>
+              </w:rPr>
+            </w:pPr>
+          </w:p>
+          <w:p>
+            <w:pPr>
+              <w:rPr>
+                <w:rFonts w:ascii="Times New Roman" w:hAnsi="Times New Roman" w:cs="Times New Roman"/>
+                <w:sz w:val="24"/>
+                <w:szCs w:val="24"/>
+              </w:rPr>
+            </w:pPr>
+          </w:p>
+          <w:p>
+            <w:pPr>
+              <w:rPr>
+                <w:rFonts w:ascii="Times New Roman" w:hAnsi="Times New Roman" w:cs="Times New Roman"/>
+                <w:sz w:val="24"/>
+                <w:szCs w:val="24"/>
+              </w:rPr>
+            </w:pPr>
+            <w:r>
+              <w:rPr>
+                <w:rFonts w:ascii="Times New Roman" w:hAnsi="Times New Roman" w:cs="Times New Roman"/>
+                <w:sz w:val="24"/>
+                <w:szCs w:val="24"/>
+              </w:rPr>
+              <w:t xml:space="preserve">    &lt;!-- </w:t>
+            </w:r>
+            <w:proofErr w:type="spellStart"/>
+            <w:r>
+              <w:rPr>
+                <w:rFonts w:ascii="Times New Roman" w:hAnsi="Times New Roman" w:cs="Times New Roman"/>
+                <w:sz w:val="24"/>
+                <w:szCs w:val="24"/>
+              </w:rPr>
+              <w:t>laporan</w:t>
+            </w:r>
+            <w:proofErr w:type="spellEnd"/>
+            <w:r>
+              <w:rPr>
+                <w:rFonts w:ascii="Times New Roman" w:hAnsi="Times New Roman" w:cs="Times New Roman"/>
+                <w:sz w:val="24"/>
+                <w:szCs w:val="24"/>
+              </w:rPr>
+              <w:t xml:space="preserve"> dan repo --&gt;</w:t>
+            </w:r>
+          </w:p>
+          <w:p>
+            <w:pPr>
+              <w:rPr>
+                <w:rFonts w:ascii="Times New Roman" w:hAnsi="Times New Roman" w:cs="Times New Roman"/>
+                <w:sz w:val="24"/>
+                <w:szCs w:val="24"/>
+              </w:rPr>
+            </w:pPr>
+            <w:r>
+              <w:rPr>
+                <w:rFonts w:ascii="Times New Roman" w:hAnsi="Times New Roman" w:cs="Times New Roman"/>
+                <w:sz w:val="24"/>
+                <w:szCs w:val="24"/>
+              </w:rPr>
+              <w:t xml:space="preserve">    &lt;section class="</w:t>
+            </w:r>
+            <w:proofErr w:type="spellStart"/>
+            <w:r>
+              <w:rPr>
+                <w:rFonts w:ascii="Times New Roman" w:hAnsi="Times New Roman" w:cs="Times New Roman"/>
+                <w:sz w:val="24"/>
+                <w:szCs w:val="24"/>
+              </w:rPr>
+              <w:t>laprep</w:t>
+            </w:r>
+            <w:proofErr w:type="spellEnd"/>
+            <w:r>
+              <w:rPr>
+                <w:rFonts w:ascii="Times New Roman" w:hAnsi="Times New Roman" w:cs="Times New Roman"/>
+                <w:sz w:val="24"/>
+                <w:szCs w:val="24"/>
+              </w:rPr>
+              <w:t xml:space="preserve"> text-center"&gt;</w:t>
+            </w:r>
+          </w:p>
+          <w:p>
+            <w:pPr>
+              <w:rPr>
+                <w:rFonts w:ascii="Times New Roman" w:hAnsi="Times New Roman" w:cs="Times New Roman"/>
+                <w:sz w:val="24"/>
+                <w:szCs w:val="24"/>
+              </w:rPr>
+            </w:pPr>
+            <w:r>
+              <w:rPr>
+                <w:rFonts w:ascii="Times New Roman" w:hAnsi="Times New Roman" w:cs="Times New Roman"/>
+                <w:sz w:val="24"/>
+                <w:szCs w:val="24"/>
+              </w:rPr>
+              <w:t xml:space="preserve">      &lt;a href="https://drive.google.com/uc?export=download&amp;id=1vyVfvRj8EEuP0S2GvEMHPyMrJslpfsJO" class="</w:t>
+            </w:r>
+            <w:proofErr w:type="spellStart"/>
+            <w:r>
+              <w:rPr>
+                <w:rFonts w:ascii="Times New Roman" w:hAnsi="Times New Roman" w:cs="Times New Roman"/>
+                <w:sz w:val="24"/>
+                <w:szCs w:val="24"/>
+              </w:rPr>
+              <w:t>btn</w:t>
+            </w:r>
+            <w:proofErr w:type="spellEnd"/>
+            <w:r>
+              <w:rPr>
+                <w:rFonts w:ascii="Times New Roman" w:hAnsi="Times New Roman" w:cs="Times New Roman"/>
+                <w:sz w:val="24"/>
+                <w:szCs w:val="24"/>
+              </w:rPr>
+              <w:t xml:space="preserve"> </w:t>
+            </w:r>
+            <w:proofErr w:type="spellStart"/>
+            <w:r>
+              <w:rPr>
+                <w:rFonts w:ascii="Times New Roman" w:hAnsi="Times New Roman" w:cs="Times New Roman"/>
+                <w:sz w:val="24"/>
+                <w:szCs w:val="24"/>
+              </w:rPr>
+              <w:t>btn</w:t>
+            </w:r>
+            <w:proofErr w:type="spellEnd"/>
+            <w:r>
+              <w:rPr>
+                <w:rFonts w:ascii="Times New Roman" w:hAnsi="Times New Roman" w:cs="Times New Roman"/>
+                <w:sz w:val="24"/>
+                <w:szCs w:val="24"/>
+              </w:rPr>
+              <w:t xml:space="preserve">-default </w:t>
+            </w:r>
+            <w:proofErr w:type="spellStart"/>
+            <w:r>
+              <w:rPr>
+                <w:rFonts w:ascii="Times New Roman" w:hAnsi="Times New Roman" w:cs="Times New Roman"/>
+                <w:sz w:val="24"/>
+                <w:szCs w:val="24"/>
+              </w:rPr>
+              <w:t>btn</w:t>
+            </w:r>
+            <w:proofErr w:type="spellEnd"/>
+            <w:r>
+              <w:rPr>
+                <w:rFonts w:ascii="Times New Roman" w:hAnsi="Times New Roman" w:cs="Times New Roman"/>
+                <w:sz w:val="24"/>
+                <w:szCs w:val="24"/>
+              </w:rPr>
+              <w:t>-lg active" role="button"&gt;</w:t>
+            </w:r>
+            <w:proofErr w:type="spellStart"/>
+            <w:r>
+              <w:rPr>
+                <w:rFonts w:ascii="Times New Roman" w:hAnsi="Times New Roman" w:cs="Times New Roman"/>
+                <w:sz w:val="24"/>
+                <w:szCs w:val="24"/>
+              </w:rPr>
+              <w:t>Laporan</w:t>
+            </w:r>
+            <w:proofErr w:type="spellEnd"/>
+            <w:r>
+              <w:rPr>
+                <w:rFonts w:ascii="Times New Roman" w:hAnsi="Times New Roman" w:cs="Times New Roman"/>
+                <w:sz w:val="24"/>
+                <w:szCs w:val="24"/>
+              </w:rPr>
+              <w:t>&lt;/a&gt;</w:t>
+            </w:r>
+          </w:p>
+          <w:p>
+            <w:pPr>
+              <w:rPr>
+                <w:rFonts w:ascii="Times New Roman" w:hAnsi="Times New Roman" w:cs="Times New Roman"/>
+                <w:sz w:val="24"/>
+                <w:szCs w:val="24"/>
+              </w:rPr>
+            </w:pPr>
+            <w:r>
+              <w:rPr>
+                <w:rFonts w:ascii="Times New Roman" w:hAnsi="Times New Roman" w:cs="Times New Roman"/>
+                <w:sz w:val="24"/>
+                <w:szCs w:val="24"/>
+              </w:rPr>
+              <w:t xml:space="preserve">      &lt;a </w:t>
+            </w:r>
+            <w:proofErr w:type="spellStart"/>
+            <w:r>
+              <w:rPr>
+                <w:rFonts w:ascii="Times New Roman" w:hAnsi="Times New Roman" w:cs="Times New Roman"/>
+                <w:sz w:val="24"/>
+                <w:szCs w:val="24"/>
+              </w:rPr>
+              <w:t>href</w:t>
+            </w:r>
+            <w:proofErr w:type="spellEnd"/>
+            <w:r>
+              <w:rPr>
+                <w:rFonts w:ascii="Times New Roman" w:hAnsi="Times New Roman" w:cs="Times New Roman"/>
+                <w:sz w:val="24"/>
+                <w:szCs w:val="24"/>
+              </w:rPr>
+              <w:t xml:space="preserve">="#" onclick=" </w:t>
+            </w:r>
+            <w:proofErr w:type="spellStart"/>
+            <w:r>
+              <w:rPr>
+                <w:rFonts w:ascii="Times New Roman" w:hAnsi="Times New Roman" w:cs="Times New Roman"/>
+                <w:sz w:val="24"/>
+                <w:szCs w:val="24"/>
+              </w:rPr>
+              <w:t>window.open</w:t>
+            </w:r>
+            <w:proofErr w:type="spellEnd"/>
+            <w:r>
+              <w:rPr>
+                <w:rFonts w:ascii="Times New Roman" w:hAnsi="Times New Roman" w:cs="Times New Roman"/>
+                <w:sz w:val="24"/>
+                <w:szCs w:val="24"/>
+              </w:rPr>
+              <w:t>('https://github.com/</w:t>
+            </w:r>
+            <w:proofErr w:type="spellStart"/>
+            <w:r>
+              <w:rPr>
+                <w:rFonts w:ascii="Times New Roman" w:hAnsi="Times New Roman" w:cs="Times New Roman"/>
+                <w:sz w:val="24"/>
+                <w:szCs w:val="24"/>
+              </w:rPr>
+              <w:t>duduaja</w:t>
+            </w:r>
+            <w:proofErr w:type="spellEnd"/>
+            <w:r>
+              <w:rPr>
+                <w:rFonts w:ascii="Times New Roman" w:hAnsi="Times New Roman" w:cs="Times New Roman"/>
+                <w:sz w:val="24"/>
+                <w:szCs w:val="24"/>
+              </w:rPr>
+              <w:t>/duduaja.github.io', '_blank'); return false"; class="</w:t>
+            </w:r>
+            <w:proofErr w:type="spellStart"/>
+            <w:r>
+              <w:rPr>
+                <w:rFonts w:ascii="Times New Roman" w:hAnsi="Times New Roman" w:cs="Times New Roman"/>
+                <w:sz w:val="24"/>
+                <w:szCs w:val="24"/>
+              </w:rPr>
+              <w:t>btn</w:t>
+            </w:r>
+            <w:proofErr w:type="spellEnd"/>
+            <w:r>
+              <w:rPr>
+                <w:rFonts w:ascii="Times New Roman" w:hAnsi="Times New Roman" w:cs="Times New Roman"/>
+                <w:sz w:val="24"/>
+                <w:szCs w:val="24"/>
+              </w:rPr>
+              <w:t xml:space="preserve"> </w:t>
+            </w:r>
+            <w:proofErr w:type="spellStart"/>
+            <w:r>
+              <w:rPr>
+                <w:rFonts w:ascii="Times New Roman" w:hAnsi="Times New Roman" w:cs="Times New Roman"/>
+                <w:sz w:val="24"/>
+                <w:szCs w:val="24"/>
+              </w:rPr>
+              <w:t>btn</w:t>
+            </w:r>
+            <w:proofErr w:type="spellEnd"/>
+            <w:r>
+              <w:rPr>
+                <w:rFonts w:ascii="Times New Roman" w:hAnsi="Times New Roman" w:cs="Times New Roman"/>
+                <w:sz w:val="24"/>
+                <w:szCs w:val="24"/>
+              </w:rPr>
+              <w:t xml:space="preserve">-default </w:t>
+            </w:r>
+            <w:proofErr w:type="spellStart"/>
+            <w:r>
+              <w:rPr>
+                <w:rFonts w:ascii="Times New Roman" w:hAnsi="Times New Roman" w:cs="Times New Roman"/>
+                <w:sz w:val="24"/>
+                <w:szCs w:val="24"/>
+              </w:rPr>
+              <w:t>btn</w:t>
+            </w:r>
+            <w:proofErr w:type="spellEnd"/>
+            <w:r>
+              <w:rPr>
+                <w:rFonts w:ascii="Times New Roman" w:hAnsi="Times New Roman" w:cs="Times New Roman"/>
+                <w:sz w:val="24"/>
+                <w:szCs w:val="24"/>
+              </w:rPr>
+              <w:t>-lg active" role="button"&gt;Repository&lt;/a&gt;</w:t>
+            </w:r>
+          </w:p>
+          <w:p>
+            <w:pPr>
+              <w:rPr>
+                <w:rFonts w:ascii="Times New Roman" w:hAnsi="Times New Roman" w:cs="Times New Roman"/>
+                <w:sz w:val="24"/>
+                <w:szCs w:val="24"/>
+              </w:rPr>
+            </w:pPr>
+            <w:r>
+              <w:rPr>
+                <w:rFonts w:ascii="Times New Roman" w:hAnsi="Times New Roman" w:cs="Times New Roman"/>
+                <w:sz w:val="24"/>
+                <w:szCs w:val="24"/>
+              </w:rPr>
+              <w:t xml:space="preserve">    &lt;/section&gt;</w:t>
+            </w:r>
+          </w:p>
+          <w:p>
+            <w:pPr>
+              <w:rPr>
+                <w:rFonts w:ascii="Times New Roman" w:hAnsi="Times New Roman" w:cs="Times New Roman"/>
+                <w:sz w:val="24"/>
+                <w:szCs w:val="24"/>
+              </w:rPr>
+            </w:pPr>
+            <w:r>
+              <w:rPr>
+                <w:rFonts w:ascii="Times New Roman" w:hAnsi="Times New Roman" w:cs="Times New Roman"/>
+                <w:sz w:val="24"/>
+                <w:szCs w:val="24"/>
+              </w:rPr>
+              <w:t xml:space="preserve">    &lt;!-- end </w:t>
+            </w:r>
+            <w:proofErr w:type="spellStart"/>
+            <w:r>
+              <w:rPr>
+                <w:rFonts w:ascii="Times New Roman" w:hAnsi="Times New Roman" w:cs="Times New Roman"/>
+                <w:sz w:val="24"/>
+                <w:szCs w:val="24"/>
+              </w:rPr>
+              <w:t>laporan</w:t>
+            </w:r>
+            <w:proofErr w:type="spellEnd"/>
+            <w:r>
+              <w:rPr>
+                <w:rFonts w:ascii="Times New Roman" w:hAnsi="Times New Roman" w:cs="Times New Roman"/>
+                <w:sz w:val="24"/>
+                <w:szCs w:val="24"/>
+              </w:rPr>
+              <w:t xml:space="preserve"> dan repo --&gt;</w:t>
+            </w:r>
+          </w:p>
+          <w:p>
+            <w:pPr>
+              <w:rPr>
+                <w:rFonts w:ascii="Times New Roman" w:hAnsi="Times New Roman" w:cs="Times New Roman"/>
+                <w:sz w:val="24"/>
+                <w:szCs w:val="24"/>
+              </w:rPr>
+            </w:pPr>
+          </w:p>
+          <w:p>
+            <w:pPr>
+              <w:rPr>
+                <w:rFonts w:ascii="Times New Roman" w:hAnsi="Times New Roman" w:cs="Times New Roman"/>
+                <w:sz w:val="24"/>
+                <w:szCs w:val="24"/>
+              </w:rPr>
+            </w:pPr>
+          </w:p>
+          <w:p>
+            <w:pPr>
+              <w:rPr>
+                <w:rFonts w:ascii="Times New Roman" w:hAnsi="Times New Roman" w:cs="Times New Roman"/>
+                <w:sz w:val="24"/>
+                <w:szCs w:val="24"/>
+              </w:rPr>
+            </w:pPr>
+            <w:r>
+              <w:rPr>
+                <w:rFonts w:ascii="Times New Roman" w:hAnsi="Times New Roman" w:cs="Times New Roman"/>
+                <w:sz w:val="24"/>
+                <w:szCs w:val="24"/>
+              </w:rPr>
+              <w:t xml:space="preserve">    &lt;!-- footer --&gt;</w:t>
+            </w:r>
+          </w:p>
+          <w:p>
+            <w:pPr>
+              <w:rPr>
+                <w:rFonts w:ascii="Times New Roman" w:hAnsi="Times New Roman" w:cs="Times New Roman"/>
+                <w:sz w:val="24"/>
+                <w:szCs w:val="24"/>
+              </w:rPr>
+            </w:pPr>
+            <w:r>
+              <w:rPr>
+                <w:rFonts w:ascii="Times New Roman" w:hAnsi="Times New Roman" w:cs="Times New Roman"/>
+                <w:sz w:val="24"/>
+                <w:szCs w:val="24"/>
+              </w:rPr>
+              <w:t xml:space="preserve">    &lt;footer id="</w:t>
+            </w:r>
+            <w:proofErr w:type="spellStart"/>
+            <w:r>
+              <w:rPr>
+                <w:rFonts w:ascii="Times New Roman" w:hAnsi="Times New Roman" w:cs="Times New Roman"/>
+                <w:sz w:val="24"/>
+                <w:szCs w:val="24"/>
+              </w:rPr>
+              <w:t>bawah</w:t>
+            </w:r>
+            <w:proofErr w:type="spellEnd"/>
+            <w:r>
+              <w:rPr>
+                <w:rFonts w:ascii="Times New Roman" w:hAnsi="Times New Roman" w:cs="Times New Roman"/>
+                <w:sz w:val="24"/>
+                <w:szCs w:val="24"/>
+              </w:rPr>
+              <w:t>"&gt;</w:t>
+            </w:r>
+          </w:p>
+          <w:p>
+            <w:pPr>
+              <w:rPr>
+                <w:rFonts w:ascii="Times New Roman" w:hAnsi="Times New Roman" w:cs="Times New Roman"/>
+                <w:sz w:val="24"/>
+                <w:szCs w:val="24"/>
+              </w:rPr>
+            </w:pPr>
+            <w:r>
+              <w:rPr>
+                <w:rFonts w:ascii="Times New Roman" w:hAnsi="Times New Roman" w:cs="Times New Roman"/>
+                <w:sz w:val="24"/>
+                <w:szCs w:val="24"/>
+              </w:rPr>
+              <w:t xml:space="preserve">      &lt;div class="container text-center"&gt;</w:t>
+            </w:r>
+          </w:p>
+          <w:p>
+            <w:pPr>
+              <w:rPr>
+                <w:rFonts w:ascii="Times New Roman" w:hAnsi="Times New Roman" w:cs="Times New Roman"/>
+                <w:sz w:val="24"/>
+                <w:szCs w:val="24"/>
+              </w:rPr>
+            </w:pPr>
+            <w:r>
+              <w:rPr>
+                <w:rFonts w:ascii="Times New Roman" w:hAnsi="Times New Roman" w:cs="Times New Roman"/>
+                <w:sz w:val="24"/>
+                <w:szCs w:val="24"/>
+              </w:rPr>
+              <w:t xml:space="preserve">        &lt;div class="row"&gt;</w:t>
+            </w:r>
+          </w:p>
+          <w:p>
+            <w:pPr>
+              <w:rPr>
+                <w:rFonts w:ascii="Times New Roman" w:hAnsi="Times New Roman" w:cs="Times New Roman"/>
+                <w:sz w:val="24"/>
+                <w:szCs w:val="24"/>
+              </w:rPr>
+            </w:pPr>
+            <w:r>
+              <w:rPr>
+                <w:rFonts w:ascii="Times New Roman" w:hAnsi="Times New Roman" w:cs="Times New Roman"/>
+                <w:sz w:val="24"/>
+                <w:szCs w:val="24"/>
+              </w:rPr>
+              <w:t xml:space="preserve">          &lt;div class="col-xs-12"&gt;</w:t>
+            </w:r>
+          </w:p>
+          <w:p>
+            <w:pPr>
+              <w:rPr>
+                <w:rFonts w:ascii="Times New Roman" w:hAnsi="Times New Roman" w:cs="Times New Roman"/>
+                <w:sz w:val="24"/>
+                <w:szCs w:val="24"/>
+              </w:rPr>
+            </w:pPr>
+            <w:r>
+              <w:rPr>
+                <w:rFonts w:ascii="Times New Roman" w:hAnsi="Times New Roman" w:cs="Times New Roman"/>
+                <w:sz w:val="24"/>
+                <w:szCs w:val="24"/>
+              </w:rPr>
+              <w:t xml:space="preserve">            &lt;p&gt;&amp;copy; 2021 part of &lt;a </w:t>
+            </w:r>
+            <w:proofErr w:type="spellStart"/>
+            <w:r>
+              <w:rPr>
+                <w:rFonts w:ascii="Times New Roman" w:hAnsi="Times New Roman" w:cs="Times New Roman"/>
+                <w:sz w:val="24"/>
+                <w:szCs w:val="24"/>
+              </w:rPr>
+              <w:t>href</w:t>
+            </w:r>
+            <w:proofErr w:type="spellEnd"/>
+            <w:r>
+              <w:rPr>
+                <w:rFonts w:ascii="Times New Roman" w:hAnsi="Times New Roman" w:cs="Times New Roman"/>
+                <w:sz w:val="24"/>
+                <w:szCs w:val="24"/>
+              </w:rPr>
+              <w:t>="#"&gt;Duaja&lt;/a&gt;&lt;/p&gt;</w:t>
+            </w:r>
+          </w:p>
+          <w:p>
+            <w:pPr>
+              <w:rPr>
+                <w:rFonts w:ascii="Times New Roman" w:hAnsi="Times New Roman" w:cs="Times New Roman"/>
+                <w:sz w:val="24"/>
+                <w:szCs w:val="24"/>
+              </w:rPr>
+            </w:pPr>
+            <w:r>
+              <w:rPr>
+                <w:rFonts w:ascii="Times New Roman" w:hAnsi="Times New Roman" w:cs="Times New Roman"/>
+                <w:sz w:val="24"/>
+                <w:szCs w:val="24"/>
+              </w:rPr>
+              <w:t xml:space="preserve">          &lt;/div&gt;</w:t>
+            </w:r>
+          </w:p>
+          <w:p>
+            <w:pPr>
+              <w:rPr>
+                <w:rFonts w:ascii="Times New Roman" w:hAnsi="Times New Roman" w:cs="Times New Roman"/>
+                <w:sz w:val="24"/>
+                <w:szCs w:val="24"/>
+              </w:rPr>
+            </w:pPr>
+            <w:r>
+              <w:rPr>
+                <w:rFonts w:ascii="Times New Roman" w:hAnsi="Times New Roman" w:cs="Times New Roman"/>
+                <w:sz w:val="24"/>
+                <w:szCs w:val="24"/>
+              </w:rPr>
+              <w:t xml:space="preserve">        &lt;/div&gt;</w:t>
+            </w:r>
+          </w:p>
+          <w:p>
+            <w:pPr>
+              <w:rPr>
+                <w:rFonts w:ascii="Times New Roman" w:hAnsi="Times New Roman" w:cs="Times New Roman"/>
+                <w:sz w:val="24"/>
+                <w:szCs w:val="24"/>
+              </w:rPr>
+            </w:pPr>
+            <w:r>
+              <w:rPr>
+                <w:rFonts w:ascii="Times New Roman" w:hAnsi="Times New Roman" w:cs="Times New Roman"/>
+                <w:sz w:val="24"/>
+                <w:szCs w:val="24"/>
+              </w:rPr>
+              <w:t xml:space="preserve">      &lt;/div&gt;</w:t>
+            </w:r>
+          </w:p>
+          <w:p>
+            <w:pPr>
+              <w:rPr>
+                <w:rFonts w:ascii="Times New Roman" w:hAnsi="Times New Roman" w:cs="Times New Roman"/>
+                <w:sz w:val="24"/>
+                <w:szCs w:val="24"/>
+              </w:rPr>
+            </w:pPr>
+            <w:r>
+              <w:rPr>
+                <w:rFonts w:ascii="Times New Roman" w:hAnsi="Times New Roman" w:cs="Times New Roman"/>
+                <w:sz w:val="24"/>
+                <w:szCs w:val="24"/>
+              </w:rPr>
+              <w:t xml:space="preserve">    &lt;/footer&gt;</w:t>
+            </w:r>
+          </w:p>
+          <w:p>
+            <w:pPr>
+              <w:rPr>
+                <w:rFonts w:ascii="Times New Roman" w:hAnsi="Times New Roman" w:cs="Times New Roman"/>
+                <w:sz w:val="24"/>
+                <w:szCs w:val="24"/>
+              </w:rPr>
+            </w:pPr>
+            <w:r>
+              <w:rPr>
+                <w:rFonts w:ascii="Times New Roman" w:hAnsi="Times New Roman" w:cs="Times New Roman"/>
+                <w:sz w:val="24"/>
+                <w:szCs w:val="24"/>
+              </w:rPr>
+              <w:t xml:space="preserve">    &lt;!-- end footer --&gt;</w:t>
+            </w:r>
+          </w:p>
+          <w:p>
+            <w:pPr>
+              <w:rPr>
+                <w:rFonts w:ascii="Times New Roman" w:hAnsi="Times New Roman" w:cs="Times New Roman"/>
+                <w:sz w:val="24"/>
+                <w:szCs w:val="24"/>
+              </w:rPr>
+            </w:pPr>
+          </w:p>
+          <w:p>
+            <w:pPr>
+              <w:rPr>
+                <w:rFonts w:ascii="Times New Roman" w:hAnsi="Times New Roman" w:cs="Times New Roman"/>
+                <w:sz w:val="24"/>
+                <w:szCs w:val="24"/>
+              </w:rPr>
+            </w:pPr>
+            <w:r>
+              <w:rPr>
+                <w:rFonts w:ascii="Times New Roman" w:hAnsi="Times New Roman" w:cs="Times New Roman"/>
+                <w:sz w:val="24"/>
+                <w:szCs w:val="24"/>
+              </w:rPr>
+              <w:t xml:space="preserve">    &lt;!-- jQuery (necessary for Bootstrap's JavaScript plugins) --&gt;</w:t>
+            </w:r>
+          </w:p>
+          <w:p>
+            <w:pPr>
+              <w:rPr>
+                <w:rFonts w:ascii="Times New Roman" w:hAnsi="Times New Roman" w:cs="Times New Roman"/>
+                <w:sz w:val="24"/>
+                <w:szCs w:val="24"/>
+              </w:rPr>
+            </w:pPr>
+            <w:r>
+              <w:rPr>
+                <w:rFonts w:ascii="Times New Roman" w:hAnsi="Times New Roman" w:cs="Times New Roman"/>
+                <w:sz w:val="24"/>
+                <w:szCs w:val="24"/>
+              </w:rPr>
+              <w:t xml:space="preserve">    &lt;script src="https://ajax.googleapis.com/ajax/libs/jquery/1.12.4/jquery.min.js"&gt;&lt;/script&gt;</w:t>
+            </w:r>
+          </w:p>
+          <w:p>
+            <w:pPr>
+              <w:rPr>
+                <w:rFonts w:ascii="Times New Roman" w:hAnsi="Times New Roman" w:cs="Times New Roman"/>
+                <w:sz w:val="24"/>
+                <w:szCs w:val="24"/>
+              </w:rPr>
+            </w:pPr>
+            <w:r>
+              <w:rPr>
+                <w:rFonts w:ascii="Times New Roman" w:hAnsi="Times New Roman" w:cs="Times New Roman"/>
+                <w:sz w:val="24"/>
+                <w:szCs w:val="24"/>
+              </w:rPr>
+              <w:t xml:space="preserve">    &lt;script </w:t>
+            </w:r>
+            <w:proofErr w:type="spellStart"/>
+            <w:r>
+              <w:rPr>
+                <w:rFonts w:ascii="Times New Roman" w:hAnsi="Times New Roman" w:cs="Times New Roman"/>
+                <w:sz w:val="24"/>
+                <w:szCs w:val="24"/>
+              </w:rPr>
+              <w:t>src</w:t>
+            </w:r>
+            <w:proofErr w:type="spellEnd"/>
+            <w:r>
+              <w:rPr>
+                <w:rFonts w:ascii="Times New Roman" w:hAnsi="Times New Roman" w:cs="Times New Roman"/>
+                <w:sz w:val="24"/>
+                <w:szCs w:val="24"/>
+              </w:rPr>
+              <w:t>="</w:t>
+            </w:r>
+            <w:proofErr w:type="spellStart"/>
+            <w:r>
+              <w:rPr>
+                <w:rFonts w:ascii="Times New Roman" w:hAnsi="Times New Roman" w:cs="Times New Roman"/>
+                <w:sz w:val="24"/>
+                <w:szCs w:val="24"/>
+              </w:rPr>
+              <w:t>js</w:t>
+            </w:r>
+            <w:proofErr w:type="spellEnd"/>
+            <w:r>
+              <w:rPr>
+                <w:rFonts w:ascii="Times New Roman" w:hAnsi="Times New Roman" w:cs="Times New Roman"/>
+                <w:sz w:val="24"/>
+                <w:szCs w:val="24"/>
+              </w:rPr>
+              <w:t>/jquery-3.6.0.min.js"&gt;&lt;/script&gt;</w:t>
+            </w:r>
+          </w:p>
+          <w:p>
+            <w:pPr>
+              <w:rPr>
+                <w:rFonts w:ascii="Times New Roman" w:hAnsi="Times New Roman" w:cs="Times New Roman"/>
+                <w:sz w:val="24"/>
+                <w:szCs w:val="24"/>
+              </w:rPr>
+            </w:pPr>
+            <w:r>
+              <w:rPr>
+                <w:rFonts w:ascii="Times New Roman" w:hAnsi="Times New Roman" w:cs="Times New Roman"/>
+                <w:sz w:val="24"/>
+                <w:szCs w:val="24"/>
+              </w:rPr>
+              <w:t xml:space="preserve">    &lt;!-- Include all compiled plugins (below), or include individual files as needed --&gt;</w:t>
+            </w:r>
+          </w:p>
+          <w:p>
+            <w:pPr>
+              <w:rPr>
+                <w:rFonts w:ascii="Times New Roman" w:hAnsi="Times New Roman" w:cs="Times New Roman"/>
+                <w:sz w:val="24"/>
+                <w:szCs w:val="24"/>
+              </w:rPr>
+            </w:pPr>
+            <w:r>
+              <w:rPr>
+                <w:rFonts w:ascii="Times New Roman" w:hAnsi="Times New Roman" w:cs="Times New Roman"/>
+                <w:sz w:val="24"/>
+                <w:szCs w:val="24"/>
+              </w:rPr>
+              <w:t xml:space="preserve">    &lt;script </w:t>
+            </w:r>
+            <w:proofErr w:type="spellStart"/>
+            <w:r>
+              <w:rPr>
+                <w:rFonts w:ascii="Times New Roman" w:hAnsi="Times New Roman" w:cs="Times New Roman"/>
+                <w:sz w:val="24"/>
+                <w:szCs w:val="24"/>
+              </w:rPr>
+              <w:t>src</w:t>
+            </w:r>
+            <w:proofErr w:type="spellEnd"/>
+            <w:r>
+              <w:rPr>
+                <w:rFonts w:ascii="Times New Roman" w:hAnsi="Times New Roman" w:cs="Times New Roman"/>
+                <w:sz w:val="24"/>
+                <w:szCs w:val="24"/>
+              </w:rPr>
+              <w:t>="</w:t>
+            </w:r>
+            <w:proofErr w:type="spellStart"/>
+            <w:r>
+              <w:rPr>
+                <w:rFonts w:ascii="Times New Roman" w:hAnsi="Times New Roman" w:cs="Times New Roman"/>
+                <w:sz w:val="24"/>
+                <w:szCs w:val="24"/>
+              </w:rPr>
+              <w:t>js</w:t>
+            </w:r>
+            <w:proofErr w:type="spellEnd"/>
+            <w:r>
+              <w:rPr>
+                <w:rFonts w:ascii="Times New Roman" w:hAnsi="Times New Roman" w:cs="Times New Roman"/>
+                <w:sz w:val="24"/>
+                <w:szCs w:val="24"/>
+              </w:rPr>
+              <w:t>/bootstrap.min.js"&gt;&lt;/script&gt;</w:t>
+            </w:r>
+          </w:p>
+          <w:p>
+            <w:pPr>
+              <w:rPr>
+                <w:rFonts w:ascii="Times New Roman" w:hAnsi="Times New Roman" w:cs="Times New Roman"/>
+                <w:sz w:val="24"/>
+                <w:szCs w:val="24"/>
+              </w:rPr>
+            </w:pPr>
+            <w:r>
+              <w:rPr>
+                <w:rFonts w:ascii="Times New Roman" w:hAnsi="Times New Roman" w:cs="Times New Roman"/>
+                <w:sz w:val="24"/>
+                <w:szCs w:val="24"/>
+              </w:rPr>
+              <w:t xml:space="preserve">  &lt;/body&gt;</w:t>
+            </w:r>
+          </w:p>
+          <w:p>
+            <w:pPr>
+              <w:rPr>
+                <w:rFonts w:ascii="Times New Roman" w:hAnsi="Times New Roman" w:cs="Times New Roman"/>
+                <w:sz w:val="24"/>
+                <w:szCs w:val="24"/>
+              </w:rPr>
+            </w:pPr>
+            <w:r>
+              <w:rPr>
+                <w:rFonts w:ascii="Times New Roman" w:hAnsi="Times New Roman" w:cs="Times New Roman"/>
+                <w:sz w:val="24"/>
+                <w:szCs w:val="24"/>
+              </w:rPr>
+              <w:t>&lt;/html&gt;</w:t>
+            </w:r>
+          </w:p>
+        </w:tc>
+      </w:tr>
+    </w:tbl>
     <w:p>
       <w:pPr>
         <w:rPr>

</xml_diff>